<commit_message>
after finishing results and method section in abstaract
</commit_message>
<xml_diff>
--- a/UWES_validation.docx
+++ b/UWES_validation.docx
@@ -255,6 +255,14 @@
         <w:pStyle w:val="Textkrper"/>
       </w:pPr>
       <w:r>
+        <w:t xml:space="preserve">Introduction</w:t>
+      </w:r>
+    </w:p>
+    <w:p>
+      <w:pPr>
+        <w:pStyle w:val="Textkrper"/>
+      </w:pPr>
+      <w:r>
         <w:t xml:space="preserve">One or two sentences providing a</w:t>
       </w:r>
       <w:r>
@@ -262,6 +270,7 @@
       </w:r>
       <w:r>
         <w:rPr>
+          <w:bCs/>
           <w:b/>
         </w:rPr>
         <w:t xml:space="preserve">basic introduction</w:t>
@@ -285,6 +294,7 @@
       </w:r>
       <w:r>
         <w:rPr>
+          <w:bCs/>
           <w:b/>
         </w:rPr>
         <w:t xml:space="preserve">more detailed background</w:t>
@@ -305,6 +315,7 @@
       </w:r>
       <w:r>
         <w:rPr>
+          <w:bCs/>
           <w:b/>
         </w:rPr>
         <w:t xml:space="preserve">general problem</w:t>
@@ -321,28 +332,7 @@
         <w:pStyle w:val="Textkrper"/>
       </w:pPr>
       <w:r>
-        <w:t xml:space="preserve">One sentence summarizing the main result (with the words</w:t>
-      </w:r>
-      <w:r>
-        <w:t xml:space="preserve"> </w:t>
-      </w:r>
-      <w:r>
-        <w:t xml:space="preserve">“</w:t>
-      </w:r>
-      <w:r>
-        <w:rPr>
-          <w:b/>
-        </w:rPr>
-        <w:t xml:space="preserve">here we show</w:t>
-      </w:r>
-      <w:r>
-        <w:t xml:space="preserve">”</w:t>
-      </w:r>
-      <w:r>
-        <w:t xml:space="preserve"> </w:t>
-      </w:r>
-      <w:r>
-        <w:t xml:space="preserve">or their equivalent).</w:t>
+        <w:t xml:space="preserve">Methods</w:t>
       </w:r>
     </w:p>
     <w:p>
@@ -350,6 +340,38 @@
         <w:pStyle w:val="Textkrper"/>
       </w:pPr>
       <w:r>
+        <w:t xml:space="preserve">Sample of 707 employees (Age: M = 43.65, SD = 10.08, Females: 38.47%) recruited from different companies in the Czech Republic was used for purpouses of this study. Neuroticism, extraversion, self-efficacy, spirituality, chronic health diseases and frequency of health risk behavior were measured.</w:t>
+      </w:r>
+    </w:p>
+    <w:p>
+      <w:pPr>
+        <w:pStyle w:val="Textkrper"/>
+      </w:pPr>
+      <w:r>
+        <w:t xml:space="preserve">Results</w:t>
+      </w:r>
+    </w:p>
+    <w:p>
+      <w:pPr>
+        <w:pStyle w:val="Textkrper"/>
+      </w:pPr>
+      <w:r>
+        <w:t xml:space="preserve">Higher UWES total score was reported in professional workers, chief workers and in people with higher vocational school or university. The confirmatory factor analysis (CFA) supported the original three-factor solution: χ2 (24) = 75.373; p &lt; 0.001; CFI = 0.999; TLI = 0.999; RMSEA = 0.058; SRMR = 0.021. Measrement equivalence suggested that on configural, metric, scalar and strict level, the UWES assess work engagement invariantly between males and females. The UWES had an excelent internal consistency (α = 0.96, McDonald’s ω = 0.96) and its convergent validity was supported by positive association with extraversion, self-efficacy and by negative association with neuroticism. Logistic regression revealed that higher score in the UWES was associated with lower chance of developing skin diseases and pain of unclear origin. There was no association of the UWES and health risk behaviours such as smoking, alcohol drinking or illegal drug use.</w:t>
+      </w:r>
+    </w:p>
+    <w:p>
+      <w:pPr>
+        <w:pStyle w:val="Textkrper"/>
+      </w:pPr>
+      <w:r>
+        <w:t xml:space="preserve">Conclusion</w:t>
+      </w:r>
+    </w:p>
+    <w:p>
+      <w:pPr>
+        <w:pStyle w:val="Textkrper"/>
+      </w:pPr>
+      <w:r>
         <w:t xml:space="preserve">Two or three sentences explaining what the</w:t>
       </w:r>
       <w:r>
@@ -357,6 +379,7 @@
       </w:r>
       <w:r>
         <w:rPr>
+          <w:bCs/>
           <w:b/>
         </w:rPr>
         <w:t xml:space="preserve">main result</w:t>
@@ -380,6 +403,7 @@
       </w:r>
       <w:r>
         <w:rPr>
+          <w:bCs/>
           <w:b/>
         </w:rPr>
         <w:t xml:space="preserve">general context</w:t>
@@ -400,6 +424,7 @@
       </w:r>
       <w:r>
         <w:rPr>
+          <w:bCs/>
           <w:b/>
         </w:rPr>
         <w:t xml:space="preserve">broader perspective</w:t>
@@ -414,6 +439,7 @@
       </w:pPr>
       <w:r>
         <w:rPr>
+          <w:iCs/>
           <w:i/>
         </w:rPr>
         <w:t xml:space="preserve">Keywords:</w:t>
@@ -431,6 +457,7 @@
       </w:pPr>
       <w:r>
         <w:rPr>
+          <w:iCs/>
           <w:i/>
         </w:rPr>
         <w:t xml:space="preserve">Word count:</w:t>
@@ -450,38 +477,43 @@
         <w:t xml:space="preserve">Validation of the Utrecht Work Engagement Scale (UWES) in the Czech Republic</w:t>
       </w:r>
     </w:p>
+    <w:bookmarkStart w:id="21" w:name="introduction"/>
     <w:p>
       <w:pPr>
         <w:pStyle w:val="berschrift1"/>
       </w:pPr>
-      <w:bookmarkStart w:id="21" w:name="introduction"/>
+      <w:r>
+        <w:rPr>
+          <w:rStyle w:val="SectionNumber"/>
+        </w:rPr>
+        <w:t xml:space="preserve">1</w:t>
+      </w:r>
+      <w:r>
+        <w:tab/>
+      </w:r>
       <w:r>
         <w:t xml:space="preserve">Introduction</w:t>
       </w:r>
-      <w:bookmarkEnd w:id="21"/>
     </w:p>
     <w:p>
       <w:pPr>
         <w:pStyle w:val="FirstParagraph"/>
       </w:pPr>
       <w:r>
-        <w:t xml:space="preserve">Based on theoretical reasons and previous empirical evidence</w:t>
-      </w:r>
-      <w:r>
-        <w:t xml:space="preserve"> </w:t>
-      </w:r>
-      <w:r>
-        <w:t xml:space="preserve">(Chan, Ho, Ip, &amp; Wong,</w:t>
-      </w:r>
-      <w:r>
-        <w:t xml:space="preserve"> </w:t>
+        <w:t xml:space="preserve">Based on theoretical assumptions and previous empirical evidence</w:t>
+      </w:r>
+      <w:r>
+        <w:t xml:space="preserve"> </w:t>
+      </w:r>
+      <w:r>
+        <w:t xml:space="preserve">(</w:t>
       </w:r>
       <w:hyperlink w:anchor="ref-Chan_Ho_Ip_Wong_2020">
         <w:r>
           <w:rPr>
             <w:rStyle w:val="Hyperlink"/>
           </w:rPr>
-          <w:t xml:space="preserve">2020</w:t>
+          <w:t xml:space="preserve">Chan, Ho, Ip, &amp; Wong, 2020</w:t>
         </w:r>
       </w:hyperlink>
       <w:r>
@@ -491,7 +523,7 @@
         <w:t xml:space="preserve"> </w:t>
       </w:r>
       <w:r>
-        <w:t xml:space="preserve">we expected significnat positive association between self-efficacy and UWES total score (Hypotheses x).</w:t>
+        <w:t xml:space="preserve">we expected significant positive association between self-efficacy and UWES total score (Hypotheses x).</w:t>
       </w:r>
     </w:p>
     <w:p>
@@ -499,28 +531,45 @@
         <w:br w:type="page"/>
       </w:r>
     </w:p>
+    <w:bookmarkEnd w:id="21"/>
+    <w:bookmarkStart w:id="30" w:name="methods"/>
     <w:p>
       <w:pPr>
         <w:pStyle w:val="berschrift1"/>
       </w:pPr>
-      <w:bookmarkStart w:id="22" w:name="methods"/>
+      <w:r>
+        <w:rPr>
+          <w:rStyle w:val="SectionNumber"/>
+        </w:rPr>
+        <w:t xml:space="preserve">2</w:t>
+      </w:r>
+      <w:r>
+        <w:tab/>
+      </w:r>
       <w:r>
         <w:t xml:space="preserve">Methods</w:t>
       </w:r>
-      <w:bookmarkEnd w:id="22"/>
+    </w:p>
+    <w:bookmarkStart w:id="22" w:name="participants"/>
+    <w:p>
+      <w:pPr>
+        <w:pStyle w:val="berschrift2"/>
+      </w:pPr>
+      <w:r>
+        <w:rPr>
+          <w:rStyle w:val="SectionNumber"/>
+        </w:rPr>
+        <w:t xml:space="preserve">2.1</w:t>
+      </w:r>
+      <w:r>
+        <w:tab/>
+      </w:r>
+      <w:r>
+        <w:t xml:space="preserve">Participants</w:t>
+      </w:r>
     </w:p>
     <w:p>
       <w:pPr>
-        <w:pStyle w:val="berschrift2"/>
-      </w:pPr>
-      <w:bookmarkStart w:id="23" w:name="participants"/>
-      <w:r>
-        <w:t xml:space="preserve">Participants</w:t>
-      </w:r>
-      <w:bookmarkEnd w:id="23"/>
-    </w:p>
-    <w:p>
-      <w:pPr>
         <w:pStyle w:val="FirstParagraph"/>
       </w:pPr>
       <w:r>
@@ -528,6 +577,7 @@
       </w:r>
       <w:r>
         <w:rPr>
+          <w:iCs/>
           <w:i/>
         </w:rPr>
         <w:t xml:space="preserve">n</w:t>
@@ -540,6 +590,7 @@
       </w:r>
       <w:r>
         <w:rPr>
+          <w:iCs/>
           <w:i/>
         </w:rPr>
         <w:t xml:space="preserve">n</w:t>
@@ -552,6 +603,7 @@
       </w:r>
       <w:r>
         <w:rPr>
+          <w:iCs/>
           <w:i/>
         </w:rPr>
         <w:t xml:space="preserve">n</w:t>
@@ -564,6 +616,7 @@
       </w:r>
       <w:r>
         <w:rPr>
+          <w:iCs/>
           <w:i/>
         </w:rPr>
         <w:t xml:space="preserve">n</w:t>
@@ -579,6 +632,7 @@
       </w:r>
       <w:r>
         <w:rPr>
+          <w:iCs/>
           <w:i/>
         </w:rPr>
         <w:t xml:space="preserve">M</w:t>
@@ -594,6 +648,7 @@
       </w:r>
       <w:r>
         <w:rPr>
+          <w:iCs/>
           <w:i/>
         </w:rPr>
         <w:t xml:space="preserve">SD</w:t>
@@ -605,35 +660,61 @@
         <w:t xml:space="preserve">= 10.08, Females: 38.47%).</w:t>
       </w:r>
     </w:p>
+    <w:bookmarkEnd w:id="22"/>
+    <w:bookmarkStart w:id="28" w:name="measures"/>
     <w:p>
       <w:pPr>
         <w:pStyle w:val="berschrift2"/>
       </w:pPr>
-      <w:bookmarkStart w:id="24" w:name="measures"/>
+      <w:r>
+        <w:rPr>
+          <w:rStyle w:val="SectionNumber"/>
+        </w:rPr>
+        <w:t xml:space="preserve">2.2</w:t>
+      </w:r>
+      <w:r>
+        <w:tab/>
+      </w:r>
       <w:r>
         <w:t xml:space="preserve">Measures</w:t>
       </w:r>
-      <w:bookmarkEnd w:id="24"/>
     </w:p>
+    <w:bookmarkStart w:id="23" w:name="utrecht-work-engagement-scale-uwes"/>
     <w:p>
       <w:pPr>
         <w:pStyle w:val="berschrift3"/>
       </w:pPr>
-      <w:bookmarkStart w:id="25" w:name="utrecht-work-engagement-scale-uwes"/>
+      <w:r>
+        <w:rPr>
+          <w:rStyle w:val="SectionNumber"/>
+        </w:rPr>
+        <w:t xml:space="preserve">2.2.1</w:t>
+      </w:r>
+      <w:r>
+        <w:tab/>
+      </w:r>
       <w:r>
         <w:t xml:space="preserve">Utrecht Work Engagement Scale (UWES).</w:t>
       </w:r>
-      <w:bookmarkEnd w:id="25"/>
     </w:p>
+    <w:bookmarkEnd w:id="23"/>
+    <w:bookmarkStart w:id="24" w:name="daily-spiritual-experience-scale-dses"/>
     <w:p>
       <w:pPr>
         <w:pStyle w:val="berschrift3"/>
       </w:pPr>
-      <w:bookmarkStart w:id="26" w:name="daily-spiritual-experience-scale-dses"/>
+      <w:r>
+        <w:rPr>
+          <w:rStyle w:val="SectionNumber"/>
+        </w:rPr>
+        <w:t xml:space="preserve">2.2.2</w:t>
+      </w:r>
+      <w:r>
+        <w:tab/>
+      </w:r>
       <w:r>
         <w:t xml:space="preserve">Daily Spiritual Experience Scale (DSES).</w:t>
       </w:r>
-      <w:bookmarkEnd w:id="26"/>
     </w:p>
     <w:p>
       <w:pPr>
@@ -680,15 +761,24 @@
         <w:t xml:space="preserve">= 0.96 95% CI[0.95 - 0.97].</w:t>
       </w:r>
     </w:p>
+    <w:bookmarkEnd w:id="24"/>
+    <w:bookmarkStart w:id="25" w:name="general-self-efficacy-scale-gses"/>
     <w:p>
       <w:pPr>
         <w:pStyle w:val="berschrift3"/>
       </w:pPr>
-      <w:bookmarkStart w:id="27" w:name="general-self-efficacy-scale-gses"/>
+      <w:r>
+        <w:rPr>
+          <w:rStyle w:val="SectionNumber"/>
+        </w:rPr>
+        <w:t xml:space="preserve">2.2.3</w:t>
+      </w:r>
+      <w:r>
+        <w:tab/>
+      </w:r>
       <w:r>
         <w:t xml:space="preserve">General Self Efficacy Scale (GSES).</w:t>
       </w:r>
-      <w:bookmarkEnd w:id="27"/>
     </w:p>
     <w:p>
       <w:pPr>
@@ -735,15 +825,24 @@
         <w:t xml:space="preserve">= 0.95 95% CI[0.94 - 0.95].</w:t>
       </w:r>
     </w:p>
+    <w:bookmarkEnd w:id="25"/>
+    <w:bookmarkStart w:id="26" w:name="Xa2f934868c96e095ca0c567c2991670ac47584d"/>
     <w:p>
       <w:pPr>
         <w:pStyle w:val="berschrift3"/>
       </w:pPr>
-      <w:bookmarkStart w:id="28" w:name="Xa2f934868c96e095ca0c567c2991670ac47584d"/>
+      <w:r>
+        <w:rPr>
+          <w:rStyle w:val="SectionNumber"/>
+        </w:rPr>
+        <w:t xml:space="preserve">2.2.4</w:t>
+      </w:r>
+      <w:r>
+        <w:tab/>
+      </w:r>
       <w:r>
         <w:t xml:space="preserve">Big Five Inventory - Neuroticism subscale (BFI_N).</w:t>
       </w:r>
-      <w:bookmarkEnd w:id="28"/>
     </w:p>
     <w:p>
       <w:pPr>
@@ -790,15 +889,24 @@
         <w:t xml:space="preserve">= 0.87 95% CI[0.86 - 0.89].</w:t>
       </w:r>
     </w:p>
+    <w:bookmarkEnd w:id="26"/>
+    <w:bookmarkStart w:id="27" w:name="X779fc063cc01b416e9649c2a2789938d1e41f04"/>
     <w:p>
       <w:pPr>
         <w:pStyle w:val="berschrift3"/>
       </w:pPr>
-      <w:bookmarkStart w:id="29" w:name="X779fc063cc01b416e9649c2a2789938d1e41f04"/>
+      <w:r>
+        <w:rPr>
+          <w:rStyle w:val="SectionNumber"/>
+        </w:rPr>
+        <w:t xml:space="preserve">2.2.5</w:t>
+      </w:r>
+      <w:r>
+        <w:tab/>
+      </w:r>
       <w:r>
         <w:t xml:space="preserve">Big Five Inventory - Extraversion subscale (BFI_E).</w:t>
       </w:r>
-      <w:bookmarkEnd w:id="29"/>
     </w:p>
     <w:p>
       <w:pPr>
@@ -845,15 +953,25 @@
         <w:t xml:space="preserve">= 0.85 95% CI[0.84 - 0.87].</w:t>
       </w:r>
     </w:p>
+    <w:bookmarkEnd w:id="27"/>
+    <w:bookmarkEnd w:id="28"/>
+    <w:bookmarkStart w:id="29" w:name="data-analysis"/>
     <w:p>
       <w:pPr>
         <w:pStyle w:val="berschrift2"/>
       </w:pPr>
-      <w:bookmarkStart w:id="30" w:name="data-analysis"/>
+      <w:r>
+        <w:rPr>
+          <w:rStyle w:val="SectionNumber"/>
+        </w:rPr>
+        <w:t xml:space="preserve">2.3</w:t>
+      </w:r>
+      <w:r>
+        <w:tab/>
+      </w:r>
       <w:r>
         <w:t xml:space="preserve">Data analysis</w:t>
       </w:r>
-      <w:bookmarkEnd w:id="30"/>
     </w:p>
     <w:p>
       <w:pPr>
@@ -887,6 +1005,7 @@
       </w:r>
       <w:r>
         <w:rPr>
+          <w:iCs/>
           <w:i/>
         </w:rPr>
         <w:t xml:space="preserve">df</w:t>
@@ -899,6 +1018,7 @@
       </w:r>
       <w:r>
         <w:rPr>
+          <w:iCs/>
           <w:i/>
         </w:rPr>
         <w:t xml:space="preserve">n</w:t>
@@ -918,8 +1038,19 @@
       <w:r>
         <w:t xml:space="preserve"> </w:t>
       </w:r>
-      <w:r>
-        <w:t xml:space="preserve">Kulikowski (</w:t>
+      <w:hyperlink w:anchor="ref-Kulikowski_2017">
+        <w:r>
+          <w:rPr>
+            <w:rStyle w:val="Hyperlink"/>
+          </w:rPr>
+          <w:t xml:space="preserve">Kulikowski</w:t>
+        </w:r>
+      </w:hyperlink>
+      <w:r>
+        <w:t xml:space="preserve"> </w:t>
+      </w:r>
+      <w:r>
+        <w:t xml:space="preserve">(</w:t>
       </w:r>
       <w:hyperlink w:anchor="ref-Kulikowski_2017">
         <w:r>
@@ -938,8 +1069,19 @@
       <w:r>
         <w:t xml:space="preserve"> </w:t>
       </w:r>
-      <w:r>
-        <w:t xml:space="preserve">Willmer, Westerberg Jacobson, and Lindberg (</w:t>
+      <w:hyperlink w:anchor="ref-Willmer_2019">
+        <w:r>
+          <w:rPr>
+            <w:rStyle w:val="Hyperlink"/>
+          </w:rPr>
+          <w:t xml:space="preserve">Willmer, Westerberg Jacobson, &amp; Lindberg</w:t>
+        </w:r>
+      </w:hyperlink>
+      <w:r>
+        <w:t xml:space="preserve"> </w:t>
+      </w:r>
+      <w:r>
+        <w:t xml:space="preserve">(</w:t>
       </w:r>
       <w:hyperlink w:anchor="ref-Willmer_2019">
         <w:r>
@@ -959,21 +1101,18 @@
         <w:t xml:space="preserve"> </w:t>
       </w:r>
       <w:r>
-        <w:t xml:space="preserve">(Civelek,</w:t>
-      </w:r>
-      <w:r>
-        <w:t xml:space="preserve"> </w:t>
+        <w:t xml:space="preserve">(</w:t>
       </w:r>
       <w:hyperlink w:anchor="ref-civelek2018essentials">
         <w:r>
           <w:rPr>
             <w:rStyle w:val="Hyperlink"/>
           </w:rPr>
-          <w:t xml:space="preserve">2018</w:t>
+          <w:t xml:space="preserve">Civelek, 2018</w:t>
         </w:r>
       </w:hyperlink>
       <w:r>
-        <w:t xml:space="preserve">; Hoe,</w:t>
+        <w:t xml:space="preserve">;</w:t>
       </w:r>
       <w:r>
         <w:t xml:space="preserve"> </w:t>
@@ -983,11 +1122,11 @@
           <w:rPr>
             <w:rStyle w:val="Hyperlink"/>
           </w:rPr>
-          <w:t xml:space="preserve">2008</w:t>
+          <w:t xml:space="preserve">Hoe, 2008</w:t>
         </w:r>
       </w:hyperlink>
       <w:r>
-        <w:t xml:space="preserve">; Hooper, Coughlan, &amp; Mullen,</w:t>
+        <w:t xml:space="preserve">;</w:t>
       </w:r>
       <w:r>
         <w:t xml:space="preserve"> </w:t>
@@ -997,11 +1136,11 @@
           <w:rPr>
             <w:rStyle w:val="Hyperlink"/>
           </w:rPr>
-          <w:t xml:space="preserve">2008</w:t>
+          <w:t xml:space="preserve">Hooper, Coughlan, &amp; Mullen, 2008</w:t>
         </w:r>
       </w:hyperlink>
       <w:r>
-        <w:t xml:space="preserve">; Vandenberg &amp; Lance,</w:t>
+        <w:t xml:space="preserve">;</w:t>
       </w:r>
       <w:r>
         <w:t xml:space="preserve"> </w:t>
@@ -1011,7 +1150,7 @@
           <w:rPr>
             <w:rStyle w:val="Hyperlink"/>
           </w:rPr>
-          <w:t xml:space="preserve">2000</w:t>
+          <w:t xml:space="preserve">Vandenberg &amp; Lance, 2000</w:t>
         </w:r>
       </w:hyperlink>
       <w:r>
@@ -1024,17 +1163,14 @@
         <w:t xml:space="preserve"> </w:t>
       </w:r>
       <w:r>
-        <w:t xml:space="preserve">(Jackson, Gillaspy Jr, &amp; Purc-Stephenson,</w:t>
-      </w:r>
-      <w:r>
-        <w:t xml:space="preserve"> </w:t>
+        <w:t xml:space="preserve">(</w:t>
       </w:r>
       <w:hyperlink w:anchor="ref-jackson_reporting_2009">
         <w:r>
           <w:rPr>
             <w:rStyle w:val="Hyperlink"/>
           </w:rPr>
-          <w:t xml:space="preserve">2009</w:t>
+          <w:t xml:space="preserve">Jackson, Gillaspy Jr, &amp; Purc-Stephenson, 2009</w:t>
         </w:r>
       </w:hyperlink>
       <w:r>
@@ -1050,17 +1186,14 @@
         <w:t xml:space="preserve"> </w:t>
       </w:r>
       <w:r>
-        <w:t xml:space="preserve">(Schermelleh Engel, Moosbrugger, &amp; Muller,</w:t>
-      </w:r>
-      <w:r>
-        <w:t xml:space="preserve"> </w:t>
+        <w:t xml:space="preserve">(</w:t>
       </w:r>
       <w:hyperlink w:anchor="ref-schermelleh_engel_evaluating_2003">
         <w:r>
           <w:rPr>
             <w:rStyle w:val="Hyperlink"/>
           </w:rPr>
-          <w:t xml:space="preserve">2003</w:t>
+          <w:t xml:space="preserve">Schermelleh Engel, Moosbrugger, &amp; Muller, 2003</w:t>
         </w:r>
       </w:hyperlink>
       <w:r>
@@ -1095,17 +1228,14 @@
         <w:t xml:space="preserve"> </w:t>
       </w:r>
       <w:r>
-        <w:t xml:space="preserve">(Putnick &amp; Bornstein,</w:t>
-      </w:r>
-      <w:r>
-        <w:t xml:space="preserve"> </w:t>
+        <w:t xml:space="preserve">(</w:t>
       </w:r>
       <w:hyperlink w:anchor="ref-Putnick_Bornstein_2016">
         <w:r>
           <w:rPr>
             <w:rStyle w:val="Hyperlink"/>
           </w:rPr>
-          <w:t xml:space="preserve">2016</w:t>
+          <w:t xml:space="preserve">Putnick &amp; Bornstein, 2016</w:t>
         </w:r>
       </w:hyperlink>
       <w:r>
@@ -1174,17 +1304,14 @@
         <w:t xml:space="preserve"> </w:t>
       </w:r>
       <w:r>
-        <w:t xml:space="preserve">(Vargha &amp; Delan,</w:t>
-      </w:r>
-      <w:r>
-        <w:t xml:space="preserve"> </w:t>
+        <w:t xml:space="preserve">(</w:t>
       </w:r>
       <w:hyperlink w:anchor="ref-vargha_critique_2000">
         <w:r>
           <w:rPr>
             <w:rStyle w:val="Hyperlink"/>
           </w:rPr>
-          <w:t xml:space="preserve">2000</w:t>
+          <w:t xml:space="preserve">Vargha &amp; Delan, 2000</w:t>
         </w:r>
       </w:hyperlink>
       <w:r>
@@ -1212,16 +1339,24 @@
         <w:t xml:space="preserve"> </w:t>
       </w:r>
       <w:r>
-        <w:t xml:space="preserve">is as follows: small effect (0.56 - 0.64), medium effect (0.64 - 0.71), large effect (&gt; 0.71). All statistical calculations were conducted in R</w:t>
-      </w:r>
-      <w:r>
-        <w:t xml:space="preserve"> </w:t>
-      </w:r>
-      <w:r>
-        <w:t xml:space="preserve">(Version 4.0.3; R Core Team,</w:t>
-      </w:r>
-      <w:r>
-        <w:t xml:space="preserve"> </w:t>
+        <w:t xml:space="preserve">is as follows: small effect (0.56 - 0.64), medium effect (0.64 - 0.71), large effect (&gt; 0.71). All statistical calculations were conducted in R [Version 4.0.5;</w:t>
+      </w:r>
+      <w:r>
+        <w:t xml:space="preserve"> </w:t>
+      </w:r>
+      <w:hyperlink w:anchor="ref-R-base">
+        <w:r>
+          <w:rPr>
+            <w:rStyle w:val="Hyperlink"/>
+          </w:rPr>
+          <w:t xml:space="preserve">R Core Team</w:t>
+        </w:r>
+      </w:hyperlink>
+      <w:r>
+        <w:t xml:space="preserve"> </w:t>
+      </w:r>
+      <w:r>
+        <w:t xml:space="preserve">(</w:t>
       </w:r>
       <w:hyperlink w:anchor="ref-R-base">
         <w:r>
@@ -1235,13 +1370,14 @@
         <w:t xml:space="preserve">)</w:t>
       </w:r>
       <w:r>
-        <w:t xml:space="preserve">. Primary packages used for analysis included:</w:t>
+        <w:t xml:space="preserve">]. Primary packages used for analysis included:</w:t>
       </w:r>
       <w:r>
         <w:t xml:space="preserve"> </w:t>
       </w:r>
       <w:r>
         <w:rPr>
+          <w:iCs/>
           <w:i/>
         </w:rPr>
         <w:t xml:space="preserve">lavaan</w:t>
@@ -1250,17 +1386,14 @@
         <w:t xml:space="preserve"> </w:t>
       </w:r>
       <w:r>
-        <w:t xml:space="preserve">(Rosseel,</w:t>
-      </w:r>
-      <w:r>
-        <w:t xml:space="preserve"> </w:t>
+        <w:t xml:space="preserve">(</w:t>
       </w:r>
       <w:hyperlink w:anchor="ref-R-lavaan">
         <w:r>
           <w:rPr>
             <w:rStyle w:val="Hyperlink"/>
           </w:rPr>
-          <w:t xml:space="preserve">2012</w:t>
+          <w:t xml:space="preserve">Rosseel, 2012</w:t>
         </w:r>
       </w:hyperlink>
       <w:r>
@@ -1274,6 +1407,7 @@
       </w:r>
       <w:r>
         <w:rPr>
+          <w:iCs/>
           <w:i/>
         </w:rPr>
         <w:t xml:space="preserve">papaja</w:t>
@@ -1282,17 +1416,14 @@
         <w:t xml:space="preserve"> </w:t>
       </w:r>
       <w:r>
-        <w:t xml:space="preserve">(Aust &amp; Barth,</w:t>
-      </w:r>
-      <w:r>
-        <w:t xml:space="preserve"> </w:t>
+        <w:t xml:space="preserve">(</w:t>
       </w:r>
       <w:hyperlink w:anchor="ref-R-papaja">
         <w:r>
           <w:rPr>
             <w:rStyle w:val="Hyperlink"/>
           </w:rPr>
-          <w:t xml:space="preserve">2020</w:t>
+          <w:t xml:space="preserve">Aust &amp; Barth, 2020</w:t>
         </w:r>
       </w:hyperlink>
       <w:r>
@@ -1303,6 +1434,7 @@
       </w:r>
       <w:r>
         <w:rPr>
+          <w:iCs/>
           <w:i/>
         </w:rPr>
         <w:t xml:space="preserve">psych</w:t>
@@ -1311,17 +1443,14 @@
         <w:t xml:space="preserve"> </w:t>
       </w:r>
       <w:r>
-        <w:t xml:space="preserve">(Revelle,</w:t>
-      </w:r>
-      <w:r>
-        <w:t xml:space="preserve"> </w:t>
+        <w:t xml:space="preserve">(</w:t>
       </w:r>
       <w:hyperlink w:anchor="ref-R-psych">
         <w:r>
           <w:rPr>
             <w:rStyle w:val="Hyperlink"/>
           </w:rPr>
-          <w:t xml:space="preserve">2021</w:t>
+          <w:t xml:space="preserve">Revelle, 2021</w:t>
         </w:r>
       </w:hyperlink>
       <w:r>
@@ -1335,6 +1464,7 @@
       </w:r>
       <w:r>
         <w:rPr>
+          <w:iCs/>
           <w:i/>
         </w:rPr>
         <w:t xml:space="preserve">usf</w:t>
@@ -1343,17 +1473,14 @@
         <w:t xml:space="preserve"> </w:t>
       </w:r>
       <w:r>
-        <w:t xml:space="preserve">(Peters,</w:t>
-      </w:r>
-      <w:r>
-        <w:t xml:space="preserve"> </w:t>
+        <w:t xml:space="preserve">(</w:t>
       </w:r>
       <w:hyperlink w:anchor="ref-R-ufs">
         <w:r>
           <w:rPr>
             <w:rStyle w:val="Hyperlink"/>
           </w:rPr>
-          <w:t xml:space="preserve">2021</w:t>
+          <w:t xml:space="preserve">Peters, 2021</w:t>
         </w:r>
       </w:hyperlink>
       <w:r>
@@ -1363,48 +1490,67 @@
         <w:t xml:space="preserve">.</w:t>
       </w:r>
     </w:p>
+    <w:bookmarkEnd w:id="29"/>
+    <w:bookmarkEnd w:id="30"/>
+    <w:bookmarkStart w:id="37" w:name="results"/>
     <w:p>
       <w:pPr>
         <w:pStyle w:val="berschrift1"/>
       </w:pPr>
-      <w:bookmarkStart w:id="31" w:name="results"/>
+      <w:r>
+        <w:rPr>
+          <w:rStyle w:val="SectionNumber"/>
+        </w:rPr>
+        <w:t xml:space="preserve">3</w:t>
+      </w:r>
+      <w:r>
+        <w:tab/>
+      </w:r>
       <w:r>
         <w:t xml:space="preserve">Results</w:t>
       </w:r>
-      <w:bookmarkEnd w:id="31"/>
+    </w:p>
+    <w:bookmarkStart w:id="31" w:name="socio-demographic-results"/>
+    <w:p>
+      <w:pPr>
+        <w:pStyle w:val="berschrift2"/>
+      </w:pPr>
+      <w:r>
+        <w:rPr>
+          <w:rStyle w:val="SectionNumber"/>
+        </w:rPr>
+        <w:t xml:space="preserve">3.1</w:t>
+      </w:r>
+      <w:r>
+        <w:tab/>
+      </w:r>
+      <w:r>
+        <w:t xml:space="preserve">Socio-demographic results</w:t>
+      </w:r>
     </w:p>
     <w:p>
       <w:pPr>
-        <w:pStyle w:val="berschrift2"/>
-      </w:pPr>
-      <w:bookmarkStart w:id="32" w:name="socio-demographic-results"/>
-      <w:r>
-        <w:t xml:space="preserve">Socio-demographic results</w:t>
-      </w:r>
-      <w:bookmarkEnd w:id="32"/>
+        <w:pStyle w:val="FirstParagraph"/>
+      </w:pPr>
+      <w:r>
+        <w:t xml:space="preserve">Results of the Kruskal-Wallis test followed by the Games-Howell and the Dunn test revealed that there are significant differences in socio-demographic groups in the UWES total and subscale scores: professional workers had significantly higher score in the UWES total and Vigor, Absorption and Dedication subscales scores as compared with workers. Similarly, chief workers reported higher UWES total score and also Dedication and Vigor subscale scores compared with workers (see Table 1). In terms of education, people with higher vocational school or university had significantly higher total and Absorption subscale score as compared with people with non graduation high school or lower education (Table 1). There were not other significant differences between socio-demographic groups.</w:t>
+      </w:r>
     </w:p>
     <w:p>
       <w:pPr>
-        <w:pStyle w:val="FirstParagraph"/>
-      </w:pPr>
-      <w:r>
-        <w:t xml:space="preserve">Results of the Kruskal-Wallis test followed by the Games-Howell and the Dunn test revealed that there are significant differences in socio-demographic groups in the UWES total and subscale scores: professional workers had significantly higher score in the UWES total and Vigor, Absorption and Dedication subscales scores as compared with workers. Similarly, chief workers reported higher UWES total score and also Dedication and Vigor subscale scores compared with workers (see Table 1). In terms of education, people with higher vocational school or university had significantly higher total and Absorption subscale score as compared with people with non graduation high school or lower education (Table 1). There were not other significant differences between socio-demographic groups.</w:t>
+        <w:pStyle w:val="Textkrper"/>
+      </w:pPr>
+      <w:r>
+        <w:t xml:space="preserve">Table 1:</w:t>
       </w:r>
     </w:p>
     <w:p>
       <w:pPr>
-        <w:pStyle w:val="Textkrper"/>
-      </w:pPr>
-      <w:r>
-        <w:t xml:space="preserve">Table 1:</w:t>
-      </w:r>
-    </w:p>
-    <w:p>
-      <w:pPr>
         <w:pStyle w:val="TableCaption"/>
       </w:pPr>
       <w:r>
         <w:rPr>
+          <w:iCs/>
           <w:i/>
         </w:rPr>
         <w:t xml:space="preserve">Socio-demographic results of the three samples</w:t>
@@ -1413,21 +1559,12 @@
     <w:tbl>
       <w:tblPr>
         <w:tblStyle w:val="Table"/>
-        <w:tblW w:type="pct" w:w="0.0"/>
-        <w:tblLook w:firstRow="1"/>
+        <w:tblW w:type="pct" w:w="0"/>
+        <w:tblLook w:firstRow="1" w:lastRow="0" w:firstColumn="0" w:lastColumn="0" w:noHBand="0" w:noVBand="0" w:val="0020"/>
       </w:tblPr>
       <w:tblGrid/>
       <w:tr>
-        <w:trPr>
-          <w:cnfStyle w:firstRow="1"/>
-        </w:trPr>
-        <w:tc>
-          <w:tcPr>
-            <w:tcBorders>
-              <w:bottom w:val="single"/>
-            </w:tcBorders>
-            <w:vAlign w:val="bottom"/>
-          </w:tcPr>
+        <w:tc>
           <w:p>
             <w:pPr>
               <w:pStyle w:val="Compact"/>
@@ -1439,12 +1576,6 @@
           </w:p>
         </w:tc>
         <w:tc>
-          <w:tcPr>
-            <w:tcBorders>
-              <w:bottom w:val="single"/>
-            </w:tcBorders>
-            <w:vAlign w:val="bottom"/>
-          </w:tcPr>
           <w:p>
             <w:pPr>
               <w:pStyle w:val="Compact"/>
@@ -1456,12 +1587,6 @@
           </w:p>
         </w:tc>
         <w:tc>
-          <w:tcPr>
-            <w:tcBorders>
-              <w:bottom w:val="single"/>
-            </w:tcBorders>
-            <w:vAlign w:val="bottom"/>
-          </w:tcPr>
           <w:p>
             <w:pPr>
               <w:pStyle w:val="Compact"/>
@@ -1473,12 +1598,6 @@
           </w:p>
         </w:tc>
         <w:tc>
-          <w:tcPr>
-            <w:tcBorders>
-              <w:bottom w:val="single"/>
-            </w:tcBorders>
-            <w:vAlign w:val="bottom"/>
-          </w:tcPr>
           <w:p>
             <w:pPr>
               <w:pStyle w:val="Compact"/>
@@ -1490,12 +1609,6 @@
           </w:p>
         </w:tc>
         <w:tc>
-          <w:tcPr>
-            <w:tcBorders>
-              <w:bottom w:val="single"/>
-            </w:tcBorders>
-            <w:vAlign w:val="bottom"/>
-          </w:tcPr>
           <w:p>
             <w:pPr>
               <w:pStyle w:val="Compact"/>
@@ -1507,12 +1620,6 @@
           </w:p>
         </w:tc>
         <w:tc>
-          <w:tcPr>
-            <w:tcBorders>
-              <w:bottom w:val="single"/>
-            </w:tcBorders>
-            <w:vAlign w:val="bottom"/>
-          </w:tcPr>
           <w:p>
             <w:pPr>
               <w:pStyle w:val="Compact"/>
@@ -1524,12 +1631,6 @@
           </w:p>
         </w:tc>
         <w:tc>
-          <w:tcPr>
-            <w:tcBorders>
-              <w:bottom w:val="single"/>
-            </w:tcBorders>
-            <w:vAlign w:val="bottom"/>
-          </w:tcPr>
           <w:p>
             <w:pPr>
               <w:pStyle w:val="Compact"/>
@@ -2414,6 +2515,7 @@
       </w:pPr>
       <w:r>
         <w:rPr>
+          <w:iCs/>
           <w:i/>
         </w:rPr>
         <w:t xml:space="preserve">Means and standard deviations of the UWES total and subscale scores</w:t>
@@ -2422,21 +2524,12 @@
     <w:tbl>
       <w:tblPr>
         <w:tblStyle w:val="Table"/>
-        <w:tblW w:type="pct" w:w="0.0"/>
-        <w:tblLook w:firstRow="1"/>
+        <w:tblW w:type="pct" w:w="0"/>
+        <w:tblLook w:firstRow="1" w:lastRow="0" w:firstColumn="0" w:lastColumn="0" w:noHBand="0" w:noVBand="0" w:val="0020"/>
       </w:tblPr>
       <w:tblGrid/>
       <w:tr>
-        <w:trPr>
-          <w:cnfStyle w:firstRow="1"/>
-        </w:trPr>
-        <w:tc>
-          <w:tcPr>
-            <w:tcBorders>
-              <w:bottom w:val="single"/>
-            </w:tcBorders>
-            <w:vAlign w:val="bottom"/>
-          </w:tcPr>
+        <w:tc>
           <w:p>
             <w:pPr>
               <w:pStyle w:val="Compact"/>
@@ -2448,12 +2541,6 @@
           </w:p>
         </w:tc>
         <w:tc>
-          <w:tcPr>
-            <w:tcBorders>
-              <w:bottom w:val="single"/>
-            </w:tcBorders>
-            <w:vAlign w:val="bottom"/>
-          </w:tcPr>
           <w:p>
             <w:pPr>
               <w:pStyle w:val="Compact"/>
@@ -2465,12 +2552,6 @@
           </w:p>
         </w:tc>
         <w:tc>
-          <w:tcPr>
-            <w:tcBorders>
-              <w:bottom w:val="single"/>
-            </w:tcBorders>
-            <w:vAlign w:val="bottom"/>
-          </w:tcPr>
           <w:p>
             <w:pPr>
               <w:pStyle w:val="Compact"/>
@@ -2482,12 +2563,6 @@
           </w:p>
         </w:tc>
         <w:tc>
-          <w:tcPr>
-            <w:tcBorders>
-              <w:bottom w:val="single"/>
-            </w:tcBorders>
-            <w:vAlign w:val="bottom"/>
-          </w:tcPr>
           <w:p>
             <w:pPr>
               <w:pStyle w:val="Compact"/>
@@ -2499,12 +2574,6 @@
           </w:p>
         </w:tc>
         <w:tc>
-          <w:tcPr>
-            <w:tcBorders>
-              <w:bottom w:val="single"/>
-            </w:tcBorders>
-            <w:vAlign w:val="bottom"/>
-          </w:tcPr>
           <w:p>
             <w:pPr>
               <w:pStyle w:val="Compact"/>
@@ -2516,12 +2585,6 @@
           </w:p>
         </w:tc>
         <w:tc>
-          <w:tcPr>
-            <w:tcBorders>
-              <w:bottom w:val="single"/>
-            </w:tcBorders>
-            <w:vAlign w:val="bottom"/>
-          </w:tcPr>
           <w:p>
             <w:pPr>
               <w:pStyle w:val="Compact"/>
@@ -3660,6 +3723,7 @@
       </w:pPr>
       <w:r>
         <w:rPr>
+          <w:iCs/>
           <w:i/>
         </w:rPr>
         <w:t xml:space="preserve">Note.</w:t>
@@ -3679,15 +3743,24 @@
         <w:t xml:space="preserve"> </w:t>
       </w:r>
     </w:p>
+    <w:bookmarkEnd w:id="31"/>
+    <w:bookmarkStart w:id="33" w:name="confirmatory-factor-analysis"/>
     <w:p>
       <w:pPr>
         <w:pStyle w:val="berschrift2"/>
       </w:pPr>
-      <w:bookmarkStart w:id="33" w:name="confirmatory-factor-analysis"/>
+      <w:r>
+        <w:rPr>
+          <w:rStyle w:val="SectionNumber"/>
+        </w:rPr>
+        <w:t xml:space="preserve">3.2</w:t>
+      </w:r>
+      <w:r>
+        <w:tab/>
+      </w:r>
       <w:r>
         <w:t xml:space="preserve">Confirmatory Factor Analysis</w:t>
       </w:r>
-      <w:bookmarkEnd w:id="33"/>
     </w:p>
     <w:p>
       <w:pPr>
@@ -3752,6 +3825,7 @@
       </w:r>
       <w:r>
         <w:rPr>
+          <w:iCs/>
           <w:i/>
         </w:rPr>
         <w:t xml:space="preserve">r</w:t>
@@ -3880,7 +3954,7 @@
                     </pic:cNvPicPr>
                   </pic:nvPicPr>
                   <pic:blipFill>
-                    <a:blip r:embed="rId34"/>
+                    <a:blip r:embed="rId32"/>
                     <a:stretch>
                       <a:fillRect/>
                     </a:stretch>
@@ -3913,6 +3987,7 @@
       </w:pPr>
       <w:r>
         <w:rPr>
+          <w:iCs/>
           <w:i/>
         </w:rPr>
         <w:t xml:space="preserve">Figure</w:t>
@@ -3922,6 +3997,7 @@
       </w:r>
       <w:r>
         <w:rPr>
+          <w:iCs/>
           <w:i/>
         </w:rPr>
         <w:t xml:space="preserve">1.  </w:t>
@@ -3947,6 +4023,7 @@
       </w:pPr>
       <w:r>
         <w:rPr>
+          <w:iCs/>
           <w:i/>
         </w:rPr>
         <w:t xml:space="preserve">Fit statistic of the models tested in CFA</w:t>
@@ -3955,21 +4032,12 @@
     <w:tbl>
       <w:tblPr>
         <w:tblStyle w:val="Table"/>
-        <w:tblW w:type="pct" w:w="0.0"/>
-        <w:tblLook w:firstRow="1"/>
+        <w:tblW w:type="pct" w:w="0"/>
+        <w:tblLook w:firstRow="1" w:lastRow="0" w:firstColumn="0" w:lastColumn="0" w:noHBand="0" w:noVBand="0" w:val="0020"/>
       </w:tblPr>
       <w:tblGrid/>
       <w:tr>
-        <w:trPr>
-          <w:cnfStyle w:firstRow="1"/>
-        </w:trPr>
-        <w:tc>
-          <w:tcPr>
-            <w:tcBorders>
-              <w:bottom w:val="single"/>
-            </w:tcBorders>
-            <w:vAlign w:val="bottom"/>
-          </w:tcPr>
+        <w:tc>
           <w:p>
             <w:pPr>
               <w:pStyle w:val="Compact"/>
@@ -3981,12 +4049,6 @@
           </w:p>
         </w:tc>
         <w:tc>
-          <w:tcPr>
-            <w:tcBorders>
-              <w:bottom w:val="single"/>
-            </w:tcBorders>
-            <w:vAlign w:val="bottom"/>
-          </w:tcPr>
           <w:p>
             <w:pPr>
               <w:pStyle w:val="Compact"/>
@@ -3998,12 +4060,6 @@
           </w:p>
         </w:tc>
         <w:tc>
-          <w:tcPr>
-            <w:tcBorders>
-              <w:bottom w:val="single"/>
-            </w:tcBorders>
-            <w:vAlign w:val="bottom"/>
-          </w:tcPr>
           <w:p>
             <w:pPr>
               <w:pStyle w:val="Compact"/>
@@ -4015,12 +4071,6 @@
           </w:p>
         </w:tc>
         <w:tc>
-          <w:tcPr>
-            <w:tcBorders>
-              <w:bottom w:val="single"/>
-            </w:tcBorders>
-            <w:vAlign w:val="bottom"/>
-          </w:tcPr>
           <w:p>
             <w:pPr>
               <w:pStyle w:val="Compact"/>
@@ -4032,12 +4082,6 @@
           </w:p>
         </w:tc>
         <w:tc>
-          <w:tcPr>
-            <w:tcBorders>
-              <w:bottom w:val="single"/>
-            </w:tcBorders>
-            <w:vAlign w:val="bottom"/>
-          </w:tcPr>
           <w:p>
             <w:pPr>
               <w:pStyle w:val="Compact"/>
@@ -4049,12 +4093,6 @@
           </w:p>
         </w:tc>
         <w:tc>
-          <w:tcPr>
-            <w:tcBorders>
-              <w:bottom w:val="single"/>
-            </w:tcBorders>
-            <w:vAlign w:val="bottom"/>
-          </w:tcPr>
           <w:p>
             <w:pPr>
               <w:pStyle w:val="Compact"/>
@@ -4066,12 +4104,6 @@
           </w:p>
         </w:tc>
         <w:tc>
-          <w:tcPr>
-            <w:tcBorders>
-              <w:bottom w:val="single"/>
-            </w:tcBorders>
-            <w:vAlign w:val="bottom"/>
-          </w:tcPr>
           <w:p>
             <w:pPr>
               <w:pStyle w:val="Compact"/>
@@ -4083,12 +4115,6 @@
           </w:p>
         </w:tc>
         <w:tc>
-          <w:tcPr>
-            <w:tcBorders>
-              <w:bottom w:val="single"/>
-            </w:tcBorders>
-            <w:vAlign w:val="bottom"/>
-          </w:tcPr>
           <w:p>
             <w:pPr>
               <w:pStyle w:val="Compact"/>
@@ -4467,6 +4493,7 @@
       </w:pPr>
       <w:r>
         <w:rPr>
+          <w:iCs/>
           <w:i/>
         </w:rPr>
         <w:t xml:space="preserve">Note.</w:t>
@@ -4486,15 +4513,24 @@
         <w:t xml:space="preserve"> </w:t>
       </w:r>
     </w:p>
+    <w:bookmarkEnd w:id="33"/>
+    <w:bookmarkStart w:id="34" w:name="item-statistic-and-reliability"/>
     <w:p>
       <w:pPr>
         <w:pStyle w:val="berschrift2"/>
       </w:pPr>
-      <w:bookmarkStart w:id="35" w:name="item-statistic-and-reliability"/>
+      <w:r>
+        <w:rPr>
+          <w:rStyle w:val="SectionNumber"/>
+        </w:rPr>
+        <w:t xml:space="preserve">3.3</w:t>
+      </w:r>
+      <w:r>
+        <w:tab/>
+      </w:r>
       <w:r>
         <w:t xml:space="preserve">Item statistic and reliability</w:t>
       </w:r>
-      <w:bookmarkEnd w:id="35"/>
     </w:p>
     <w:p>
       <w:pPr>
@@ -4666,6 +4702,7 @@
       </w:pPr>
       <w:r>
         <w:rPr>
+          <w:iCs/>
           <w:i/>
         </w:rPr>
         <w:t xml:space="preserve">Item statistic and Polychoric correlations between the UWES items</w:t>
@@ -4674,21 +4711,12 @@
     <w:tbl>
       <w:tblPr>
         <w:tblStyle w:val="Table"/>
-        <w:tblW w:type="pct" w:w="0.0"/>
-        <w:tblLook w:firstRow="1"/>
+        <w:tblW w:type="pct" w:w="0"/>
+        <w:tblLook w:firstRow="1" w:lastRow="0" w:firstColumn="0" w:lastColumn="0" w:noHBand="0" w:noVBand="0" w:val="0020"/>
       </w:tblPr>
       <w:tblGrid/>
       <w:tr>
-        <w:trPr>
-          <w:cnfStyle w:firstRow="1"/>
-        </w:trPr>
-        <w:tc>
-          <w:tcPr>
-            <w:tcBorders>
-              <w:bottom w:val="single"/>
-            </w:tcBorders>
-            <w:vAlign w:val="bottom"/>
-          </w:tcPr>
+        <w:tc>
           <w:p>
             <w:pPr>
               <w:pStyle w:val="Compact"/>
@@ -4700,12 +4728,6 @@
           </w:p>
         </w:tc>
         <w:tc>
-          <w:tcPr>
-            <w:tcBorders>
-              <w:bottom w:val="single"/>
-            </w:tcBorders>
-            <w:vAlign w:val="bottom"/>
-          </w:tcPr>
           <w:p>
             <w:pPr>
               <w:pStyle w:val="Compact"/>
@@ -4717,12 +4739,6 @@
           </w:p>
         </w:tc>
         <w:tc>
-          <w:tcPr>
-            <w:tcBorders>
-              <w:bottom w:val="single"/>
-            </w:tcBorders>
-            <w:vAlign w:val="bottom"/>
-          </w:tcPr>
           <w:p>
             <w:pPr>
               <w:pStyle w:val="Compact"/>
@@ -4734,12 +4750,6 @@
           </w:p>
         </w:tc>
         <w:tc>
-          <w:tcPr>
-            <w:tcBorders>
-              <w:bottom w:val="single"/>
-            </w:tcBorders>
-            <w:vAlign w:val="bottom"/>
-          </w:tcPr>
           <w:p>
             <w:pPr>
               <w:pStyle w:val="Compact"/>
@@ -4751,12 +4761,6 @@
           </w:p>
         </w:tc>
         <w:tc>
-          <w:tcPr>
-            <w:tcBorders>
-              <w:bottom w:val="single"/>
-            </w:tcBorders>
-            <w:vAlign w:val="bottom"/>
-          </w:tcPr>
           <w:p>
             <w:pPr>
               <w:pStyle w:val="Compact"/>
@@ -4768,12 +4772,6 @@
           </w:p>
         </w:tc>
         <w:tc>
-          <w:tcPr>
-            <w:tcBorders>
-              <w:bottom w:val="single"/>
-            </w:tcBorders>
-            <w:vAlign w:val="bottom"/>
-          </w:tcPr>
           <w:p>
             <w:pPr>
               <w:pStyle w:val="Compact"/>
@@ -4785,12 +4783,6 @@
           </w:p>
         </w:tc>
         <w:tc>
-          <w:tcPr>
-            <w:tcBorders>
-              <w:bottom w:val="single"/>
-            </w:tcBorders>
-            <w:vAlign w:val="bottom"/>
-          </w:tcPr>
           <w:p>
             <w:pPr>
               <w:pStyle w:val="Compact"/>
@@ -4802,12 +4794,6 @@
           </w:p>
         </w:tc>
         <w:tc>
-          <w:tcPr>
-            <w:tcBorders>
-              <w:bottom w:val="single"/>
-            </w:tcBorders>
-            <w:vAlign w:val="bottom"/>
-          </w:tcPr>
           <w:p>
             <w:pPr>
               <w:pStyle w:val="Compact"/>
@@ -4819,12 +4805,6 @@
           </w:p>
         </w:tc>
         <w:tc>
-          <w:tcPr>
-            <w:tcBorders>
-              <w:bottom w:val="single"/>
-            </w:tcBorders>
-            <w:vAlign w:val="bottom"/>
-          </w:tcPr>
           <w:p>
             <w:pPr>
               <w:pStyle w:val="Compact"/>
@@ -4836,12 +4816,6 @@
           </w:p>
         </w:tc>
         <w:tc>
-          <w:tcPr>
-            <w:tcBorders>
-              <w:bottom w:val="single"/>
-            </w:tcBorders>
-            <w:vAlign w:val="bottom"/>
-          </w:tcPr>
           <w:p>
             <w:pPr>
               <w:pStyle w:val="Compact"/>
@@ -4853,12 +4827,6 @@
           </w:p>
         </w:tc>
         <w:tc>
-          <w:tcPr>
-            <w:tcBorders>
-              <w:bottom w:val="single"/>
-            </w:tcBorders>
-            <w:vAlign w:val="bottom"/>
-          </w:tcPr>
           <w:p>
             <w:pPr>
               <w:pStyle w:val="Compact"/>
@@ -4870,12 +4838,6 @@
           </w:p>
         </w:tc>
         <w:tc>
-          <w:tcPr>
-            <w:tcBorders>
-              <w:bottom w:val="single"/>
-            </w:tcBorders>
-            <w:vAlign w:val="bottom"/>
-          </w:tcPr>
           <w:p>
             <w:pPr>
               <w:pStyle w:val="Compact"/>
@@ -4887,12 +4849,6 @@
           </w:p>
         </w:tc>
         <w:tc>
-          <w:tcPr>
-            <w:tcBorders>
-              <w:bottom w:val="single"/>
-            </w:tcBorders>
-            <w:vAlign w:val="bottom"/>
-          </w:tcPr>
           <w:p>
             <w:pPr>
               <w:pStyle w:val="Compact"/>
@@ -5928,6 +5884,7 @@
       </w:pPr>
       <w:r>
         <w:rPr>
+          <w:iCs/>
           <w:i/>
         </w:rPr>
         <w:t xml:space="preserve">Note.</w:t>
@@ -5969,6 +5926,7 @@
       </w:pPr>
       <w:r>
         <w:rPr>
+          <w:iCs/>
           <w:i/>
         </w:rPr>
         <w:t xml:space="preserve">Correaltion matrix of the UWES, personality characteristics and socio-demographic indicators</w:t>
@@ -5977,30 +5935,15 @@
     <w:tbl>
       <w:tblPr>
         <w:tblStyle w:val="Table"/>
-        <w:tblW w:type="pct" w:w="0.0"/>
-        <w:tblLook w:firstRow="1"/>
+        <w:tblW w:type="pct" w:w="0"/>
+        <w:tblLook w:firstRow="1" w:lastRow="0" w:firstColumn="0" w:lastColumn="0" w:noHBand="0" w:noVBand="0" w:val="0020"/>
       </w:tblPr>
       <w:tblGrid/>
       <w:tr>
-        <w:trPr>
-          <w:cnfStyle w:firstRow="1"/>
-        </w:trPr>
-        <w:tc>
-          <w:tcPr>
-            <w:tcBorders>
-              <w:bottom w:val="single"/>
-            </w:tcBorders>
-            <w:vAlign w:val="bottom"/>
-          </w:tcPr>
-          <w:p/>
-        </w:tc>
-        <w:tc>
-          <w:tcPr>
-            <w:tcBorders>
-              <w:bottom w:val="single"/>
-            </w:tcBorders>
-            <w:vAlign w:val="bottom"/>
-          </w:tcPr>
+        <w:tc>
+          <w:p/>
+        </w:tc>
+        <w:tc>
           <w:p>
             <w:pPr>
               <w:pStyle w:val="Compact"/>
@@ -6012,12 +5955,6 @@
           </w:p>
         </w:tc>
         <w:tc>
-          <w:tcPr>
-            <w:tcBorders>
-              <w:bottom w:val="single"/>
-            </w:tcBorders>
-            <w:vAlign w:val="bottom"/>
-          </w:tcPr>
           <w:p>
             <w:pPr>
               <w:pStyle w:val="Compact"/>
@@ -6029,12 +5966,6 @@
           </w:p>
         </w:tc>
         <w:tc>
-          <w:tcPr>
-            <w:tcBorders>
-              <w:bottom w:val="single"/>
-            </w:tcBorders>
-            <w:vAlign w:val="bottom"/>
-          </w:tcPr>
           <w:p>
             <w:pPr>
               <w:pStyle w:val="Compact"/>
@@ -6046,12 +5977,6 @@
           </w:p>
         </w:tc>
         <w:tc>
-          <w:tcPr>
-            <w:tcBorders>
-              <w:bottom w:val="single"/>
-            </w:tcBorders>
-            <w:vAlign w:val="bottom"/>
-          </w:tcPr>
           <w:p>
             <w:pPr>
               <w:pStyle w:val="Compact"/>
@@ -6063,12 +5988,6 @@
           </w:p>
         </w:tc>
         <w:tc>
-          <w:tcPr>
-            <w:tcBorders>
-              <w:bottom w:val="single"/>
-            </w:tcBorders>
-            <w:vAlign w:val="bottom"/>
-          </w:tcPr>
           <w:p>
             <w:pPr>
               <w:pStyle w:val="Compact"/>
@@ -6080,12 +5999,6 @@
           </w:p>
         </w:tc>
         <w:tc>
-          <w:tcPr>
-            <w:tcBorders>
-              <w:bottom w:val="single"/>
-            </w:tcBorders>
-            <w:vAlign w:val="bottom"/>
-          </w:tcPr>
           <w:p>
             <w:pPr>
               <w:pStyle w:val="Compact"/>
@@ -6097,12 +6010,6 @@
           </w:p>
         </w:tc>
         <w:tc>
-          <w:tcPr>
-            <w:tcBorders>
-              <w:bottom w:val="single"/>
-            </w:tcBorders>
-            <w:vAlign w:val="bottom"/>
-          </w:tcPr>
           <w:p>
             <w:pPr>
               <w:pStyle w:val="Compact"/>
@@ -6114,12 +6021,6 @@
           </w:p>
         </w:tc>
         <w:tc>
-          <w:tcPr>
-            <w:tcBorders>
-              <w:bottom w:val="single"/>
-            </w:tcBorders>
-            <w:vAlign w:val="bottom"/>
-          </w:tcPr>
           <w:p>
             <w:pPr>
               <w:pStyle w:val="Compact"/>
@@ -6131,12 +6032,6 @@
           </w:p>
         </w:tc>
         <w:tc>
-          <w:tcPr>
-            <w:tcBorders>
-              <w:bottom w:val="single"/>
-            </w:tcBorders>
-            <w:vAlign w:val="bottom"/>
-          </w:tcPr>
           <w:p>
             <w:pPr>
               <w:pStyle w:val="Compact"/>
@@ -6148,12 +6043,6 @@
           </w:p>
         </w:tc>
         <w:tc>
-          <w:tcPr>
-            <w:tcBorders>
-              <w:bottom w:val="single"/>
-            </w:tcBorders>
-            <w:vAlign w:val="bottom"/>
-          </w:tcPr>
           <w:p>
             <w:pPr>
               <w:pStyle w:val="Compact"/>
@@ -7114,6 +7003,7 @@
       </w:pPr>
       <w:r>
         <w:rPr>
+          <w:iCs/>
           <w:i/>
         </w:rPr>
         <w:t xml:space="preserve">Note.</w:t>
@@ -7133,15 +7023,24 @@
         <w:t xml:space="preserve"> </w:t>
       </w:r>
     </w:p>
+    <w:bookmarkEnd w:id="34"/>
+    <w:bookmarkStart w:id="35" w:name="invariance-testing-and-factor-loadings"/>
     <w:p>
       <w:pPr>
         <w:pStyle w:val="berschrift2"/>
       </w:pPr>
-      <w:bookmarkStart w:id="36" w:name="invariance-testing-and-factor-loadings"/>
+      <w:r>
+        <w:rPr>
+          <w:rStyle w:val="SectionNumber"/>
+        </w:rPr>
+        <w:t xml:space="preserve">3.4</w:t>
+      </w:r>
+      <w:r>
+        <w:tab/>
+      </w:r>
       <w:r>
         <w:t xml:space="preserve">Invariance testing and factor loadings</w:t>
       </w:r>
-      <w:bookmarkEnd w:id="36"/>
     </w:p>
     <w:p>
       <w:pPr>
@@ -7166,24 +7065,20 @@
       </w:r>
     </w:p>
     <w:p>
-      <w:r>
-        <w:br w:type="page"/>
+      <w:pPr>
+        <w:pStyle w:val="Textkrper"/>
+      </w:pPr>
+      <w:r>
+        <w:t xml:space="preserve">Table 6:</w:t>
       </w:r>
     </w:p>
     <w:p>
       <w:pPr>
-        <w:pStyle w:val="Textkrper"/>
-      </w:pPr>
-      <w:r>
-        <w:t xml:space="preserve">Table 6:</w:t>
-      </w:r>
-    </w:p>
-    <w:p>
-      <w:pPr>
         <w:pStyle w:val="TableCaption"/>
       </w:pPr>
       <w:r>
         <w:rPr>
+          <w:iCs/>
           <w:i/>
         </w:rPr>
         <w:t xml:space="preserve">Measurement eqivalence of the UWES between genders</w:t>
@@ -7192,21 +7087,12 @@
     <w:tbl>
       <w:tblPr>
         <w:tblStyle w:val="Table"/>
-        <w:tblW w:type="pct" w:w="0.0"/>
-        <w:tblLook w:firstRow="1"/>
+        <w:tblW w:type="pct" w:w="0"/>
+        <w:tblLook w:firstRow="1" w:lastRow="0" w:firstColumn="0" w:lastColumn="0" w:noHBand="0" w:noVBand="0" w:val="0020"/>
       </w:tblPr>
       <w:tblGrid/>
       <w:tr>
-        <w:trPr>
-          <w:cnfStyle w:firstRow="1"/>
-        </w:trPr>
-        <w:tc>
-          <w:tcPr>
-            <w:tcBorders>
-              <w:bottom w:val="single"/>
-            </w:tcBorders>
-            <w:vAlign w:val="bottom"/>
-          </w:tcPr>
+        <w:tc>
           <w:p>
             <w:pPr>
               <w:pStyle w:val="Compact"/>
@@ -7218,12 +7104,6 @@
           </w:p>
         </w:tc>
         <w:tc>
-          <w:tcPr>
-            <w:tcBorders>
-              <w:bottom w:val="single"/>
-            </w:tcBorders>
-            <w:vAlign w:val="bottom"/>
-          </w:tcPr>
           <w:p>
             <w:pPr>
               <w:pStyle w:val="Compact"/>
@@ -7235,12 +7115,6 @@
           </w:p>
         </w:tc>
         <w:tc>
-          <w:tcPr>
-            <w:tcBorders>
-              <w:bottom w:val="single"/>
-            </w:tcBorders>
-            <w:vAlign w:val="bottom"/>
-          </w:tcPr>
           <w:p>
             <w:pPr>
               <w:pStyle w:val="Compact"/>
@@ -7252,12 +7126,6 @@
           </w:p>
         </w:tc>
         <w:tc>
-          <w:tcPr>
-            <w:tcBorders>
-              <w:bottom w:val="single"/>
-            </w:tcBorders>
-            <w:vAlign w:val="bottom"/>
-          </w:tcPr>
           <w:p>
             <w:pPr>
               <w:pStyle w:val="Compact"/>
@@ -7269,12 +7137,6 @@
           </w:p>
         </w:tc>
         <w:tc>
-          <w:tcPr>
-            <w:tcBorders>
-              <w:bottom w:val="single"/>
-            </w:tcBorders>
-            <w:vAlign w:val="bottom"/>
-          </w:tcPr>
           <w:p>
             <w:pPr>
               <w:pStyle w:val="Compact"/>
@@ -7286,12 +7148,6 @@
           </w:p>
         </w:tc>
         <w:tc>
-          <w:tcPr>
-            <w:tcBorders>
-              <w:bottom w:val="single"/>
-            </w:tcBorders>
-            <w:vAlign w:val="bottom"/>
-          </w:tcPr>
           <w:p>
             <w:pPr>
               <w:pStyle w:val="Compact"/>
@@ -7303,12 +7159,6 @@
           </w:p>
         </w:tc>
         <w:tc>
-          <w:tcPr>
-            <w:tcBorders>
-              <w:bottom w:val="single"/>
-            </w:tcBorders>
-            <w:vAlign w:val="bottom"/>
-          </w:tcPr>
           <w:p>
             <w:pPr>
               <w:pStyle w:val="Compact"/>
@@ -7320,12 +7170,6 @@
           </w:p>
         </w:tc>
         <w:tc>
-          <w:tcPr>
-            <w:tcBorders>
-              <w:bottom w:val="single"/>
-            </w:tcBorders>
-            <w:vAlign w:val="bottom"/>
-          </w:tcPr>
           <w:p>
             <w:pPr>
               <w:pStyle w:val="Compact"/>
@@ -7974,6 +7818,7 @@
       </w:pPr>
       <w:r>
         <w:rPr>
+          <w:iCs/>
           <w:i/>
         </w:rPr>
         <w:t xml:space="preserve">Note.</w:t>
@@ -7993,15 +7838,24 @@
         <w:t xml:space="preserve"> </w:t>
       </w:r>
     </w:p>
+    <w:bookmarkEnd w:id="35"/>
+    <w:bookmarkStart w:id="36" w:name="X1a7d1e12bf1bc5f0a5cbe808ae507111ebaf22c"/>
     <w:p>
       <w:pPr>
         <w:pStyle w:val="berschrift2"/>
       </w:pPr>
-      <w:bookmarkStart w:id="37" w:name="X1a7d1e12bf1bc5f0a5cbe808ae507111ebaf22c"/>
+      <w:r>
+        <w:rPr>
+          <w:rStyle w:val="SectionNumber"/>
+        </w:rPr>
+        <w:t xml:space="preserve">3.5</w:t>
+      </w:r>
+      <w:r>
+        <w:tab/>
+      </w:r>
       <w:r>
         <w:t xml:space="preserve">Association of the UWES with chronic health ilnesses</w:t>
       </w:r>
-      <w:bookmarkEnd w:id="37"/>
     </w:p>
     <w:p>
       <w:pPr>
@@ -8025,6 +7879,7 @@
       </w:pPr>
       <w:r>
         <w:rPr>
+          <w:iCs/>
           <w:i/>
         </w:rPr>
         <w:t xml:space="preserve">Logistic regression table depicting associations (in odds ratios) between the UWES and chronic diseases</w:t>
@@ -8033,30 +7888,15 @@
     <w:tbl>
       <w:tblPr>
         <w:tblStyle w:val="Table"/>
-        <w:tblW w:type="pct" w:w="0.0"/>
-        <w:tblLook w:firstRow="1"/>
+        <w:tblW w:type="pct" w:w="0"/>
+        <w:tblLook w:firstRow="1" w:lastRow="0" w:firstColumn="0" w:lastColumn="0" w:noHBand="0" w:noVBand="0" w:val="0020"/>
       </w:tblPr>
       <w:tblGrid/>
       <w:tr>
-        <w:trPr>
-          <w:cnfStyle w:firstRow="1"/>
-        </w:trPr>
-        <w:tc>
-          <w:tcPr>
-            <w:tcBorders>
-              <w:bottom w:val="single"/>
-            </w:tcBorders>
-            <w:vAlign w:val="bottom"/>
-          </w:tcPr>
-          <w:p/>
-        </w:tc>
-        <w:tc>
-          <w:tcPr>
-            <w:tcBorders>
-              <w:bottom w:val="single"/>
-            </w:tcBorders>
-            <w:vAlign w:val="bottom"/>
-          </w:tcPr>
+        <w:tc>
+          <w:p/>
+        </w:tc>
+        <w:tc>
           <w:p>
             <w:pPr>
               <w:pStyle w:val="Compact"/>
@@ -8068,12 +7908,6 @@
           </w:p>
         </w:tc>
         <w:tc>
-          <w:tcPr>
-            <w:tcBorders>
-              <w:bottom w:val="single"/>
-            </w:tcBorders>
-            <w:vAlign w:val="bottom"/>
-          </w:tcPr>
           <w:p>
             <w:pPr>
               <w:pStyle w:val="Compact"/>
@@ -8085,12 +7919,6 @@
           </w:p>
         </w:tc>
         <w:tc>
-          <w:tcPr>
-            <w:tcBorders>
-              <w:bottom w:val="single"/>
-            </w:tcBorders>
-            <w:vAlign w:val="bottom"/>
-          </w:tcPr>
           <w:p>
             <w:pPr>
               <w:pStyle w:val="Compact"/>
@@ -8102,12 +7930,6 @@
           </w:p>
         </w:tc>
         <w:tc>
-          <w:tcPr>
-            <w:tcBorders>
-              <w:bottom w:val="single"/>
-            </w:tcBorders>
-            <w:vAlign w:val="bottom"/>
-          </w:tcPr>
           <w:p>
             <w:pPr>
               <w:pStyle w:val="Compact"/>
@@ -8119,12 +7941,6 @@
           </w:p>
         </w:tc>
         <w:tc>
-          <w:tcPr>
-            <w:tcBorders>
-              <w:bottom w:val="single"/>
-            </w:tcBorders>
-            <w:vAlign w:val="bottom"/>
-          </w:tcPr>
           <w:p>
             <w:pPr>
               <w:pStyle w:val="Compact"/>
@@ -8843,6 +8659,7 @@
       </w:pPr>
       <w:r>
         <w:rPr>
+          <w:iCs/>
           <w:i/>
         </w:rPr>
         <w:t xml:space="preserve">Note.</w:t>
@@ -8862,15 +8679,25 @@
         <w:t xml:space="preserve"> </w:t>
       </w:r>
     </w:p>
+    <w:bookmarkEnd w:id="36"/>
+    <w:bookmarkEnd w:id="37"/>
+    <w:bookmarkStart w:id="38" w:name="X441c6b8c517f6df536dff8a3eea3fed73bd9637"/>
     <w:p>
       <w:pPr>
         <w:pStyle w:val="berschrift1"/>
       </w:pPr>
-      <w:bookmarkStart w:id="38" w:name="X441c6b8c517f6df536dff8a3eea3fed73bd9637"/>
+      <w:r>
+        <w:rPr>
+          <w:rStyle w:val="SectionNumber"/>
+        </w:rPr>
+        <w:t xml:space="preserve">4</w:t>
+      </w:r>
+      <w:r>
+        <w:tab/>
+      </w:r>
       <w:r>
         <w:t xml:space="preserve">Association of the UWES with health risk behaviour</w:t>
       </w:r>
-      <w:bookmarkEnd w:id="38"/>
     </w:p>
     <w:p>
       <w:pPr>
@@ -8894,6 +8721,7 @@
       </w:pPr>
       <w:r>
         <w:rPr>
+          <w:iCs/>
           <w:i/>
         </w:rPr>
         <w:t xml:space="preserve">Logistic regression table depicting associations (in odds ratios) between the UWES and health risk behaviours</w:t>
@@ -8902,30 +8730,15 @@
     <w:tbl>
       <w:tblPr>
         <w:tblStyle w:val="Table"/>
-        <w:tblW w:type="pct" w:w="0.0"/>
-        <w:tblLook w:firstRow="1"/>
+        <w:tblW w:type="pct" w:w="0"/>
+        <w:tblLook w:firstRow="1" w:lastRow="0" w:firstColumn="0" w:lastColumn="0" w:noHBand="0" w:noVBand="0" w:val="0020"/>
       </w:tblPr>
       <w:tblGrid/>
       <w:tr>
-        <w:trPr>
-          <w:cnfStyle w:firstRow="1"/>
-        </w:trPr>
-        <w:tc>
-          <w:tcPr>
-            <w:tcBorders>
-              <w:bottom w:val="single"/>
-            </w:tcBorders>
-            <w:vAlign w:val="bottom"/>
-          </w:tcPr>
-          <w:p/>
-        </w:tc>
-        <w:tc>
-          <w:tcPr>
-            <w:tcBorders>
-              <w:bottom w:val="single"/>
-            </w:tcBorders>
-            <w:vAlign w:val="bottom"/>
-          </w:tcPr>
+        <w:tc>
+          <w:p/>
+        </w:tc>
+        <w:tc>
           <w:p>
             <w:pPr>
               <w:pStyle w:val="Compact"/>
@@ -8937,12 +8750,6 @@
           </w:p>
         </w:tc>
         <w:tc>
-          <w:tcPr>
-            <w:tcBorders>
-              <w:bottom w:val="single"/>
-            </w:tcBorders>
-            <w:vAlign w:val="bottom"/>
-          </w:tcPr>
           <w:p>
             <w:pPr>
               <w:pStyle w:val="Compact"/>
@@ -8954,12 +8761,6 @@
           </w:p>
         </w:tc>
         <w:tc>
-          <w:tcPr>
-            <w:tcBorders>
-              <w:bottom w:val="single"/>
-            </w:tcBorders>
-            <w:vAlign w:val="bottom"/>
-          </w:tcPr>
           <w:p>
             <w:pPr>
               <w:pStyle w:val="Compact"/>
@@ -8971,12 +8772,6 @@
           </w:p>
         </w:tc>
         <w:tc>
-          <w:tcPr>
-            <w:tcBorders>
-              <w:bottom w:val="single"/>
-            </w:tcBorders>
-            <w:vAlign w:val="bottom"/>
-          </w:tcPr>
           <w:p>
             <w:pPr>
               <w:pStyle w:val="Compact"/>
@@ -8988,12 +8783,6 @@
           </w:p>
         </w:tc>
         <w:tc>
-          <w:tcPr>
-            <w:tcBorders>
-              <w:bottom w:val="single"/>
-            </w:tcBorders>
-            <w:vAlign w:val="bottom"/>
-          </w:tcPr>
           <w:p>
             <w:pPr>
               <w:pStyle w:val="Compact"/>
@@ -9005,12 +8794,6 @@
           </w:p>
         </w:tc>
         <w:tc>
-          <w:tcPr>
-            <w:tcBorders>
-              <w:bottom w:val="single"/>
-            </w:tcBorders>
-            <w:vAlign w:val="bottom"/>
-          </w:tcPr>
           <w:p/>
         </w:tc>
       </w:tr>
@@ -9163,6 +8946,7 @@
       </w:pPr>
       <w:r>
         <w:rPr>
+          <w:iCs/>
           <w:i/>
         </w:rPr>
         <w:t xml:space="preserve">Note.</w:t>
@@ -9182,33 +8966,51 @@
         <w:t xml:space="preserve"> </w:t>
       </w:r>
     </w:p>
+    <w:bookmarkEnd w:id="38"/>
+    <w:bookmarkStart w:id="39" w:name="discussion"/>
     <w:p>
       <w:pPr>
         <w:pStyle w:val="berschrift1"/>
       </w:pPr>
-      <w:bookmarkStart w:id="39" w:name="discussion"/>
+      <w:r>
+        <w:rPr>
+          <w:rStyle w:val="SectionNumber"/>
+        </w:rPr>
+        <w:t xml:space="preserve">5</w:t>
+      </w:r>
+      <w:r>
+        <w:tab/>
+      </w:r>
       <w:r>
         <w:t xml:space="preserve">Discussion</w:t>
       </w:r>
-      <w:bookmarkEnd w:id="39"/>
     </w:p>
     <w:p>
       <w:r>
         <w:br w:type="page"/>
       </w:r>
     </w:p>
+    <w:bookmarkEnd w:id="39"/>
+    <w:bookmarkStart w:id="70" w:name="references"/>
     <w:p>
       <w:pPr>
         <w:pStyle w:val="berschrift1"/>
       </w:pPr>
-      <w:bookmarkStart w:id="40" w:name="references"/>
+      <w:r>
+        <w:rPr>
+          <w:rStyle w:val="SectionNumber"/>
+        </w:rPr>
+        <w:t xml:space="preserve">6</w:t>
+      </w:r>
+      <w:r>
+        <w:tab/>
+      </w:r>
       <w:r>
         <w:t xml:space="preserve">References</w:t>
       </w:r>
-      <w:bookmarkEnd w:id="40"/>
     </w:p>
-    <w:bookmarkStart w:id="70" w:name="refs"/>
-    <w:bookmarkStart w:id="42" w:name="ref-R-papaja"/>
+    <w:bookmarkStart w:id="69" w:name="refs"/>
+    <w:bookmarkStart w:id="41" w:name="ref-R-papaja"/>
     <w:p>
       <w:pPr>
         <w:pStyle w:val="Literaturverzeichnis"/>
@@ -9221,9 +9023,73 @@
       </w:r>
       <w:r>
         <w:rPr>
+          <w:iCs/>
           <w:i/>
         </w:rPr>
-        <w:t xml:space="preserve">papaja: Create APA manuscripts with R Markdown</w:t>
+        <w:t xml:space="preserve">papaja</w:t>
+      </w:r>
+      <w:r>
+        <w:rPr>
+          <w:iCs/>
+          <w:i/>
+        </w:rPr>
+        <w:t xml:space="preserve">:</w:t>
+      </w:r>
+      <w:r>
+        <w:rPr>
+          <w:iCs/>
+          <w:i/>
+        </w:rPr>
+        <w:t xml:space="preserve"> </w:t>
+      </w:r>
+      <w:r>
+        <w:rPr>
+          <w:iCs/>
+          <w:i/>
+        </w:rPr>
+        <w:t xml:space="preserve">Create</w:t>
+      </w:r>
+      <w:r>
+        <w:rPr>
+          <w:iCs/>
+          <w:i/>
+        </w:rPr>
+        <w:t xml:space="preserve"> </w:t>
+      </w:r>
+      <w:r>
+        <w:rPr>
+          <w:iCs/>
+          <w:i/>
+        </w:rPr>
+        <w:t xml:space="preserve">APA</w:t>
+      </w:r>
+      <w:r>
+        <w:rPr>
+          <w:iCs/>
+          <w:i/>
+        </w:rPr>
+        <w:t xml:space="preserve"> </w:t>
+      </w:r>
+      <w:r>
+        <w:rPr>
+          <w:iCs/>
+          <w:i/>
+        </w:rPr>
+        <w:t xml:space="preserve">manuscripts with</w:t>
+      </w:r>
+      <w:r>
+        <w:rPr>
+          <w:iCs/>
+          <w:i/>
+        </w:rPr>
+        <w:t xml:space="preserve"> </w:t>
+      </w:r>
+      <w:r>
+        <w:rPr>
+          <w:iCs/>
+          <w:i/>
+        </w:rPr>
+        <w:t xml:space="preserve">R Markdown</w:t>
       </w:r>
       <w:r>
         <w:t xml:space="preserve">. Retrieved from</w:t>
@@ -9231,7 +9097,7 @@
       <w:r>
         <w:t xml:space="preserve"> </w:t>
       </w:r>
-      <w:hyperlink r:id="rId41">
+      <w:hyperlink r:id="rId40">
         <w:r>
           <w:rPr>
             <w:rStyle w:val="Hyperlink"/>
@@ -9240,8 +9106,8 @@
         </w:r>
       </w:hyperlink>
     </w:p>
-    <w:bookmarkEnd w:id="42"/>
-    <w:bookmarkStart w:id="44" w:name="ref-Chan_Ho_Ip_Wong_2020"/>
+    <w:bookmarkEnd w:id="41"/>
+    <w:bookmarkStart w:id="43" w:name="ref-Chan_Ho_Ip_Wong_2020"/>
     <w:p>
       <w:pPr>
         <w:pStyle w:val="Literaturverzeichnis"/>
@@ -9254,6 +9120,7 @@
       </w:r>
       <w:r>
         <w:rPr>
+          <w:iCs/>
           <w:i/>
         </w:rPr>
         <w:t xml:space="preserve">SAGE Open</w:t>
@@ -9266,6 +9133,7 @@
       </w:r>
       <w:r>
         <w:rPr>
+          <w:iCs/>
           <w:i/>
         </w:rPr>
         <w:t xml:space="preserve">10</w:t>
@@ -9276,7 +9144,7 @@
       <w:r>
         <w:t xml:space="preserve"> </w:t>
       </w:r>
-      <w:hyperlink r:id="rId43">
+      <w:hyperlink r:id="rId42">
         <w:r>
           <w:rPr>
             <w:rStyle w:val="Hyperlink"/>
@@ -9285,8 +9153,8 @@
         </w:r>
       </w:hyperlink>
     </w:p>
-    <w:bookmarkEnd w:id="44"/>
-    <w:bookmarkStart w:id="45" w:name="ref-civelek2018essentials"/>
+    <w:bookmarkEnd w:id="43"/>
+    <w:bookmarkStart w:id="44" w:name="ref-civelek2018essentials"/>
     <w:p>
       <w:pPr>
         <w:pStyle w:val="Literaturverzeichnis"/>
@@ -9299,6 +9167,7 @@
       </w:r>
       <w:r>
         <w:rPr>
+          <w:iCs/>
           <w:i/>
         </w:rPr>
         <w:t xml:space="preserve">Essentials of structural equation modeling</w:t>
@@ -9307,11 +9176,20 @@
         <w:t xml:space="preserve"> </w:t>
       </w:r>
       <w:r>
-        <w:t xml:space="preserve">(1 edition). Zea Books.</w:t>
+        <w:t xml:space="preserve">(1 edition).</w:t>
+      </w:r>
+      <w:r>
+        <w:t xml:space="preserve"> </w:t>
+      </w:r>
+      <w:r>
+        <w:t xml:space="preserve">Zea Books</w:t>
+      </w:r>
+      <w:r>
+        <w:t xml:space="preserve">.</w:t>
       </w:r>
     </w:p>
-    <w:bookmarkEnd w:id="45"/>
-    <w:bookmarkStart w:id="46" w:name="ref-hoe_issues_2008"/>
+    <w:bookmarkEnd w:id="44"/>
+    <w:bookmarkStart w:id="45" w:name="ref-hoe_issues_2008"/>
     <w:p>
       <w:pPr>
         <w:pStyle w:val="Literaturverzeichnis"/>
@@ -9324,6 +9202,7 @@
       </w:r>
       <w:r>
         <w:rPr>
+          <w:iCs/>
           <w:i/>
         </w:rPr>
         <w:t xml:space="preserve">Journal of Applied Quantitative Methods</w:t>
@@ -9336,6 +9215,7 @@
       </w:r>
       <w:r>
         <w:rPr>
+          <w:iCs/>
           <w:i/>
         </w:rPr>
         <w:t xml:space="preserve">3</w:t>
@@ -9344,20 +9224,51 @@
         <w:t xml:space="preserve">(1), 76–83.</w:t>
       </w:r>
     </w:p>
-    <w:bookmarkEnd w:id="46"/>
-    <w:bookmarkStart w:id="48" w:name="ref-hooper_structural_2008"/>
+    <w:bookmarkEnd w:id="45"/>
+    <w:bookmarkStart w:id="47" w:name="ref-hooper_structural_2008"/>
     <w:p>
       <w:pPr>
         <w:pStyle w:val="Literaturverzeichnis"/>
       </w:pPr>
       <w:r>
-        <w:t xml:space="preserve">Hooper, D., Coughlan, J., &amp; Mullen, M. R. (2008). Structural Equation Modelling: Guidelines for Determining Model Fit. [Journal Article].</w:t>
+        <w:t xml:space="preserve">Hooper, D., Coughlan, J., &amp; Mullen, M. R. (2008). Structural</w:t>
+      </w:r>
+      <w:r>
+        <w:t xml:space="preserve"> </w:t>
+      </w:r>
+      <w:r>
+        <w:t xml:space="preserve">Equation Modelling</w:t>
+      </w:r>
+      <w:r>
+        <w:t xml:space="preserve">:</w:t>
+      </w:r>
+      <w:r>
+        <w:t xml:space="preserve"> </w:t>
+      </w:r>
+      <w:r>
+        <w:t xml:space="preserve">Guidelines</w:t>
+      </w:r>
+      <w:r>
+        <w:t xml:space="preserve"> </w:t>
+      </w:r>
+      <w:r>
+        <w:t xml:space="preserve">for</w:t>
+      </w:r>
+      <w:r>
+        <w:t xml:space="preserve"> </w:t>
+      </w:r>
+      <w:r>
+        <w:t xml:space="preserve">Determining Model Fit</w:t>
+      </w:r>
+      <w:r>
+        <w:t xml:space="preserve">.</w:t>
       </w:r>
       <w:r>
         <w:t xml:space="preserve"> </w:t>
       </w:r>
       <w:r>
         <w:rPr>
+          <w:iCs/>
           <w:i/>
         </w:rPr>
         <w:t xml:space="preserve">Electronic Journal of Business Research Methods</w:t>
@@ -9370,17 +9281,18 @@
       </w:r>
       <w:r>
         <w:rPr>
+          <w:iCs/>
           <w:i/>
         </w:rPr>
         <w:t xml:space="preserve">6</w:t>
       </w:r>
       <w:r>
-        <w:t xml:space="preserve">(1), 53–59.</w:t>
-      </w:r>
-      <w:r>
-        <w:t xml:space="preserve"> </w:t>
-      </w:r>
-      <w:hyperlink r:id="rId47">
+        <w:t xml:space="preserve">(1), 53–59. Journal Article.</w:t>
+      </w:r>
+      <w:r>
+        <w:t xml:space="preserve"> </w:t>
+      </w:r>
+      <w:hyperlink r:id="rId46">
         <w:r>
           <w:rPr>
             <w:rStyle w:val="Hyperlink"/>
@@ -9389,20 +9301,33 @@
         </w:r>
       </w:hyperlink>
     </w:p>
-    <w:bookmarkEnd w:id="48"/>
-    <w:bookmarkStart w:id="50" w:name="ref-jackson_reporting_2009"/>
+    <w:bookmarkEnd w:id="47"/>
+    <w:bookmarkStart w:id="49" w:name="ref-jackson_reporting_2009"/>
     <w:p>
       <w:pPr>
         <w:pStyle w:val="Literaturverzeichnis"/>
       </w:pPr>
       <w:r>
-        <w:t xml:space="preserve">Jackson, D. L., Gillaspy Jr, J. A., &amp; Purc-Stephenson, R. (2009). Reporting practices in confirmatory factor analysis: An overview and some recommendations [Journal Article].</w:t>
+        <w:t xml:space="preserve">Jackson, D. L., Gillaspy Jr, J. A., &amp; Purc-Stephenson, R. (2009). Reporting practices in confirmatory factor analysis:</w:t>
+      </w:r>
+      <w:r>
+        <w:t xml:space="preserve"> </w:t>
+      </w:r>
+      <w:r>
+        <w:t xml:space="preserve">An</w:t>
+      </w:r>
+      <w:r>
+        <w:t xml:space="preserve"> </w:t>
+      </w:r>
+      <w:r>
+        <w:t xml:space="preserve">overview and some recommendations.</w:t>
       </w:r>
       <w:r>
         <w:t xml:space="preserve"> </w:t>
       </w:r>
       <w:r>
         <w:rPr>
+          <w:iCs/>
           <w:i/>
         </w:rPr>
         <w:t xml:space="preserve">Psychological Methods</w:t>
@@ -9415,17 +9340,18 @@
       </w:r>
       <w:r>
         <w:rPr>
+          <w:iCs/>
           <w:i/>
         </w:rPr>
         <w:t xml:space="preserve">14</w:t>
       </w:r>
       <w:r>
-        <w:t xml:space="preserve">(1), 6–23.</w:t>
-      </w:r>
-      <w:r>
-        <w:t xml:space="preserve"> </w:t>
-      </w:r>
-      <w:hyperlink r:id="rId49">
+        <w:t xml:space="preserve">(1), 6–23. Journal Article.</w:t>
+      </w:r>
+      <w:r>
+        <w:t xml:space="preserve"> </w:t>
+      </w:r>
+      <w:hyperlink r:id="rId48">
         <w:r>
           <w:rPr>
             <w:rStyle w:val="Hyperlink"/>
@@ -9434,8 +9360,8 @@
         </w:r>
       </w:hyperlink>
     </w:p>
-    <w:bookmarkEnd w:id="50"/>
-    <w:bookmarkStart w:id="52" w:name="ref-Kulikowski_2017"/>
+    <w:bookmarkEnd w:id="49"/>
+    <w:bookmarkStart w:id="51" w:name="ref-Kulikowski_2017"/>
     <w:p>
       <w:pPr>
         <w:pStyle w:val="Literaturverzeichnis"/>
@@ -9448,6 +9374,7 @@
       </w:r>
       <w:r>
         <w:rPr>
+          <w:iCs/>
           <w:i/>
         </w:rPr>
         <w:t xml:space="preserve">International Journal of Occupational Medicine and Environmental Health</w:t>
@@ -9460,6 +9387,7 @@
       </w:r>
       <w:r>
         <w:rPr>
+          <w:iCs/>
           <w:i/>
         </w:rPr>
         <w:t xml:space="preserve">30</w:t>
@@ -9470,7 +9398,7 @@
       <w:r>
         <w:t xml:space="preserve"> </w:t>
       </w:r>
-      <w:hyperlink r:id="rId51">
+      <w:hyperlink r:id="rId50">
         <w:r>
           <w:rPr>
             <w:rStyle w:val="Hyperlink"/>
@@ -9479,8 +9407,8 @@
         </w:r>
       </w:hyperlink>
     </w:p>
-    <w:bookmarkEnd w:id="52"/>
-    <w:bookmarkStart w:id="54" w:name="ref-R-ufs"/>
+    <w:bookmarkEnd w:id="51"/>
+    <w:bookmarkStart w:id="53" w:name="ref-R-ufs"/>
     <w:p>
       <w:pPr>
         <w:pStyle w:val="Literaturverzeichnis"/>
@@ -9493,6 +9421,7 @@
       </w:r>
       <w:r>
         <w:rPr>
+          <w:iCs/>
           <w:i/>
         </w:rPr>
         <w:t xml:space="preserve">Ufs: Quantitative analysis made accessible</w:t>
@@ -9503,7 +9432,7 @@
       <w:r>
         <w:t xml:space="preserve"> </w:t>
       </w:r>
-      <w:hyperlink r:id="rId53">
+      <w:hyperlink r:id="rId52">
         <w:r>
           <w:rPr>
             <w:rStyle w:val="Hyperlink"/>
@@ -9512,8 +9441,8 @@
         </w:r>
       </w:hyperlink>
     </w:p>
-    <w:bookmarkEnd w:id="54"/>
-    <w:bookmarkStart w:id="56" w:name="ref-Putnick_Bornstein_2016"/>
+    <w:bookmarkEnd w:id="53"/>
+    <w:bookmarkStart w:id="55" w:name="ref-Putnick_Bornstein_2016"/>
     <w:p>
       <w:pPr>
         <w:pStyle w:val="Literaturverzeichnis"/>
@@ -9526,6 +9455,7 @@
       </w:r>
       <w:r>
         <w:rPr>
+          <w:iCs/>
           <w:i/>
         </w:rPr>
         <w:t xml:space="preserve">Developmental Review</w:t>
@@ -9538,6 +9468,7 @@
       </w:r>
       <w:r>
         <w:rPr>
+          <w:iCs/>
           <w:i/>
         </w:rPr>
         <w:t xml:space="preserve">41</w:t>
@@ -9548,7 +9479,7 @@
       <w:r>
         <w:t xml:space="preserve"> </w:t>
       </w:r>
-      <w:hyperlink r:id="rId55">
+      <w:hyperlink r:id="rId54">
         <w:r>
           <w:rPr>
             <w:rStyle w:val="Hyperlink"/>
@@ -9557,8 +9488,8 @@
         </w:r>
       </w:hyperlink>
     </w:p>
-    <w:bookmarkEnd w:id="56"/>
-    <w:bookmarkStart w:id="58" w:name="ref-R-base"/>
+    <w:bookmarkEnd w:id="55"/>
+    <w:bookmarkStart w:id="57" w:name="ref-R-base"/>
     <w:p>
       <w:pPr>
         <w:pStyle w:val="Literaturverzeichnis"/>
@@ -9571,6 +9502,7 @@
       </w:r>
       <w:r>
         <w:rPr>
+          <w:iCs/>
           <w:i/>
         </w:rPr>
         <w:t xml:space="preserve">R: A language and environment for statistical computing</w:t>
@@ -9581,7 +9513,7 @@
       <w:r>
         <w:t xml:space="preserve"> </w:t>
       </w:r>
-      <w:hyperlink r:id="rId57">
+      <w:hyperlink r:id="rId56">
         <w:r>
           <w:rPr>
             <w:rStyle w:val="Hyperlink"/>
@@ -9590,8 +9522,8 @@
         </w:r>
       </w:hyperlink>
     </w:p>
-    <w:bookmarkEnd w:id="58"/>
-    <w:bookmarkStart w:id="60" w:name="ref-R-psych"/>
+    <w:bookmarkEnd w:id="57"/>
+    <w:bookmarkStart w:id="59" w:name="ref-R-psych"/>
     <w:p>
       <w:pPr>
         <w:pStyle w:val="Literaturverzeichnis"/>
@@ -9604,6 +9536,7 @@
       </w:r>
       <w:r>
         <w:rPr>
+          <w:iCs/>
           <w:i/>
         </w:rPr>
         <w:t xml:space="preserve">Psych: Procedures for psychological, psychometric, and personality research</w:t>
@@ -9614,7 +9547,7 @@
       <w:r>
         <w:t xml:space="preserve"> </w:t>
       </w:r>
-      <w:hyperlink r:id="rId59">
+      <w:hyperlink r:id="rId58">
         <w:r>
           <w:rPr>
             <w:rStyle w:val="Hyperlink"/>
@@ -9623,20 +9556,42 @@
         </w:r>
       </w:hyperlink>
     </w:p>
-    <w:bookmarkEnd w:id="60"/>
-    <w:bookmarkStart w:id="62" w:name="ref-R-lavaan"/>
+    <w:bookmarkEnd w:id="59"/>
+    <w:bookmarkStart w:id="61" w:name="ref-R-lavaan"/>
     <w:p>
       <w:pPr>
         <w:pStyle w:val="Literaturverzeichnis"/>
       </w:pPr>
       <w:r>
-        <w:t xml:space="preserve">Rosseel, Y. (2012). lavaan: An R package for structural equation modeling.</w:t>
+        <w:t xml:space="preserve">Rosseel, Y. (2012).</w:t>
+      </w:r>
+      <w:r>
+        <w:t xml:space="preserve"> </w:t>
+      </w:r>
+      <w:r>
+        <w:t xml:space="preserve">lavaan</w:t>
+      </w:r>
+      <w:r>
+        <w:t xml:space="preserve">: An</w:t>
+      </w:r>
+      <w:r>
+        <w:t xml:space="preserve"> </w:t>
+      </w:r>
+      <w:r>
+        <w:t xml:space="preserve">R</w:t>
+      </w:r>
+      <w:r>
+        <w:t xml:space="preserve"> </w:t>
+      </w:r>
+      <w:r>
+        <w:t xml:space="preserve">package for structural equation modeling.</w:t>
       </w:r>
       <w:r>
         <w:t xml:space="preserve"> </w:t>
       </w:r>
       <w:r>
         <w:rPr>
+          <w:iCs/>
           <w:i/>
         </w:rPr>
         <w:t xml:space="preserve">Journal of Statistical Software</w:t>
@@ -9649,6 +9604,7 @@
       </w:r>
       <w:r>
         <w:rPr>
+          <w:iCs/>
           <w:i/>
         </w:rPr>
         <w:t xml:space="preserve">48</w:t>
@@ -9659,7 +9615,7 @@
       <w:r>
         <w:t xml:space="preserve"> </w:t>
       </w:r>
-      <w:hyperlink r:id="rId61">
+      <w:hyperlink r:id="rId60">
         <w:r>
           <w:rPr>
             <w:rStyle w:val="Hyperlink"/>
@@ -9668,20 +9624,33 @@
         </w:r>
       </w:hyperlink>
     </w:p>
-    <w:bookmarkEnd w:id="62"/>
-    <w:bookmarkStart w:id="63" w:name="ref-schermelleh_engel_evaluating_2003"/>
+    <w:bookmarkEnd w:id="61"/>
+    <w:bookmarkStart w:id="62" w:name="ref-schermelleh_engel_evaluating_2003"/>
     <w:p>
       <w:pPr>
         <w:pStyle w:val="Literaturverzeichnis"/>
       </w:pPr>
       <w:r>
-        <w:t xml:space="preserve">Schermelleh Engel, K., Moosbrugger, H., &amp; Muller, H. (2003). Evaluating the fit of structural equation models: Tests of significance and descriptive goodness-of-fit measures [Journal article].</w:t>
+        <w:t xml:space="preserve">Schermelleh Engel, K., Moosbrugger, H., &amp; Muller, H. (2003). Evaluating the fit of structural equation models:</w:t>
+      </w:r>
+      <w:r>
+        <w:t xml:space="preserve"> </w:t>
+      </w:r>
+      <w:r>
+        <w:t xml:space="preserve">Tests</w:t>
+      </w:r>
+      <w:r>
+        <w:t xml:space="preserve"> </w:t>
+      </w:r>
+      <w:r>
+        <w:t xml:space="preserve">of significance and descriptive goodness-of-fit measures.</w:t>
       </w:r>
       <w:r>
         <w:t xml:space="preserve"> </w:t>
       </w:r>
       <w:r>
         <w:rPr>
+          <w:iCs/>
           <w:i/>
         </w:rPr>
         <w:t xml:space="preserve">Methods of Psychological Research</w:t>
@@ -9694,28 +9663,39 @@
       </w:r>
       <w:r>
         <w:rPr>
+          <w:iCs/>
           <w:i/>
         </w:rPr>
         <w:t xml:space="preserve">8</w:t>
       </w:r>
       <w:r>
-        <w:t xml:space="preserve">(2), 23–74.</w:t>
+        <w:t xml:space="preserve">(2), 23–74. Journal article.</w:t>
       </w:r>
     </w:p>
-    <w:bookmarkEnd w:id="63"/>
-    <w:bookmarkStart w:id="65" w:name="ref-vandenberg_review_2000"/>
+    <w:bookmarkEnd w:id="62"/>
+    <w:bookmarkStart w:id="64" w:name="ref-vandenberg_review_2000"/>
     <w:p>
       <w:pPr>
         <w:pStyle w:val="Literaturverzeichnis"/>
       </w:pPr>
       <w:r>
-        <w:t xml:space="preserve">Vandenberg, R. J., &amp; Lance, C. E. (2000). A review and synthesis of the measurement invariance literature: Suggestions, practices, and recommendations for organizational research.</w:t>
+        <w:t xml:space="preserve">Vandenberg, R. J., &amp; Lance, C. E. (2000). A review and synthesis of the measurement invariance literature:</w:t>
+      </w:r>
+      <w:r>
+        <w:t xml:space="preserve"> </w:t>
+      </w:r>
+      <w:r>
+        <w:t xml:space="preserve">Suggestions</w:t>
+      </w:r>
+      <w:r>
+        <w:t xml:space="preserve">, practices, and recommendations for organizational research.</w:t>
       </w:r>
       <w:r>
         <w:t xml:space="preserve"> </w:t>
       </w:r>
       <w:r>
         <w:rPr>
+          <w:iCs/>
           <w:i/>
         </w:rPr>
         <w:t xml:space="preserve">Organizational Research Methods</w:t>
@@ -9728,6 +9708,7 @@
       </w:r>
       <w:r>
         <w:rPr>
+          <w:iCs/>
           <w:i/>
         </w:rPr>
         <w:t xml:space="preserve">3</w:t>
@@ -9738,7 +9719,7 @@
       <w:r>
         <w:t xml:space="preserve"> </w:t>
       </w:r>
-      <w:hyperlink r:id="rId64">
+      <w:hyperlink r:id="rId63">
         <w:r>
           <w:rPr>
             <w:rStyle w:val="Hyperlink"/>
@@ -9747,20 +9728,54 @@
         </w:r>
       </w:hyperlink>
     </w:p>
-    <w:bookmarkEnd w:id="65"/>
-    <w:bookmarkStart w:id="67" w:name="ref-vargha_critique_2000"/>
+    <w:bookmarkEnd w:id="64"/>
+    <w:bookmarkStart w:id="66" w:name="ref-vargha_critique_2000"/>
     <w:p>
       <w:pPr>
         <w:pStyle w:val="Literaturverzeichnis"/>
       </w:pPr>
       <w:r>
-        <w:t xml:space="preserve">Vargha, A., &amp; Delan, H. D. (2000). A critique and improvement of the CL common language effect size statistics of McGraw and Wong [Journal article].</w:t>
+        <w:t xml:space="preserve">Vargha, A., &amp; Delan, H. D. (2000). A critique and improvement of the</w:t>
+      </w:r>
+      <w:r>
+        <w:t xml:space="preserve"> </w:t>
+      </w:r>
+      <w:r>
+        <w:t xml:space="preserve">CL</w:t>
+      </w:r>
+      <w:r>
+        <w:t xml:space="preserve"> </w:t>
+      </w:r>
+      <w:r>
+        <w:t xml:space="preserve">common language effect size statistics of</w:t>
+      </w:r>
+      <w:r>
+        <w:t xml:space="preserve"> </w:t>
+      </w:r>
+      <w:r>
+        <w:t xml:space="preserve">McGraw</w:t>
+      </w:r>
+      <w:r>
+        <w:t xml:space="preserve"> </w:t>
+      </w:r>
+      <w:r>
+        <w:t xml:space="preserve">and</w:t>
+      </w:r>
+      <w:r>
+        <w:t xml:space="preserve"> </w:t>
+      </w:r>
+      <w:r>
+        <w:t xml:space="preserve">Wong</w:t>
+      </w:r>
+      <w:r>
+        <w:t xml:space="preserve">.</w:t>
       </w:r>
       <w:r>
         <w:t xml:space="preserve"> </w:t>
       </w:r>
       <w:r>
         <w:rPr>
+          <w:iCs/>
           <w:i/>
         </w:rPr>
         <w:t xml:space="preserve">Journal of Educational and Behavioral Statistics</w:t>
@@ -9773,17 +9788,18 @@
       </w:r>
       <w:r>
         <w:rPr>
+          <w:iCs/>
           <w:i/>
         </w:rPr>
         <w:t xml:space="preserve">25</w:t>
       </w:r>
       <w:r>
-        <w:t xml:space="preserve">(2), 101–132.</w:t>
-      </w:r>
-      <w:r>
-        <w:t xml:space="preserve"> </w:t>
-      </w:r>
-      <w:hyperlink r:id="rId66">
+        <w:t xml:space="preserve">(2), 101–132. Journal article.</w:t>
+      </w:r>
+      <w:r>
+        <w:t xml:space="preserve"> </w:t>
+      </w:r>
+      <w:hyperlink r:id="rId65">
         <w:r>
           <w:rPr>
             <w:rStyle w:val="Hyperlink"/>
@@ -9792,8 +9808,8 @@
         </w:r>
       </w:hyperlink>
     </w:p>
-    <w:bookmarkEnd w:id="67"/>
-    <w:bookmarkStart w:id="69" w:name="ref-Willmer_2019"/>
+    <w:bookmarkEnd w:id="66"/>
+    <w:bookmarkStart w:id="68" w:name="ref-Willmer_2019"/>
     <w:p>
       <w:pPr>
         <w:pStyle w:val="Literaturverzeichnis"/>
@@ -9806,6 +9822,7 @@
       </w:r>
       <w:r>
         <w:rPr>
+          <w:iCs/>
           <w:i/>
         </w:rPr>
         <w:t xml:space="preserve">Frontiers in Psychology</w:t>
@@ -9818,6 +9835,7 @@
       </w:r>
       <w:r>
         <w:rPr>
+          <w:iCs/>
           <w:i/>
         </w:rPr>
         <w:t xml:space="preserve">10</w:t>
@@ -9828,7 +9846,7 @@
       <w:r>
         <w:t xml:space="preserve"> </w:t>
       </w:r>
-      <w:hyperlink r:id="rId68">
+      <w:hyperlink r:id="rId67">
         <w:r>
           <w:rPr>
             <w:rStyle w:val="Hyperlink"/>
@@ -9837,14 +9855,15 @@
         </w:r>
       </w:hyperlink>
     </w:p>
+    <w:bookmarkEnd w:id="68"/>
     <w:bookmarkEnd w:id="69"/>
     <w:bookmarkEnd w:id="70"/>
     <w:sectPr>
-      <w:headerReference w:type="even" r:id="rId10"/>
-      <w:headerReference w:type="default" r:id="rId9"/>
-      <w:headerReference w:type="first" r:id="rId11"/>
-      <w:pgSz w:w="12240" w:h="15840"/>
-      <w:pgMar w:top="1417" w:right="1417" w:bottom="1134" w:left="1417" w:header="720" w:footer="720" w:gutter="0"/>
+      <w:headerReference r:id="rId10" w:type="even"/>
+      <w:headerReference r:id="rId9" w:type="default"/>
+      <w:headerReference r:id="rId11" w:type="first"/>
+      <w:pgSz w:h="15840" w:w="12240"/>
+      <w:pgMar w:bottom="1134" w:footer="720" w:gutter="0" w:header="720" w:left="1417" w:right="1417" w:top="1417"/>
       <w:cols w:space="720"/>
       <w:titlePg/>
       <w:docGrid w:linePitch="326"/>
@@ -10084,8 +10103,8 @@
 </file>
 
 <file path=word/numbering.xml><?xml version="1.0" encoding="utf-8"?>
-<w:numbering xmlns:wpc="http://schemas.microsoft.com/office/word/2010/wordprocessingCanvas" xmlns:cx="http://schemas.microsoft.com/office/drawing/2014/chartex" xmlns:cx1="http://schemas.microsoft.com/office/drawing/2015/9/8/chartex" xmlns:cx2="http://schemas.microsoft.com/office/drawing/2015/10/21/chartex" xmlns:cx3="http://schemas.microsoft.com/office/drawing/2016/5/9/chartex" xmlns:cx4="http://schemas.microsoft.com/office/drawing/2016/5/10/chartex" xmlns:cx5="http://schemas.microsoft.com/office/drawing/2016/5/11/chartex" xmlns:cx6="http://schemas.microsoft.com/office/drawing/2016/5/12/chartex" xmlns:cx7="http://schemas.microsoft.com/office/drawing/2016/5/13/chartex" xmlns:cx8="http://schemas.microsoft.com/office/drawing/2016/5/14/chartex" xmlns:mc="http://schemas.openxmlformats.org/markup-compatibility/2006" xmlns:aink="http://schemas.microsoft.com/office/drawing/2016/ink" xmlns:am3d="http://schemas.microsoft.com/office/drawing/2017/model3d" xmlns:o="urn:schemas-microsoft-com:office:office" xmlns:r="http://schemas.openxmlformats.org/officeDocument/2006/relationships" xmlns:m="http://schemas.openxmlformats.org/officeDocument/2006/math" xmlns:v="urn:schemas-microsoft-com:vml" xmlns:wp14="http://schemas.microsoft.com/office/word/2010/wordprocessingDrawing" xmlns:wp="http://schemas.openxmlformats.org/drawingml/2006/wordprocessingDrawing" xmlns:w10="urn:schemas-microsoft-com:office:word" xmlns:w="http://schemas.openxmlformats.org/wordprocessingml/2006/main" xmlns:w14="http://schemas.microsoft.com/office/word/2010/wordml" xmlns:w15="http://schemas.microsoft.com/office/word/2012/wordml" xmlns:w16cid="http://schemas.microsoft.com/office/word/2016/wordml/cid" xmlns:w16se="http://schemas.microsoft.com/office/word/2015/wordml/symex" xmlns:wpg="http://schemas.microsoft.com/office/word/2010/wordprocessingGroup" xmlns:wpi="http://schemas.microsoft.com/office/word/2010/wordprocessingInk" xmlns:wne="http://schemas.microsoft.com/office/word/2006/wordml" xmlns:wps="http://schemas.microsoft.com/office/word/2010/wordprocessingShape" mc:Ignorable="w14 w15 w16se w16cid wp14">
-  <w:abstractNum w:abstractNumId="0" w15:restartNumberingAfterBreak="0">
+<w:numbering xmlns:aink="http://schemas.microsoft.com/office/drawing/2016/ink" xmlns:am3d="http://schemas.microsoft.com/office/drawing/2017/model3d" xmlns:cx="http://schemas.microsoft.com/office/drawing/2014/chartex" xmlns:cx1="http://schemas.microsoft.com/office/drawing/2015/9/8/chartex" xmlns:cx2="http://schemas.microsoft.com/office/drawing/2015/10/21/chartex" xmlns:cx3="http://schemas.microsoft.com/office/drawing/2016/5/9/chartex" xmlns:cx4="http://schemas.microsoft.com/office/drawing/2016/5/10/chartex" xmlns:cx5="http://schemas.microsoft.com/office/drawing/2016/5/11/chartex" xmlns:cx6="http://schemas.microsoft.com/office/drawing/2016/5/12/chartex" xmlns:cx7="http://schemas.microsoft.com/office/drawing/2016/5/13/chartex" xmlns:cx8="http://schemas.microsoft.com/office/drawing/2016/5/14/chartex" xmlns:m="http://schemas.openxmlformats.org/officeDocument/2006/math" xmlns:mc="http://schemas.openxmlformats.org/markup-compatibility/2006" xmlns:o="urn:schemas-microsoft-com:office:office" xmlns:r="http://schemas.openxmlformats.org/officeDocument/2006/relationships" xmlns:v="urn:schemas-microsoft-com:vml" xmlns:w="http://schemas.openxmlformats.org/wordprocessingml/2006/main" xmlns:w10="urn:schemas-microsoft-com:office:word" xmlns:w14="http://schemas.microsoft.com/office/word/2010/wordml" xmlns:w15="http://schemas.microsoft.com/office/word/2012/wordml" xmlns:w16cid="http://schemas.microsoft.com/office/word/2016/wordml/cid" xmlns:w16se="http://schemas.microsoft.com/office/word/2015/wordml/symex" xmlns:wne="http://schemas.microsoft.com/office/word/2006/wordml" xmlns:wp="http://schemas.openxmlformats.org/drawingml/2006/wordprocessingDrawing" xmlns:wp14="http://schemas.microsoft.com/office/word/2010/wordprocessingDrawing" xmlns:wpc="http://schemas.microsoft.com/office/word/2010/wordprocessingCanvas" xmlns:wpg="http://schemas.microsoft.com/office/word/2010/wordprocessingGroup" xmlns:wpi="http://schemas.microsoft.com/office/word/2010/wordprocessingInk" xmlns:wps="http://schemas.microsoft.com/office/word/2010/wordprocessingShape" mc:Ignorable="w14 w15 w16se w16cid wp14">
+  <w:abstractNum w15:restartNumberingAfterBreak="0" w:abstractNumId="0">
     <w:nsid w:val="EA454B4C"/>
     <w:multiLevelType w:val="multilevel"/>
     <w:tmpl w:val="9E9C40B6"/>
@@ -10095,9 +10114,9 @@
       <w:lvlJc w:val="left"/>
       <w:pPr>
         <w:tabs>
-          <w:tab w:val="num" w:pos="0"/>
+          <w:tab w:pos="0" w:val="num"/>
         </w:tabs>
-        <w:ind w:left="480" w:hanging="480"/>
+        <w:ind w:hanging="480" w:left="480"/>
       </w:pPr>
     </w:lvl>
     <w:lvl w:ilvl="1">
@@ -10106,9 +10125,9 @@
       <w:lvlJc w:val="left"/>
       <w:pPr>
         <w:tabs>
-          <w:tab w:val="num" w:pos="720"/>
+          <w:tab w:pos="720" w:val="num"/>
         </w:tabs>
-        <w:ind w:left="1200" w:hanging="480"/>
+        <w:ind w:hanging="480" w:left="1200"/>
       </w:pPr>
     </w:lvl>
     <w:lvl w:ilvl="2">
@@ -10117,9 +10136,9 @@
       <w:lvlJc w:val="left"/>
       <w:pPr>
         <w:tabs>
-          <w:tab w:val="num" w:pos="1440"/>
+          <w:tab w:pos="1440" w:val="num"/>
         </w:tabs>
-        <w:ind w:left="1920" w:hanging="480"/>
+        <w:ind w:hanging="480" w:left="1920"/>
       </w:pPr>
     </w:lvl>
     <w:lvl w:ilvl="3">
@@ -10128,9 +10147,9 @@
       <w:lvlJc w:val="left"/>
       <w:pPr>
         <w:tabs>
-          <w:tab w:val="num" w:pos="2160"/>
+          <w:tab w:pos="2160" w:val="num"/>
         </w:tabs>
-        <w:ind w:left="2640" w:hanging="480"/>
+        <w:ind w:hanging="480" w:left="2640"/>
       </w:pPr>
     </w:lvl>
     <w:lvl w:ilvl="4">
@@ -10139,9 +10158,9 @@
       <w:lvlJc w:val="left"/>
       <w:pPr>
         <w:tabs>
-          <w:tab w:val="num" w:pos="2880"/>
+          <w:tab w:pos="2880" w:val="num"/>
         </w:tabs>
-        <w:ind w:left="3360" w:hanging="480"/>
+        <w:ind w:hanging="480" w:left="3360"/>
       </w:pPr>
     </w:lvl>
     <w:lvl w:ilvl="5">
@@ -10150,9 +10169,9 @@
       <w:lvlJc w:val="left"/>
       <w:pPr>
         <w:tabs>
-          <w:tab w:val="num" w:pos="3600"/>
+          <w:tab w:pos="3600" w:val="num"/>
         </w:tabs>
-        <w:ind w:left="4080" w:hanging="480"/>
+        <w:ind w:hanging="480" w:left="4080"/>
       </w:pPr>
     </w:lvl>
     <w:lvl w:ilvl="6">
@@ -10161,9 +10180,9 @@
       <w:lvlJc w:val="left"/>
       <w:pPr>
         <w:tabs>
-          <w:tab w:val="num" w:pos="4320"/>
+          <w:tab w:pos="4320" w:val="num"/>
         </w:tabs>
-        <w:ind w:left="4800" w:hanging="480"/>
+        <w:ind w:hanging="480" w:left="4800"/>
       </w:pPr>
     </w:lvl>
     <w:lvl w:ilvl="7">
@@ -10172,9 +10191,9 @@
       <w:lvlJc w:val="left"/>
       <w:pPr>
         <w:tabs>
-          <w:tab w:val="num" w:pos="5040"/>
+          <w:tab w:pos="5040" w:val="num"/>
         </w:tabs>
-        <w:ind w:left="5520" w:hanging="480"/>
+        <w:ind w:hanging="480" w:left="5520"/>
       </w:pPr>
     </w:lvl>
     <w:lvl w:ilvl="8">
@@ -10183,13 +10202,13 @@
       <w:lvlJc w:val="left"/>
       <w:pPr>
         <w:tabs>
-          <w:tab w:val="num" w:pos="5760"/>
+          <w:tab w:pos="5760" w:val="num"/>
         </w:tabs>
-        <w:ind w:left="6240" w:hanging="480"/>
+        <w:ind w:hanging="480" w:left="6240"/>
       </w:pPr>
     </w:lvl>
   </w:abstractNum>
-  <w:abstractNum w:abstractNumId="1" w15:restartNumberingAfterBreak="0">
+  <w:abstractNum w15:restartNumberingAfterBreak="0" w:abstractNumId="1">
     <w:nsid w:val="FFFFFF7C"/>
     <w:multiLevelType w:val="singleLevel"/>
     <w:tmpl w:val="EC6A2DF6"/>
@@ -10200,13 +10219,13 @@
       <w:lvlJc w:val="left"/>
       <w:pPr>
         <w:tabs>
-          <w:tab w:val="num" w:pos="1492"/>
+          <w:tab w:pos="1492" w:val="num"/>
         </w:tabs>
-        <w:ind w:left="1492" w:hanging="360"/>
+        <w:ind w:hanging="360" w:left="1492"/>
       </w:pPr>
     </w:lvl>
   </w:abstractNum>
-  <w:abstractNum w:abstractNumId="2" w15:restartNumberingAfterBreak="0">
+  <w:abstractNum w15:restartNumberingAfterBreak="0" w:abstractNumId="2">
     <w:nsid w:val="FFFFFF7D"/>
     <w:multiLevelType w:val="singleLevel"/>
     <w:tmpl w:val="8C621322"/>
@@ -10217,13 +10236,13 @@
       <w:lvlJc w:val="left"/>
       <w:pPr>
         <w:tabs>
-          <w:tab w:val="num" w:pos="1209"/>
+          <w:tab w:pos="1209" w:val="num"/>
         </w:tabs>
-        <w:ind w:left="1209" w:hanging="360"/>
+        <w:ind w:hanging="360" w:left="1209"/>
       </w:pPr>
     </w:lvl>
   </w:abstractNum>
-  <w:abstractNum w:abstractNumId="3" w15:restartNumberingAfterBreak="0">
+  <w:abstractNum w15:restartNumberingAfterBreak="0" w:abstractNumId="3">
     <w:nsid w:val="FFFFFF7E"/>
     <w:multiLevelType w:val="singleLevel"/>
     <w:tmpl w:val="62BAE314"/>
@@ -10234,13 +10253,13 @@
       <w:lvlJc w:val="left"/>
       <w:pPr>
         <w:tabs>
-          <w:tab w:val="num" w:pos="926"/>
+          <w:tab w:pos="926" w:val="num"/>
         </w:tabs>
-        <w:ind w:left="926" w:hanging="360"/>
+        <w:ind w:hanging="360" w:left="926"/>
       </w:pPr>
     </w:lvl>
   </w:abstractNum>
-  <w:abstractNum w:abstractNumId="4" w15:restartNumberingAfterBreak="0">
+  <w:abstractNum w15:restartNumberingAfterBreak="0" w:abstractNumId="4">
     <w:nsid w:val="FFFFFF7F"/>
     <w:multiLevelType w:val="singleLevel"/>
     <w:tmpl w:val="24507FF6"/>
@@ -10251,13 +10270,13 @@
       <w:lvlJc w:val="left"/>
       <w:pPr>
         <w:tabs>
-          <w:tab w:val="num" w:pos="643"/>
+          <w:tab w:pos="643" w:val="num"/>
         </w:tabs>
-        <w:ind w:left="643" w:hanging="360"/>
+        <w:ind w:hanging="360" w:left="643"/>
       </w:pPr>
     </w:lvl>
   </w:abstractNum>
-  <w:abstractNum w:abstractNumId="5" w15:restartNumberingAfterBreak="0">
+  <w:abstractNum w15:restartNumberingAfterBreak="0" w:abstractNumId="5">
     <w:nsid w:val="FFFFFF80"/>
     <w:multiLevelType w:val="singleLevel"/>
     <w:tmpl w:val="D4C896B2"/>
@@ -10268,16 +10287,16 @@
       <w:lvlJc w:val="left"/>
       <w:pPr>
         <w:tabs>
-          <w:tab w:val="num" w:pos="1492"/>
+          <w:tab w:pos="1492" w:val="num"/>
         </w:tabs>
-        <w:ind w:left="1492" w:hanging="360"/>
+        <w:ind w:hanging="360" w:left="1492"/>
       </w:pPr>
       <w:rPr>
         <w:rFonts w:ascii="Symbol" w:hAnsi="Symbol" w:hint="default"/>
       </w:rPr>
     </w:lvl>
   </w:abstractNum>
-  <w:abstractNum w:abstractNumId="6" w15:restartNumberingAfterBreak="0">
+  <w:abstractNum w15:restartNumberingAfterBreak="0" w:abstractNumId="6">
     <w:nsid w:val="FFFFFF81"/>
     <w:multiLevelType w:val="singleLevel"/>
     <w:tmpl w:val="B6B486D6"/>
@@ -10288,16 +10307,16 @@
       <w:lvlJc w:val="left"/>
       <w:pPr>
         <w:tabs>
-          <w:tab w:val="num" w:pos="1209"/>
+          <w:tab w:pos="1209" w:val="num"/>
         </w:tabs>
-        <w:ind w:left="1209" w:hanging="360"/>
+        <w:ind w:hanging="360" w:left="1209"/>
       </w:pPr>
       <w:rPr>
         <w:rFonts w:ascii="Symbol" w:hAnsi="Symbol" w:hint="default"/>
       </w:rPr>
     </w:lvl>
   </w:abstractNum>
-  <w:abstractNum w:abstractNumId="7" w15:restartNumberingAfterBreak="0">
+  <w:abstractNum w15:restartNumberingAfterBreak="0" w:abstractNumId="7">
     <w:nsid w:val="FFFFFF82"/>
     <w:multiLevelType w:val="singleLevel"/>
     <w:tmpl w:val="4282EB32"/>
@@ -10308,16 +10327,16 @@
       <w:lvlJc w:val="left"/>
       <w:pPr>
         <w:tabs>
-          <w:tab w:val="num" w:pos="926"/>
+          <w:tab w:pos="926" w:val="num"/>
         </w:tabs>
-        <w:ind w:left="926" w:hanging="360"/>
+        <w:ind w:hanging="360" w:left="926"/>
       </w:pPr>
       <w:rPr>
         <w:rFonts w:ascii="Symbol" w:hAnsi="Symbol" w:hint="default"/>
       </w:rPr>
     </w:lvl>
   </w:abstractNum>
-  <w:abstractNum w:abstractNumId="8" w15:restartNumberingAfterBreak="0">
+  <w:abstractNum w15:restartNumberingAfterBreak="0" w:abstractNumId="8">
     <w:nsid w:val="FFFFFF83"/>
     <w:multiLevelType w:val="singleLevel"/>
     <w:tmpl w:val="7B8633C2"/>
@@ -10328,16 +10347,16 @@
       <w:lvlJc w:val="left"/>
       <w:pPr>
         <w:tabs>
-          <w:tab w:val="num" w:pos="643"/>
+          <w:tab w:pos="643" w:val="num"/>
         </w:tabs>
-        <w:ind w:left="643" w:hanging="360"/>
+        <w:ind w:hanging="360" w:left="643"/>
       </w:pPr>
       <w:rPr>
         <w:rFonts w:ascii="Symbol" w:hAnsi="Symbol" w:hint="default"/>
       </w:rPr>
     </w:lvl>
   </w:abstractNum>
-  <w:abstractNum w:abstractNumId="9" w15:restartNumberingAfterBreak="0">
+  <w:abstractNum w15:restartNumberingAfterBreak="0" w:abstractNumId="9">
     <w:nsid w:val="FFFFFF88"/>
     <w:multiLevelType w:val="singleLevel"/>
     <w:tmpl w:val="8D1AAEEA"/>
@@ -10348,13 +10367,13 @@
       <w:lvlJc w:val="left"/>
       <w:pPr>
         <w:tabs>
-          <w:tab w:val="num" w:pos="360"/>
+          <w:tab w:pos="360" w:val="num"/>
         </w:tabs>
-        <w:ind w:left="360" w:hanging="360"/>
+        <w:ind w:hanging="360" w:left="360"/>
       </w:pPr>
     </w:lvl>
   </w:abstractNum>
-  <w:abstractNum w:abstractNumId="10" w15:restartNumberingAfterBreak="0">
+  <w:abstractNum w15:restartNumberingAfterBreak="0" w:abstractNumId="10">
     <w:nsid w:val="FFFFFF89"/>
     <w:multiLevelType w:val="singleLevel"/>
     <w:tmpl w:val="1E585DB0"/>
@@ -10365,16 +10384,16 @@
       <w:lvlJc w:val="left"/>
       <w:pPr>
         <w:tabs>
-          <w:tab w:val="num" w:pos="360"/>
+          <w:tab w:pos="360" w:val="num"/>
         </w:tabs>
-        <w:ind w:left="360" w:hanging="360"/>
+        <w:ind w:hanging="360" w:left="360"/>
       </w:pPr>
       <w:rPr>
         <w:rFonts w:ascii="Symbol" w:hAnsi="Symbol" w:hint="default"/>
       </w:rPr>
     </w:lvl>
   </w:abstractNum>
-  <w:abstractNum w:abstractNumId="11" w15:restartNumberingAfterBreak="0">
+  <w:abstractNum w15:restartNumberingAfterBreak="0" w:abstractNumId="11">
     <w:nsid w:val="170CD2DE"/>
     <w:multiLevelType w:val="multilevel"/>
     <w:tmpl w:val="9FD2E3F2"/>
@@ -10384,9 +10403,9 @@
       <w:lvlJc w:val="left"/>
       <w:pPr>
         <w:tabs>
-          <w:tab w:val="num" w:pos="0"/>
+          <w:tab w:pos="0" w:val="num"/>
         </w:tabs>
-        <w:ind w:left="480" w:hanging="480"/>
+        <w:ind w:hanging="480" w:left="480"/>
       </w:pPr>
     </w:lvl>
     <w:lvl w:ilvl="1">
@@ -10395,9 +10414,9 @@
       <w:lvlJc w:val="left"/>
       <w:pPr>
         <w:tabs>
-          <w:tab w:val="num" w:pos="720"/>
+          <w:tab w:pos="720" w:val="num"/>
         </w:tabs>
-        <w:ind w:left="1200" w:hanging="480"/>
+        <w:ind w:hanging="480" w:left="1200"/>
       </w:pPr>
     </w:lvl>
     <w:lvl w:ilvl="2">
@@ -10406,9 +10425,9 @@
       <w:lvlJc w:val="left"/>
       <w:pPr>
         <w:tabs>
-          <w:tab w:val="num" w:pos="1440"/>
+          <w:tab w:pos="1440" w:val="num"/>
         </w:tabs>
-        <w:ind w:left="1920" w:hanging="480"/>
+        <w:ind w:hanging="480" w:left="1920"/>
       </w:pPr>
     </w:lvl>
     <w:lvl w:ilvl="3">
@@ -10417,9 +10436,9 @@
       <w:lvlJc w:val="left"/>
       <w:pPr>
         <w:tabs>
-          <w:tab w:val="num" w:pos="2160"/>
+          <w:tab w:pos="2160" w:val="num"/>
         </w:tabs>
-        <w:ind w:left="2640" w:hanging="480"/>
+        <w:ind w:hanging="480" w:left="2640"/>
       </w:pPr>
     </w:lvl>
     <w:lvl w:ilvl="4">
@@ -10428,9 +10447,9 @@
       <w:lvlJc w:val="left"/>
       <w:pPr>
         <w:tabs>
-          <w:tab w:val="num" w:pos="2880"/>
+          <w:tab w:pos="2880" w:val="num"/>
         </w:tabs>
-        <w:ind w:left="3360" w:hanging="480"/>
+        <w:ind w:hanging="480" w:left="3360"/>
       </w:pPr>
     </w:lvl>
     <w:lvl w:ilvl="5">
@@ -10439,9 +10458,9 @@
       <w:lvlJc w:val="left"/>
       <w:pPr>
         <w:tabs>
-          <w:tab w:val="num" w:pos="3600"/>
+          <w:tab w:pos="3600" w:val="num"/>
         </w:tabs>
-        <w:ind w:left="4080" w:hanging="480"/>
+        <w:ind w:hanging="480" w:left="4080"/>
       </w:pPr>
     </w:lvl>
     <w:lvl w:ilvl="6">
@@ -10450,9 +10469,9 @@
       <w:lvlJc w:val="left"/>
       <w:pPr>
         <w:tabs>
-          <w:tab w:val="num" w:pos="4320"/>
+          <w:tab w:pos="4320" w:val="num"/>
         </w:tabs>
-        <w:ind w:left="4800" w:hanging="480"/>
+        <w:ind w:hanging="480" w:left="4800"/>
       </w:pPr>
     </w:lvl>
     <w:lvl w:ilvl="7">
@@ -10461,9 +10480,9 @@
       <w:lvlJc w:val="left"/>
       <w:pPr>
         <w:tabs>
-          <w:tab w:val="num" w:pos="5040"/>
+          <w:tab w:pos="5040" w:val="num"/>
         </w:tabs>
-        <w:ind w:left="5520" w:hanging="480"/>
+        <w:ind w:hanging="480" w:left="5520"/>
       </w:pPr>
     </w:lvl>
     <w:lvl w:ilvl="8">
@@ -10472,13 +10491,13 @@
       <w:lvlJc w:val="left"/>
       <w:pPr>
         <w:tabs>
-          <w:tab w:val="num" w:pos="5760"/>
+          <w:tab w:pos="5760" w:val="num"/>
         </w:tabs>
-        <w:ind w:left="6240" w:hanging="480"/>
+        <w:ind w:hanging="480" w:left="6240"/>
       </w:pPr>
     </w:lvl>
   </w:abstractNum>
-  <w:abstractNum w:abstractNumId="12" w15:restartNumberingAfterBreak="0">
+  <w:abstractNum w15:restartNumberingAfterBreak="0" w:abstractNumId="12">
     <w:nsid w:val="2C1AE401"/>
     <w:multiLevelType w:val="multilevel"/>
     <w:tmpl w:val="63C869CA"/>
@@ -10488,9 +10507,9 @@
       <w:lvlJc w:val="left"/>
       <w:pPr>
         <w:tabs>
-          <w:tab w:val="num" w:pos="0"/>
+          <w:tab w:pos="0" w:val="num"/>
         </w:tabs>
-        <w:ind w:left="480" w:hanging="480"/>
+        <w:ind w:hanging="480" w:left="480"/>
       </w:pPr>
     </w:lvl>
     <w:lvl w:ilvl="1">
@@ -10499,9 +10518,9 @@
       <w:lvlJc w:val="left"/>
       <w:pPr>
         <w:tabs>
-          <w:tab w:val="num" w:pos="720"/>
+          <w:tab w:pos="720" w:val="num"/>
         </w:tabs>
-        <w:ind w:left="1200" w:hanging="480"/>
+        <w:ind w:hanging="480" w:left="1200"/>
       </w:pPr>
     </w:lvl>
     <w:lvl w:ilvl="2">
@@ -10510,9 +10529,9 @@
       <w:lvlJc w:val="left"/>
       <w:pPr>
         <w:tabs>
-          <w:tab w:val="num" w:pos="1440"/>
+          <w:tab w:pos="1440" w:val="num"/>
         </w:tabs>
-        <w:ind w:left="1920" w:hanging="480"/>
+        <w:ind w:hanging="480" w:left="1920"/>
       </w:pPr>
     </w:lvl>
     <w:lvl w:ilvl="3">
@@ -10521,9 +10540,9 @@
       <w:lvlJc w:val="left"/>
       <w:pPr>
         <w:tabs>
-          <w:tab w:val="num" w:pos="2160"/>
+          <w:tab w:pos="2160" w:val="num"/>
         </w:tabs>
-        <w:ind w:left="2640" w:hanging="480"/>
+        <w:ind w:hanging="480" w:left="2640"/>
       </w:pPr>
     </w:lvl>
     <w:lvl w:ilvl="4">
@@ -10532,9 +10551,9 @@
       <w:lvlJc w:val="left"/>
       <w:pPr>
         <w:tabs>
-          <w:tab w:val="num" w:pos="2880"/>
+          <w:tab w:pos="2880" w:val="num"/>
         </w:tabs>
-        <w:ind w:left="3360" w:hanging="480"/>
+        <w:ind w:hanging="480" w:left="3360"/>
       </w:pPr>
     </w:lvl>
     <w:lvl w:ilvl="5">
@@ -10543,9 +10562,9 @@
       <w:lvlJc w:val="left"/>
       <w:pPr>
         <w:tabs>
-          <w:tab w:val="num" w:pos="3600"/>
+          <w:tab w:pos="3600" w:val="num"/>
         </w:tabs>
-        <w:ind w:left="4080" w:hanging="480"/>
+        <w:ind w:hanging="480" w:left="4080"/>
       </w:pPr>
     </w:lvl>
     <w:lvl w:ilvl="6">
@@ -10554,9 +10573,9 @@
       <w:lvlJc w:val="left"/>
       <w:pPr>
         <w:tabs>
-          <w:tab w:val="num" w:pos="4320"/>
+          <w:tab w:pos="4320" w:val="num"/>
         </w:tabs>
-        <w:ind w:left="4800" w:hanging="480"/>
+        <w:ind w:hanging="480" w:left="4800"/>
       </w:pPr>
     </w:lvl>
     <w:lvl w:ilvl="7">
@@ -10565,9 +10584,9 @@
       <w:lvlJc w:val="left"/>
       <w:pPr>
         <w:tabs>
-          <w:tab w:val="num" w:pos="5040"/>
+          <w:tab w:pos="5040" w:val="num"/>
         </w:tabs>
-        <w:ind w:left="5520" w:hanging="480"/>
+        <w:ind w:hanging="480" w:left="5520"/>
       </w:pPr>
     </w:lvl>
     <w:lvl w:ilvl="8">
@@ -10576,24 +10595,21 @@
       <w:lvlJc w:val="left"/>
       <w:pPr>
         <w:tabs>
-          <w:tab w:val="num" w:pos="5760"/>
+          <w:tab w:pos="5760" w:val="num"/>
         </w:tabs>
-        <w:ind w:left="6240" w:hanging="480"/>
+        <w:ind w:hanging="480" w:left="6240"/>
       </w:pPr>
     </w:lvl>
   </w:abstractNum>
   <w:abstractNum w:abstractNumId="990">
-    <w:nsid w:val="2c1ae401"/>
+    <w:nsid w:val="A990"/>
     <w:multiLevelType w:val="multilevel"/>
     <w:lvl w:ilvl="0">
       <w:numFmt w:val="bullet"/>
       <w:lvlText w:val=" "/>
       <w:lvlJc w:val="left"/>
       <w:pPr>
-        <w:tabs>
-          <w:tab w:val="num" w:pos="0"/>
-        </w:tabs>
-        <w:ind w:left="480" w:hanging="480"/>
+        <w:ind w:left="720" w:hanging="480"/>
       </w:pPr>
     </w:lvl>
     <w:lvl w:ilvl="1">
@@ -10601,10 +10617,7 @@
       <w:lvlText w:val=" "/>
       <w:lvlJc w:val="left"/>
       <w:pPr>
-        <w:tabs>
-          <w:tab w:val="num" w:pos="720"/>
-        </w:tabs>
-        <w:ind w:left="1200" w:hanging="480"/>
+        <w:ind w:left="1440" w:hanging="480"/>
       </w:pPr>
     </w:lvl>
     <w:lvl w:ilvl="2">
@@ -10612,10 +10625,7 @@
       <w:lvlText w:val=" "/>
       <w:lvlJc w:val="left"/>
       <w:pPr>
-        <w:tabs>
-          <w:tab w:val="num" w:pos="1440"/>
-        </w:tabs>
-        <w:ind w:left="1920" w:hanging="480"/>
+        <w:ind w:left="2160" w:hanging="480"/>
       </w:pPr>
     </w:lvl>
     <w:lvl w:ilvl="3">
@@ -10623,10 +10633,7 @@
       <w:lvlText w:val=" "/>
       <w:lvlJc w:val="left"/>
       <w:pPr>
-        <w:tabs>
-          <w:tab w:val="num" w:pos="2160"/>
-        </w:tabs>
-        <w:ind w:left="2640" w:hanging="480"/>
+        <w:ind w:left="2880" w:hanging="480"/>
       </w:pPr>
     </w:lvl>
     <w:lvl w:ilvl="4">
@@ -10634,10 +10641,7 @@
       <w:lvlText w:val=" "/>
       <w:lvlJc w:val="left"/>
       <w:pPr>
-        <w:tabs>
-          <w:tab w:val="num" w:pos="2880"/>
-        </w:tabs>
-        <w:ind w:left="3360" w:hanging="480"/>
+        <w:ind w:left="3600" w:hanging="480"/>
       </w:pPr>
     </w:lvl>
     <w:lvl w:ilvl="5">
@@ -10645,10 +10649,7 @@
       <w:lvlText w:val=" "/>
       <w:lvlJc w:val="left"/>
       <w:pPr>
-        <w:tabs>
-          <w:tab w:val="num" w:pos="3600"/>
-        </w:tabs>
-        <w:ind w:left="4080" w:hanging="480"/>
+        <w:ind w:left="4320" w:hanging="480"/>
       </w:pPr>
     </w:lvl>
     <w:lvl w:ilvl="6">
@@ -10656,10 +10657,7 @@
       <w:lvlText w:val=" "/>
       <w:lvlJc w:val="left"/>
       <w:pPr>
-        <w:tabs>
-          <w:tab w:val="num" w:pos="4320"/>
-        </w:tabs>
-        <w:ind w:left="4800" w:hanging="480"/>
+        <w:ind w:left="5040" w:hanging="480"/>
       </w:pPr>
     </w:lvl>
     <w:lvl w:ilvl="7">
@@ -10667,10 +10665,7 @@
       <w:lvlText w:val=" "/>
       <w:lvlJc w:val="left"/>
       <w:pPr>
-        <w:tabs>
-          <w:tab w:val="num" w:pos="5040"/>
-        </w:tabs>
-        <w:ind w:left="5520" w:hanging="480"/>
+        <w:ind w:left="5760" w:hanging="480"/>
       </w:pPr>
     </w:lvl>
     <w:lvl w:ilvl="8">
@@ -10678,10 +10673,7 @@
       <w:lvlText w:val=" "/>
       <w:lvlJc w:val="left"/>
       <w:pPr>
-        <w:tabs>
-          <w:tab w:val="num" w:pos="5760"/>
-        </w:tabs>
-        <w:ind w:left="6240" w:hanging="480"/>
+        <w:ind w:left="6480" w:hanging="480"/>
       </w:pPr>
     </w:lvl>
   </w:abstractNum>
@@ -10744,10 +10736,10 @@
   <w:docDefaults>
     <w:rPrDefault>
       <w:rPr>
-        <w:rFonts w:asciiTheme="minorHAnsi" w:eastAsiaTheme="minorHAnsi" w:hAnsiTheme="minorHAnsi" w:cstheme="minorBidi"/>
+        <w:rFonts w:asciiTheme="minorHAnsi" w:cstheme="minorBidi" w:eastAsiaTheme="minorHAnsi" w:hAnsiTheme="minorHAnsi"/>
         <w:sz w:val="24"/>
         <w:szCs w:val="24"/>
-        <w:lang w:val="en-US" w:eastAsia="en-US" w:bidi="ar-SA"/>
+        <w:lang w:bidi="ar-SA" w:eastAsia="en-US" w:val="en-US"/>
       </w:rPr>
     </w:rPrDefault>
     <w:pPrDefault>
@@ -10756,7 +10748,7 @@
       </w:pPr>
     </w:pPrDefault>
   </w:docDefaults>
-  <w:latentStyles w:defLockedState="0" w:defUIPriority="0" w:defSemiHidden="0" w:defUnhideWhenUsed="0" w:defQFormat="0" w:count="375">
+  <w:latentStyles w:count="375" w:defLockedState="0" w:defQFormat="0" w:defSemiHidden="0" w:defUIPriority="0" w:defUnhideWhenUsed="0">
     <w:lsdException w:name="heading 6" w:semiHidden="1" w:unhideWhenUsed="1"/>
     <w:lsdException w:name="index 3" w:semiHidden="1" w:unhideWhenUsed="1"/>
     <w:lsdException w:name="index 4" w:semiHidden="1" w:unhideWhenUsed="1"/>
@@ -11092,18 +11084,18 @@
     <w:lsdException w:name="Hashtag" w:semiHidden="1" w:uiPriority="99" w:unhideWhenUsed="1"/>
     <w:lsdException w:name="Unresolved Mention" w:semiHidden="1" w:uiPriority="99" w:unhideWhenUsed="1"/>
   </w:latentStyles>
-  <w:style w:type="paragraph" w:default="1" w:styleId="Standard">
+  <w:style w:default="1" w:styleId="Standard" w:type="paragraph">
     <w:name w:val="Normal"/>
     <w:qFormat/>
     <w:rsid w:val="00572FF5"/>
     <w:pPr>
-      <w:spacing w:before="120" w:after="240" w:line="480" w:lineRule="auto"/>
+      <w:spacing w:after="240" w:before="120" w:line="480" w:lineRule="auto"/>
     </w:pPr>
     <w:rPr>
       <w:rFonts w:ascii="Times New Roman" w:hAnsi="Times New Roman"/>
     </w:rPr>
   </w:style>
-  <w:style w:type="paragraph" w:styleId="berschrift1">
+  <w:style w:styleId="berschrift1" w:type="paragraph">
     <w:name w:val="heading 1"/>
     <w:basedOn w:val="Standard"/>
     <w:next w:val="Textkrper"/>
@@ -11113,18 +11105,18 @@
     <w:pPr>
       <w:keepNext/>
       <w:keepLines/>
-      <w:spacing w:before="480" w:after="0"/>
+      <w:spacing w:after="0" w:before="480"/>
       <w:jc w:val="center"/>
       <w:outlineLvl w:val="0"/>
     </w:pPr>
     <w:rPr>
-      <w:rFonts w:eastAsiaTheme="majorEastAsia" w:cstheme="majorBidi"/>
+      <w:rFonts w:cstheme="majorBidi" w:eastAsiaTheme="majorEastAsia"/>
       <w:b/>
       <w:bCs/>
       <w:szCs w:val="32"/>
     </w:rPr>
   </w:style>
-  <w:style w:type="paragraph" w:styleId="berschrift2">
+  <w:style w:styleId="berschrift2" w:type="paragraph">
     <w:name w:val="heading 2"/>
     <w:basedOn w:val="berschrift1"/>
     <w:next w:val="Textkrper"/>
@@ -11141,7 +11133,7 @@
       <w:bCs w:val="0"/>
     </w:rPr>
   </w:style>
-  <w:style w:type="paragraph" w:styleId="berschrift3">
+  <w:style w:styleId="berschrift3" w:type="paragraph">
     <w:name w:val="heading 3"/>
     <w:basedOn w:val="berschrift2"/>
     <w:next w:val="Standard"/>
@@ -11150,7 +11142,7 @@
     <w:qFormat/>
     <w:rsid w:val="007F2EC5"/>
     <w:pPr>
-      <w:framePr w:wrap="around" w:vAnchor="text" w:hAnchor="text" w:y="1"/>
+      <w:framePr w:hAnchor="text" w:vAnchor="text" w:wrap="around" w:y="1"/>
       <w:spacing w:before="0" w:line="240" w:lineRule="auto"/>
       <w:ind w:firstLine="680"/>
       <w:outlineLvl w:val="2"/>
@@ -11160,7 +11152,7 @@
       <w:szCs w:val="28"/>
     </w:rPr>
   </w:style>
-  <w:style w:type="paragraph" w:styleId="berschrift4">
+  <w:style w:styleId="berschrift4" w:type="paragraph">
     <w:name w:val="heading 4"/>
     <w:basedOn w:val="berschrift3"/>
     <w:next w:val="Textkrper"/>
@@ -11177,7 +11169,7 @@
       <w:i/>
     </w:rPr>
   </w:style>
-  <w:style w:type="paragraph" w:styleId="berschrift5">
+  <w:style w:styleId="berschrift5" w:type="paragraph">
     <w:name w:val="heading 5"/>
     <w:basedOn w:val="berschrift4"/>
     <w:next w:val="Textkrper"/>
@@ -11194,7 +11186,7 @@
       <w:iCs/>
     </w:rPr>
   </w:style>
-  <w:style w:type="paragraph" w:styleId="berschrift6">
+  <w:style w:styleId="berschrift6" w:type="paragraph">
     <w:name w:val="heading 6"/>
     <w:basedOn w:val="Standard"/>
     <w:next w:val="Textkrper"/>
@@ -11204,15 +11196,15 @@
     <w:pPr>
       <w:keepNext/>
       <w:keepLines/>
-      <w:spacing w:before="200" w:after="0"/>
+      <w:spacing w:after="0" w:before="200"/>
       <w:outlineLvl w:val="5"/>
     </w:pPr>
     <w:rPr>
-      <w:rFonts w:asciiTheme="majorHAnsi" w:eastAsiaTheme="majorEastAsia" w:hAnsiTheme="majorHAnsi" w:cstheme="majorBidi"/>
-      <w:color w:val="4F81BD" w:themeColor="accent1"/>
+      <w:rFonts w:asciiTheme="majorHAnsi" w:cstheme="majorBidi" w:eastAsiaTheme="majorEastAsia" w:hAnsiTheme="majorHAnsi"/>
+      <w:color w:themeColor="accent1" w:val="4F81BD"/>
     </w:rPr>
   </w:style>
-  <w:style w:type="paragraph" w:styleId="berschrift7">
+  <w:style w:styleId="berschrift7" w:type="paragraph">
     <w:name w:val="heading 7"/>
     <w:basedOn w:val="Standard"/>
     <w:next w:val="Textkrper"/>
@@ -11222,15 +11214,15 @@
     <w:pPr>
       <w:keepNext/>
       <w:keepLines/>
-      <w:spacing w:before="200" w:after="0"/>
+      <w:spacing w:after="0" w:before="200"/>
       <w:outlineLvl w:val="6"/>
     </w:pPr>
     <w:rPr>
-      <w:rFonts w:asciiTheme="majorHAnsi" w:eastAsiaTheme="majorEastAsia" w:hAnsiTheme="majorHAnsi" w:cstheme="majorBidi"/>
-      <w:color w:val="4F81BD" w:themeColor="accent1"/>
+      <w:rFonts w:asciiTheme="majorHAnsi" w:cstheme="majorBidi" w:eastAsiaTheme="majorEastAsia" w:hAnsiTheme="majorHAnsi"/>
+      <w:color w:themeColor="accent1" w:val="4F81BD"/>
     </w:rPr>
   </w:style>
-  <w:style w:type="paragraph" w:styleId="berschrift8">
+  <w:style w:styleId="berschrift8" w:type="paragraph">
     <w:name w:val="heading 8"/>
     <w:basedOn w:val="Standard"/>
     <w:next w:val="Textkrper"/>
@@ -11240,15 +11232,15 @@
     <w:pPr>
       <w:keepNext/>
       <w:keepLines/>
-      <w:spacing w:before="200" w:after="0"/>
+      <w:spacing w:after="0" w:before="200"/>
       <w:outlineLvl w:val="7"/>
     </w:pPr>
     <w:rPr>
-      <w:rFonts w:asciiTheme="majorHAnsi" w:eastAsiaTheme="majorEastAsia" w:hAnsiTheme="majorHAnsi" w:cstheme="majorBidi"/>
-      <w:color w:val="4F81BD" w:themeColor="accent1"/>
+      <w:rFonts w:asciiTheme="majorHAnsi" w:cstheme="majorBidi" w:eastAsiaTheme="majorEastAsia" w:hAnsiTheme="majorHAnsi"/>
+      <w:color w:themeColor="accent1" w:val="4F81BD"/>
     </w:rPr>
   </w:style>
-  <w:style w:type="paragraph" w:styleId="berschrift9">
+  <w:style w:styleId="berschrift9" w:type="paragraph">
     <w:name w:val="heading 9"/>
     <w:basedOn w:val="Standard"/>
     <w:next w:val="Textkrper"/>
@@ -11258,42 +11250,42 @@
     <w:pPr>
       <w:keepNext/>
       <w:keepLines/>
-      <w:spacing w:before="200" w:after="0"/>
+      <w:spacing w:after="0" w:before="200"/>
       <w:outlineLvl w:val="8"/>
     </w:pPr>
     <w:rPr>
-      <w:rFonts w:asciiTheme="majorHAnsi" w:eastAsiaTheme="majorEastAsia" w:hAnsiTheme="majorHAnsi" w:cstheme="majorBidi"/>
-      <w:color w:val="4F81BD" w:themeColor="accent1"/>
+      <w:rFonts w:asciiTheme="majorHAnsi" w:cstheme="majorBidi" w:eastAsiaTheme="majorEastAsia" w:hAnsiTheme="majorHAnsi"/>
+      <w:color w:themeColor="accent1" w:val="4F81BD"/>
     </w:rPr>
   </w:style>
-  <w:style w:type="character" w:default="1" w:styleId="Absatz-Standardschriftart">
+  <w:style w:default="1" w:styleId="Absatz-Standardschriftart" w:type="character">
     <w:name w:val="Default Paragraph Font"/>
     <w:uiPriority w:val="1"/>
     <w:semiHidden/>
     <w:unhideWhenUsed/>
   </w:style>
-  <w:style w:type="table" w:default="1" w:styleId="NormaleTabelle">
+  <w:style w:default="1" w:styleId="NormaleTabelle" w:type="table">
     <w:name w:val="Normal Table"/>
     <w:uiPriority w:val="99"/>
     <w:semiHidden/>
     <w:unhideWhenUsed/>
     <w:tblPr>
-      <w:tblInd w:w="0" w:type="dxa"/>
+      <w:tblInd w:type="dxa" w:w="0"/>
       <w:tblCellMar>
-        <w:top w:w="0" w:type="dxa"/>
-        <w:left w:w="108" w:type="dxa"/>
-        <w:bottom w:w="0" w:type="dxa"/>
-        <w:right w:w="108" w:type="dxa"/>
+        <w:top w:type="dxa" w:w="0"/>
+        <w:left w:type="dxa" w:w="108"/>
+        <w:bottom w:type="dxa" w:w="0"/>
+        <w:right w:type="dxa" w:w="108"/>
       </w:tblCellMar>
     </w:tblPr>
   </w:style>
-  <w:style w:type="numbering" w:default="1" w:styleId="KeineListe">
+  <w:style w:default="1" w:styleId="KeineListe" w:type="numbering">
     <w:name w:val="No List"/>
     <w:uiPriority w:val="99"/>
     <w:semiHidden/>
     <w:unhideWhenUsed/>
   </w:style>
-  <w:style w:type="paragraph" w:styleId="Textkrper">
+  <w:style w:styleId="Textkrper" w:type="paragraph">
     <w:name w:val="Body Text"/>
     <w:basedOn w:val="Standard"/>
     <w:link w:val="TextkrperZchn"/>
@@ -11304,13 +11296,13 @@
       <w:ind w:firstLine="680"/>
     </w:pPr>
   </w:style>
-  <w:style w:type="paragraph" w:customStyle="1" w:styleId="FirstParagraph">
+  <w:style w:customStyle="1" w:styleId="FirstParagraph" w:type="paragraph">
     <w:name w:val="First Paragraph"/>
     <w:basedOn w:val="Textkrper"/>
     <w:next w:val="Textkrper"/>
     <w:qFormat/>
   </w:style>
-  <w:style w:type="paragraph" w:customStyle="1" w:styleId="Compact">
+  <w:style w:customStyle="1" w:styleId="Compact" w:type="paragraph">
     <w:name w:val="Compact"/>
     <w:basedOn w:val="Textkrper"/>
     <w:qFormat/>
@@ -11320,7 +11312,7 @@
       <w:ind w:firstLine="0"/>
     </w:pPr>
   </w:style>
-  <w:style w:type="paragraph" w:styleId="Titel">
+  <w:style w:styleId="Titel" w:type="paragraph">
     <w:name w:val="Title"/>
     <w:basedOn w:val="Standard"/>
     <w:next w:val="Textkrper"/>
@@ -11333,12 +11325,12 @@
       <w:jc w:val="center"/>
     </w:pPr>
     <w:rPr>
-      <w:rFonts w:eastAsiaTheme="majorEastAsia" w:cstheme="majorBidi"/>
+      <w:rFonts w:cstheme="majorBidi" w:eastAsiaTheme="majorEastAsia"/>
       <w:bCs/>
       <w:szCs w:val="36"/>
     </w:rPr>
   </w:style>
-  <w:style w:type="paragraph" w:styleId="Untertitel">
+  <w:style w:styleId="Untertitel" w:type="paragraph">
     <w:name w:val="Subtitle"/>
     <w:basedOn w:val="Titel"/>
     <w:next w:val="Textkrper"/>
@@ -11351,7 +11343,7 @@
       <w:szCs w:val="30"/>
     </w:rPr>
   </w:style>
-  <w:style w:type="paragraph" w:customStyle="1" w:styleId="Author">
+  <w:style w:customStyle="1" w:styleId="Author" w:type="paragraph">
     <w:name w:val="Author"/>
     <w:basedOn w:val="Titel"/>
     <w:next w:val="Textkrper"/>
@@ -11361,7 +11353,7 @@
       <w:spacing w:before="0"/>
     </w:pPr>
   </w:style>
-  <w:style w:type="paragraph" w:styleId="Datum">
+  <w:style w:styleId="Datum" w:type="paragraph">
     <w:name w:val="Date"/>
     <w:next w:val="Textkrper"/>
     <w:qFormat/>
@@ -11371,7 +11363,7 @@
       <w:jc w:val="center"/>
     </w:pPr>
   </w:style>
-  <w:style w:type="paragraph" w:customStyle="1" w:styleId="Abstract">
+  <w:style w:customStyle="1" w:styleId="Abstract" w:type="paragraph">
     <w:name w:val="Abstract"/>
     <w:basedOn w:val="Standard"/>
     <w:next w:val="Textkrper"/>
@@ -11380,23 +11372,23 @@
     <w:pPr>
       <w:keepNext/>
       <w:keepLines/>
-      <w:spacing w:before="300" w:after="300"/>
+      <w:spacing w:after="300" w:before="300"/>
     </w:pPr>
     <w:rPr>
       <w:szCs w:val="20"/>
     </w:rPr>
   </w:style>
-  <w:style w:type="paragraph" w:styleId="Literaturverzeichnis">
+  <w:style w:styleId="Literaturverzeichnis" w:type="paragraph">
     <w:name w:val="Bibliography"/>
     <w:aliases w:val="refs"/>
     <w:basedOn w:val="Standard"/>
     <w:qFormat/>
     <w:rsid w:val="00572FF5"/>
     <w:pPr>
-      <w:ind w:left="680" w:hanging="680"/>
+      <w:ind w:hanging="680" w:left="680"/>
     </w:pPr>
   </w:style>
-  <w:style w:type="paragraph" w:styleId="Blocktext">
+  <w:style w:styleId="Blocktext" w:type="paragraph">
     <w:name w:val="Block Text"/>
     <w:basedOn w:val="Textkrper"/>
     <w:next w:val="Textkrper"/>
@@ -11404,16 +11396,16 @@
     <w:unhideWhenUsed/>
     <w:qFormat/>
     <w:pPr>
-      <w:spacing w:before="100" w:after="100"/>
+      <w:spacing w:after="100" w:before="100"/>
     </w:pPr>
     <w:rPr>
-      <w:rFonts w:asciiTheme="majorHAnsi" w:eastAsiaTheme="majorEastAsia" w:hAnsiTheme="majorHAnsi" w:cstheme="majorBidi"/>
+      <w:rFonts w:asciiTheme="majorHAnsi" w:cstheme="majorBidi" w:eastAsiaTheme="majorEastAsia" w:hAnsiTheme="majorHAnsi"/>
       <w:bCs/>
       <w:sz w:val="20"/>
       <w:szCs w:val="20"/>
     </w:rPr>
   </w:style>
-  <w:style w:type="paragraph" w:styleId="Funotentext">
+  <w:style w:styleId="Funotentext" w:type="paragraph">
     <w:name w:val="footnote text"/>
     <w:basedOn w:val="Standard"/>
     <w:uiPriority w:val="9"/>
@@ -11424,7 +11416,7 @@
       <w:spacing w:before="0"/>
     </w:pPr>
   </w:style>
-  <w:style w:type="table" w:customStyle="1" w:styleId="Table">
+  <w:style w:customStyle="1" w:styleId="Table" w:type="table">
     <w:name w:val="Table"/>
     <w:basedOn w:val="NormaleTabelle"/>
     <w:uiPriority w:val="99"/>
@@ -11437,8 +11429,8 @@
     </w:rPr>
     <w:tblPr>
       <w:tblBorders>
-        <w:top w:val="single" w:sz="12" w:space="0" w:color="auto"/>
-        <w:bottom w:val="single" w:sz="4" w:space="0" w:color="auto"/>
+        <w:top w:color="auto" w:space="0" w:sz="12" w:val="single"/>
+        <w:bottom w:color="auto" w:space="0" w:sz="4" w:val="single"/>
       </w:tblBorders>
     </w:tblPr>
     <w:tcPr>
@@ -11448,8 +11440,8 @@
       <w:tblPr/>
       <w:tcPr>
         <w:tcBorders>
-          <w:top w:val="single" w:sz="8" w:space="0" w:color="auto"/>
-          <w:bottom w:val="single" w:sz="4" w:space="0" w:color="auto"/>
+          <w:top w:color="auto" w:space="0" w:sz="8" w:val="single"/>
+          <w:bottom w:color="auto" w:space="0" w:sz="4" w:val="single"/>
         </w:tcBorders>
       </w:tcPr>
     </w:tblStylePr>
@@ -11457,12 +11449,12 @@
       <w:tblPr/>
       <w:tcPr>
         <w:tcBorders>
-          <w:bottom w:val="single" w:sz="4" w:space="0" w:color="auto"/>
+          <w:bottom w:color="auto" w:space="0" w:sz="4" w:val="single"/>
         </w:tcBorders>
       </w:tcPr>
     </w:tblStylePr>
   </w:style>
-  <w:style w:type="paragraph" w:customStyle="1" w:styleId="DefinitionTerm">
+  <w:style w:customStyle="1" w:styleId="DefinitionTerm" w:type="paragraph">
     <w:name w:val="Definition Term"/>
     <w:basedOn w:val="Standard"/>
     <w:next w:val="Definition"/>
@@ -11475,11 +11467,11 @@
       <w:b/>
     </w:rPr>
   </w:style>
-  <w:style w:type="paragraph" w:customStyle="1" w:styleId="Definition">
+  <w:style w:customStyle="1" w:styleId="Definition" w:type="paragraph">
     <w:name w:val="Definition"/>
     <w:basedOn w:val="Standard"/>
   </w:style>
-  <w:style w:type="paragraph" w:styleId="Beschriftung">
+  <w:style w:styleId="Beschriftung" w:type="paragraph">
     <w:name w:val="caption"/>
     <w:basedOn w:val="Standard"/>
     <w:link w:val="BeschriftungZchn"/>
@@ -11490,7 +11482,7 @@
       <w:i/>
     </w:rPr>
   </w:style>
-  <w:style w:type="paragraph" w:customStyle="1" w:styleId="TableCaption">
+  <w:style w:customStyle="1" w:styleId="TableCaption" w:type="paragraph">
     <w:name w:val="Table Caption"/>
     <w:basedOn w:val="Beschriftung"/>
     <w:rsid w:val="00006D3F"/>
@@ -11498,7 +11490,7 @@
       <w:keepNext/>
     </w:pPr>
   </w:style>
-  <w:style w:type="paragraph" w:customStyle="1" w:styleId="ImageCaption">
+  <w:style w:customStyle="1" w:styleId="ImageCaption" w:type="paragraph">
     <w:name w:val="Image Caption"/>
     <w:basedOn w:val="Beschriftung"/>
     <w:rsid w:val="00421B26"/>
@@ -11506,23 +11498,23 @@
       <w:i w:val="0"/>
     </w:rPr>
   </w:style>
-  <w:style w:type="paragraph" w:customStyle="1" w:styleId="Figure">
+  <w:style w:customStyle="1" w:styleId="Figure" w:type="paragraph">
     <w:name w:val="Figure"/>
     <w:basedOn w:val="Standard"/>
   </w:style>
-  <w:style w:type="paragraph" w:customStyle="1" w:styleId="CaptionedFigure">
+  <w:style w:customStyle="1" w:styleId="CaptionedFigure" w:type="paragraph">
     <w:name w:val="Captioned Figure"/>
     <w:basedOn w:val="Figure"/>
     <w:pPr>
       <w:keepNext/>
     </w:pPr>
   </w:style>
-  <w:style w:type="character" w:customStyle="1" w:styleId="BeschriftungZchn">
+  <w:style w:customStyle="1" w:styleId="BeschriftungZchn" w:type="character">
     <w:name w:val="Beschriftung Zchn"/>
     <w:basedOn w:val="Absatz-Standardschriftart"/>
     <w:link w:val="Beschriftung"/>
   </w:style>
-  <w:style w:type="character" w:customStyle="1" w:styleId="VerbatimChar">
+  <w:style w:customStyle="1" w:styleId="VerbatimChar" w:type="character">
     <w:name w:val="Verbatim Char"/>
     <w:basedOn w:val="BeschriftungZchn"/>
     <w:link w:val="SourceCode"/>
@@ -11531,21 +11523,21 @@
       <w:sz w:val="22"/>
     </w:rPr>
   </w:style>
-  <w:style w:type="character" w:styleId="Funotenzeichen">
+  <w:style w:styleId="Funotenzeichen" w:type="character">
     <w:name w:val="footnote reference"/>
     <w:basedOn w:val="BeschriftungZchn"/>
     <w:rPr>
       <w:vertAlign w:val="superscript"/>
     </w:rPr>
   </w:style>
-  <w:style w:type="character" w:styleId="Hyperlink">
+  <w:style w:styleId="Hyperlink" w:type="character">
     <w:name w:val="Hyperlink"/>
     <w:basedOn w:val="BeschriftungZchn"/>
     <w:rPr>
-      <w:color w:val="4F81BD" w:themeColor="accent1"/>
+      <w:color w:themeColor="accent1" w:val="4F81BD"/>
     </w:rPr>
   </w:style>
-  <w:style w:type="paragraph" w:styleId="Inhaltsverzeichnisberschrift">
+  <w:style w:styleId="Inhaltsverzeichnisberschrift" w:type="paragraph">
     <w:name w:val="TOC Heading"/>
     <w:basedOn w:val="berschrift1"/>
     <w:next w:val="Textkrper"/>
@@ -11554,23 +11546,23 @@
     <w:qFormat/>
     <w:rsid w:val="00006D3F"/>
     <w:pPr>
-      <w:spacing w:before="240" w:after="240"/>
+      <w:spacing w:after="240" w:before="240"/>
       <w:outlineLvl w:val="9"/>
     </w:pPr>
     <w:rPr>
       <w:bCs w:val="0"/>
     </w:rPr>
   </w:style>
-  <w:style w:type="paragraph" w:customStyle="1" w:styleId="SourceCode">
+  <w:style w:customStyle="1" w:styleId="SourceCode" w:type="paragraph">
     <w:name w:val="Source Code"/>
     <w:basedOn w:val="Standard"/>
     <w:link w:val="VerbatimChar"/>
     <w:pPr>
-      <w:shd w:val="clear" w:color="auto" w:fill="F8F8F8"/>
+      <w:shd w:color="auto" w:fill="F8F8F8" w:val="clear"/>
       <w:wordWrap w:val="0"/>
     </w:pPr>
   </w:style>
-  <w:style w:type="character" w:customStyle="1" w:styleId="KeywordTok">
+  <w:style w:customStyle="1" w:styleId="KeywordTok" w:type="character">
     <w:name w:val="KeywordTok"/>
     <w:basedOn w:val="VerbatimChar"/>
     <w:rPr>
@@ -11578,119 +11570,119 @@
       <w:b/>
       <w:color w:val="204A87"/>
       <w:sz w:val="22"/>
-      <w:shd w:val="clear" w:color="auto" w:fill="F8F8F8"/>
+      <w:shd w:color="auto" w:fill="F8F8F8" w:val="clear"/>
     </w:rPr>
   </w:style>
-  <w:style w:type="character" w:customStyle="1" w:styleId="DataTypeTok">
+  <w:style w:customStyle="1" w:styleId="DataTypeTok" w:type="character">
     <w:name w:val="DataTypeTok"/>
     <w:basedOn w:val="VerbatimChar"/>
     <w:rPr>
       <w:rFonts w:ascii="Consolas" w:hAnsi="Consolas"/>
       <w:color w:val="204A87"/>
       <w:sz w:val="22"/>
-      <w:shd w:val="clear" w:color="auto" w:fill="F8F8F8"/>
+      <w:shd w:color="auto" w:fill="F8F8F8" w:val="clear"/>
     </w:rPr>
   </w:style>
-  <w:style w:type="character" w:customStyle="1" w:styleId="DecValTok">
+  <w:style w:customStyle="1" w:styleId="DecValTok" w:type="character">
     <w:name w:val="DecValTok"/>
     <w:basedOn w:val="VerbatimChar"/>
     <w:rPr>
       <w:rFonts w:ascii="Consolas" w:hAnsi="Consolas"/>
       <w:color w:val="0000CF"/>
       <w:sz w:val="22"/>
-      <w:shd w:val="clear" w:color="auto" w:fill="F8F8F8"/>
+      <w:shd w:color="auto" w:fill="F8F8F8" w:val="clear"/>
     </w:rPr>
   </w:style>
-  <w:style w:type="character" w:customStyle="1" w:styleId="BaseNTok">
+  <w:style w:customStyle="1" w:styleId="BaseNTok" w:type="character">
     <w:name w:val="BaseNTok"/>
     <w:basedOn w:val="VerbatimChar"/>
     <w:rPr>
       <w:rFonts w:ascii="Consolas" w:hAnsi="Consolas"/>
       <w:color w:val="0000CF"/>
       <w:sz w:val="22"/>
-      <w:shd w:val="clear" w:color="auto" w:fill="F8F8F8"/>
+      <w:shd w:color="auto" w:fill="F8F8F8" w:val="clear"/>
     </w:rPr>
   </w:style>
-  <w:style w:type="character" w:customStyle="1" w:styleId="FloatTok">
+  <w:style w:customStyle="1" w:styleId="FloatTok" w:type="character">
     <w:name w:val="FloatTok"/>
     <w:basedOn w:val="VerbatimChar"/>
     <w:rPr>
       <w:rFonts w:ascii="Consolas" w:hAnsi="Consolas"/>
       <w:color w:val="0000CF"/>
       <w:sz w:val="22"/>
-      <w:shd w:val="clear" w:color="auto" w:fill="F8F8F8"/>
+      <w:shd w:color="auto" w:fill="F8F8F8" w:val="clear"/>
     </w:rPr>
   </w:style>
-  <w:style w:type="character" w:customStyle="1" w:styleId="ConstantTok">
+  <w:style w:customStyle="1" w:styleId="ConstantTok" w:type="character">
     <w:name w:val="ConstantTok"/>
     <w:basedOn w:val="VerbatimChar"/>
     <w:rPr>
       <w:rFonts w:ascii="Consolas" w:hAnsi="Consolas"/>
       <w:color w:val="000000"/>
       <w:sz w:val="22"/>
-      <w:shd w:val="clear" w:color="auto" w:fill="F8F8F8"/>
+      <w:shd w:color="auto" w:fill="F8F8F8" w:val="clear"/>
     </w:rPr>
   </w:style>
-  <w:style w:type="character" w:customStyle="1" w:styleId="CharTok">
+  <w:style w:customStyle="1" w:styleId="CharTok" w:type="character">
     <w:name w:val="CharTok"/>
     <w:basedOn w:val="VerbatimChar"/>
     <w:rPr>
       <w:rFonts w:ascii="Consolas" w:hAnsi="Consolas"/>
       <w:color w:val="4E9A06"/>
       <w:sz w:val="22"/>
-      <w:shd w:val="clear" w:color="auto" w:fill="F8F8F8"/>
+      <w:shd w:color="auto" w:fill="F8F8F8" w:val="clear"/>
     </w:rPr>
   </w:style>
-  <w:style w:type="character" w:customStyle="1" w:styleId="SpecialCharTok">
+  <w:style w:customStyle="1" w:styleId="SpecialCharTok" w:type="character">
     <w:name w:val="SpecialCharTok"/>
     <w:basedOn w:val="VerbatimChar"/>
     <w:rPr>
       <w:rFonts w:ascii="Consolas" w:hAnsi="Consolas"/>
       <w:color w:val="000000"/>
       <w:sz w:val="22"/>
-      <w:shd w:val="clear" w:color="auto" w:fill="F8F8F8"/>
+      <w:shd w:color="auto" w:fill="F8F8F8" w:val="clear"/>
     </w:rPr>
   </w:style>
-  <w:style w:type="character" w:customStyle="1" w:styleId="StringTok">
+  <w:style w:customStyle="1" w:styleId="StringTok" w:type="character">
     <w:name w:val="StringTok"/>
     <w:basedOn w:val="VerbatimChar"/>
     <w:rPr>
       <w:rFonts w:ascii="Consolas" w:hAnsi="Consolas"/>
       <w:color w:val="4E9A06"/>
       <w:sz w:val="22"/>
-      <w:shd w:val="clear" w:color="auto" w:fill="F8F8F8"/>
+      <w:shd w:color="auto" w:fill="F8F8F8" w:val="clear"/>
     </w:rPr>
   </w:style>
-  <w:style w:type="character" w:customStyle="1" w:styleId="VerbatimStringTok">
+  <w:style w:customStyle="1" w:styleId="VerbatimStringTok" w:type="character">
     <w:name w:val="VerbatimStringTok"/>
     <w:basedOn w:val="VerbatimChar"/>
     <w:rPr>
       <w:rFonts w:ascii="Consolas" w:hAnsi="Consolas"/>
       <w:color w:val="4E9A06"/>
       <w:sz w:val="22"/>
-      <w:shd w:val="clear" w:color="auto" w:fill="F8F8F8"/>
+      <w:shd w:color="auto" w:fill="F8F8F8" w:val="clear"/>
     </w:rPr>
   </w:style>
-  <w:style w:type="character" w:customStyle="1" w:styleId="SpecialStringTok">
+  <w:style w:customStyle="1" w:styleId="SpecialStringTok" w:type="character">
     <w:name w:val="SpecialStringTok"/>
     <w:basedOn w:val="VerbatimChar"/>
     <w:rPr>
       <w:rFonts w:ascii="Consolas" w:hAnsi="Consolas"/>
       <w:color w:val="4E9A06"/>
       <w:sz w:val="22"/>
-      <w:shd w:val="clear" w:color="auto" w:fill="F8F8F8"/>
+      <w:shd w:color="auto" w:fill="F8F8F8" w:val="clear"/>
     </w:rPr>
   </w:style>
-  <w:style w:type="character" w:customStyle="1" w:styleId="ImportTok">
+  <w:style w:customStyle="1" w:styleId="ImportTok" w:type="character">
     <w:name w:val="ImportTok"/>
     <w:basedOn w:val="VerbatimChar"/>
     <w:rPr>
       <w:rFonts w:ascii="Consolas" w:hAnsi="Consolas"/>
       <w:sz w:val="22"/>
-      <w:shd w:val="clear" w:color="auto" w:fill="F8F8F8"/>
+      <w:shd w:color="auto" w:fill="F8F8F8" w:val="clear"/>
     </w:rPr>
   </w:style>
-  <w:style w:type="character" w:customStyle="1" w:styleId="CommentTok">
+  <w:style w:customStyle="1" w:styleId="CommentTok" w:type="character">
     <w:name w:val="CommentTok"/>
     <w:basedOn w:val="VerbatimChar"/>
     <w:rPr>
@@ -11698,10 +11690,10 @@
       <w:i/>
       <w:color w:val="8F5902"/>
       <w:sz w:val="22"/>
-      <w:shd w:val="clear" w:color="auto" w:fill="F8F8F8"/>
+      <w:shd w:color="auto" w:fill="F8F8F8" w:val="clear"/>
     </w:rPr>
   </w:style>
-  <w:style w:type="character" w:customStyle="1" w:styleId="DocumentationTok">
+  <w:style w:customStyle="1" w:styleId="DocumentationTok" w:type="character">
     <w:name w:val="DocumentationTok"/>
     <w:basedOn w:val="VerbatimChar"/>
     <w:rPr>
@@ -11710,10 +11702,10 @@
       <w:i/>
       <w:color w:val="8F5902"/>
       <w:sz w:val="22"/>
-      <w:shd w:val="clear" w:color="auto" w:fill="F8F8F8"/>
+      <w:shd w:color="auto" w:fill="F8F8F8" w:val="clear"/>
     </w:rPr>
   </w:style>
-  <w:style w:type="character" w:customStyle="1" w:styleId="AnnotationTok">
+  <w:style w:customStyle="1" w:styleId="AnnotationTok" w:type="character">
     <w:name w:val="AnnotationTok"/>
     <w:basedOn w:val="VerbatimChar"/>
     <w:rPr>
@@ -11722,10 +11714,10 @@
       <w:i/>
       <w:color w:val="8F5902"/>
       <w:sz w:val="22"/>
-      <w:shd w:val="clear" w:color="auto" w:fill="F8F8F8"/>
+      <w:shd w:color="auto" w:fill="F8F8F8" w:val="clear"/>
     </w:rPr>
   </w:style>
-  <w:style w:type="character" w:customStyle="1" w:styleId="CommentVarTok">
+  <w:style w:customStyle="1" w:styleId="CommentVarTok" w:type="character">
     <w:name w:val="CommentVarTok"/>
     <w:basedOn w:val="VerbatimChar"/>
     <w:rPr>
@@ -11734,40 +11726,40 @@
       <w:i/>
       <w:color w:val="8F5902"/>
       <w:sz w:val="22"/>
-      <w:shd w:val="clear" w:color="auto" w:fill="F8F8F8"/>
+      <w:shd w:color="auto" w:fill="F8F8F8" w:val="clear"/>
     </w:rPr>
   </w:style>
-  <w:style w:type="character" w:customStyle="1" w:styleId="OtherTok">
+  <w:style w:customStyle="1" w:styleId="OtherTok" w:type="character">
     <w:name w:val="OtherTok"/>
     <w:basedOn w:val="VerbatimChar"/>
     <w:rPr>
       <w:rFonts w:ascii="Consolas" w:hAnsi="Consolas"/>
       <w:color w:val="8F5902"/>
       <w:sz w:val="22"/>
-      <w:shd w:val="clear" w:color="auto" w:fill="F8F8F8"/>
+      <w:shd w:color="auto" w:fill="F8F8F8" w:val="clear"/>
     </w:rPr>
   </w:style>
-  <w:style w:type="character" w:customStyle="1" w:styleId="FunctionTok">
+  <w:style w:customStyle="1" w:styleId="FunctionTok" w:type="character">
     <w:name w:val="FunctionTok"/>
     <w:basedOn w:val="VerbatimChar"/>
     <w:rPr>
       <w:rFonts w:ascii="Consolas" w:hAnsi="Consolas"/>
       <w:color w:val="000000"/>
       <w:sz w:val="22"/>
-      <w:shd w:val="clear" w:color="auto" w:fill="F8F8F8"/>
+      <w:shd w:color="auto" w:fill="F8F8F8" w:val="clear"/>
     </w:rPr>
   </w:style>
-  <w:style w:type="character" w:customStyle="1" w:styleId="VariableTok">
+  <w:style w:customStyle="1" w:styleId="VariableTok" w:type="character">
     <w:name w:val="VariableTok"/>
     <w:basedOn w:val="VerbatimChar"/>
     <w:rPr>
       <w:rFonts w:ascii="Consolas" w:hAnsi="Consolas"/>
       <w:color w:val="000000"/>
       <w:sz w:val="22"/>
-      <w:shd w:val="clear" w:color="auto" w:fill="F8F8F8"/>
+      <w:shd w:color="auto" w:fill="F8F8F8" w:val="clear"/>
     </w:rPr>
   </w:style>
-  <w:style w:type="character" w:customStyle="1" w:styleId="ControlFlowTok">
+  <w:style w:customStyle="1" w:styleId="ControlFlowTok" w:type="character">
     <w:name w:val="ControlFlowTok"/>
     <w:basedOn w:val="VerbatimChar"/>
     <w:rPr>
@@ -11775,10 +11767,10 @@
       <w:b/>
       <w:color w:val="204A87"/>
       <w:sz w:val="22"/>
-      <w:shd w:val="clear" w:color="auto" w:fill="F8F8F8"/>
+      <w:shd w:color="auto" w:fill="F8F8F8" w:val="clear"/>
     </w:rPr>
   </w:style>
-  <w:style w:type="character" w:customStyle="1" w:styleId="OperatorTok">
+  <w:style w:customStyle="1" w:styleId="OperatorTok" w:type="character">
     <w:name w:val="OperatorTok"/>
     <w:basedOn w:val="VerbatimChar"/>
     <w:rPr>
@@ -11786,28 +11778,28 @@
       <w:b/>
       <w:color w:val="CE5C00"/>
       <w:sz w:val="22"/>
-      <w:shd w:val="clear" w:color="auto" w:fill="F8F8F8"/>
+      <w:shd w:color="auto" w:fill="F8F8F8" w:val="clear"/>
     </w:rPr>
   </w:style>
-  <w:style w:type="character" w:customStyle="1" w:styleId="BuiltInTok">
+  <w:style w:customStyle="1" w:styleId="BuiltInTok" w:type="character">
     <w:name w:val="BuiltInTok"/>
     <w:basedOn w:val="VerbatimChar"/>
     <w:rPr>
       <w:rFonts w:ascii="Consolas" w:hAnsi="Consolas"/>
       <w:sz w:val="22"/>
-      <w:shd w:val="clear" w:color="auto" w:fill="F8F8F8"/>
+      <w:shd w:color="auto" w:fill="F8F8F8" w:val="clear"/>
     </w:rPr>
   </w:style>
-  <w:style w:type="character" w:customStyle="1" w:styleId="ExtensionTok">
+  <w:style w:customStyle="1" w:styleId="ExtensionTok" w:type="character">
     <w:name w:val="ExtensionTok"/>
     <w:basedOn w:val="VerbatimChar"/>
     <w:rPr>
       <w:rFonts w:ascii="Consolas" w:hAnsi="Consolas"/>
       <w:sz w:val="22"/>
-      <w:shd w:val="clear" w:color="auto" w:fill="F8F8F8"/>
+      <w:shd w:color="auto" w:fill="F8F8F8" w:val="clear"/>
     </w:rPr>
   </w:style>
-  <w:style w:type="character" w:customStyle="1" w:styleId="PreprocessorTok">
+  <w:style w:customStyle="1" w:styleId="PreprocessorTok" w:type="character">
     <w:name w:val="PreprocessorTok"/>
     <w:basedOn w:val="VerbatimChar"/>
     <w:rPr>
@@ -11815,29 +11807,29 @@
       <w:i/>
       <w:color w:val="8F5902"/>
       <w:sz w:val="22"/>
-      <w:shd w:val="clear" w:color="auto" w:fill="F8F8F8"/>
+      <w:shd w:color="auto" w:fill="F8F8F8" w:val="clear"/>
     </w:rPr>
   </w:style>
-  <w:style w:type="character" w:customStyle="1" w:styleId="AttributeTok">
+  <w:style w:customStyle="1" w:styleId="AttributeTok" w:type="character">
     <w:name w:val="AttributeTok"/>
     <w:basedOn w:val="VerbatimChar"/>
     <w:rPr>
       <w:rFonts w:ascii="Consolas" w:hAnsi="Consolas"/>
       <w:color w:val="C4A000"/>
       <w:sz w:val="22"/>
-      <w:shd w:val="clear" w:color="auto" w:fill="F8F8F8"/>
+      <w:shd w:color="auto" w:fill="F8F8F8" w:val="clear"/>
     </w:rPr>
   </w:style>
-  <w:style w:type="character" w:customStyle="1" w:styleId="RegionMarkerTok">
+  <w:style w:customStyle="1" w:styleId="RegionMarkerTok" w:type="character">
     <w:name w:val="RegionMarkerTok"/>
     <w:basedOn w:val="VerbatimChar"/>
     <w:rPr>
       <w:rFonts w:ascii="Consolas" w:hAnsi="Consolas"/>
       <w:sz w:val="22"/>
-      <w:shd w:val="clear" w:color="auto" w:fill="F8F8F8"/>
+      <w:shd w:color="auto" w:fill="F8F8F8" w:val="clear"/>
     </w:rPr>
   </w:style>
-  <w:style w:type="character" w:customStyle="1" w:styleId="InformationTok">
+  <w:style w:customStyle="1" w:styleId="InformationTok" w:type="character">
     <w:name w:val="InformationTok"/>
     <w:basedOn w:val="VerbatimChar"/>
     <w:rPr>
@@ -11846,10 +11838,10 @@
       <w:i/>
       <w:color w:val="8F5902"/>
       <w:sz w:val="22"/>
-      <w:shd w:val="clear" w:color="auto" w:fill="F8F8F8"/>
+      <w:shd w:color="auto" w:fill="F8F8F8" w:val="clear"/>
     </w:rPr>
   </w:style>
-  <w:style w:type="character" w:customStyle="1" w:styleId="WarningTok">
+  <w:style w:customStyle="1" w:styleId="WarningTok" w:type="character">
     <w:name w:val="WarningTok"/>
     <w:basedOn w:val="VerbatimChar"/>
     <w:rPr>
@@ -11858,20 +11850,20 @@
       <w:i/>
       <w:color w:val="8F5902"/>
       <w:sz w:val="22"/>
-      <w:shd w:val="clear" w:color="auto" w:fill="F8F8F8"/>
+      <w:shd w:color="auto" w:fill="F8F8F8" w:val="clear"/>
     </w:rPr>
   </w:style>
-  <w:style w:type="character" w:customStyle="1" w:styleId="AlertTok">
+  <w:style w:customStyle="1" w:styleId="AlertTok" w:type="character">
     <w:name w:val="AlertTok"/>
     <w:basedOn w:val="VerbatimChar"/>
     <w:rPr>
       <w:rFonts w:ascii="Consolas" w:hAnsi="Consolas"/>
       <w:color w:val="EF2929"/>
       <w:sz w:val="22"/>
-      <w:shd w:val="clear" w:color="auto" w:fill="F8F8F8"/>
+      <w:shd w:color="auto" w:fill="F8F8F8" w:val="clear"/>
     </w:rPr>
   </w:style>
-  <w:style w:type="character" w:customStyle="1" w:styleId="ErrorTok">
+  <w:style w:customStyle="1" w:styleId="ErrorTok" w:type="character">
     <w:name w:val="ErrorTok"/>
     <w:basedOn w:val="VerbatimChar"/>
     <w:rPr>
@@ -11879,19 +11871,19 @@
       <w:b/>
       <w:color w:val="A40000"/>
       <w:sz w:val="22"/>
-      <w:shd w:val="clear" w:color="auto" w:fill="F8F8F8"/>
+      <w:shd w:color="auto" w:fill="F8F8F8" w:val="clear"/>
     </w:rPr>
   </w:style>
-  <w:style w:type="character" w:customStyle="1" w:styleId="NormalTok">
+  <w:style w:customStyle="1" w:styleId="NormalTok" w:type="character">
     <w:name w:val="NormalTok"/>
     <w:basedOn w:val="VerbatimChar"/>
     <w:rPr>
       <w:rFonts w:ascii="Consolas" w:hAnsi="Consolas"/>
       <w:sz w:val="22"/>
-      <w:shd w:val="clear" w:color="auto" w:fill="F8F8F8"/>
+      <w:shd w:color="auto" w:fill="F8F8F8" w:val="clear"/>
     </w:rPr>
   </w:style>
-  <w:style w:type="paragraph" w:styleId="Kopfzeile">
+  <w:style w:styleId="Kopfzeile" w:type="paragraph">
     <w:name w:val="header"/>
     <w:basedOn w:val="Standard"/>
     <w:link w:val="KopfzeileZchn"/>
@@ -11900,20 +11892,20 @@
     <w:rsid w:val="00AF36ED"/>
     <w:pPr>
       <w:tabs>
-        <w:tab w:val="center" w:pos="4536"/>
-        <w:tab w:val="right" w:pos="9072"/>
+        <w:tab w:pos="4536" w:val="center"/>
+        <w:tab w:pos="9072" w:val="right"/>
       </w:tabs>
       <w:spacing w:after="0"/>
     </w:pPr>
   </w:style>
-  <w:style w:type="character" w:customStyle="1" w:styleId="KopfzeileZchn">
+  <w:style w:customStyle="1" w:styleId="KopfzeileZchn" w:type="character">
     <w:name w:val="Kopfzeile Zchn"/>
     <w:basedOn w:val="Absatz-Standardschriftart"/>
     <w:link w:val="Kopfzeile"/>
     <w:uiPriority w:val="99"/>
     <w:rsid w:val="00AF36ED"/>
   </w:style>
-  <w:style w:type="paragraph" w:styleId="Fuzeile">
+  <w:style w:styleId="Fuzeile" w:type="paragraph">
     <w:name w:val="footer"/>
     <w:basedOn w:val="Standard"/>
     <w:link w:val="FuzeileZchn"/>
@@ -11921,26 +11913,26 @@
     <w:rsid w:val="00AF36ED"/>
     <w:pPr>
       <w:tabs>
-        <w:tab w:val="center" w:pos="4536"/>
-        <w:tab w:val="right" w:pos="9072"/>
+        <w:tab w:pos="4536" w:val="center"/>
+        <w:tab w:pos="9072" w:val="right"/>
       </w:tabs>
       <w:spacing w:after="0"/>
     </w:pPr>
   </w:style>
-  <w:style w:type="character" w:customStyle="1" w:styleId="FuzeileZchn">
+  <w:style w:customStyle="1" w:styleId="FuzeileZchn" w:type="character">
     <w:name w:val="Fußzeile Zchn"/>
     <w:basedOn w:val="Absatz-Standardschriftart"/>
     <w:link w:val="Fuzeile"/>
     <w:rsid w:val="00AF36ED"/>
   </w:style>
-  <w:style w:type="character" w:styleId="Seitenzahl">
+  <w:style w:styleId="Seitenzahl" w:type="character">
     <w:name w:val="page number"/>
     <w:basedOn w:val="Absatz-Standardschriftart"/>
     <w:semiHidden/>
     <w:unhideWhenUsed/>
     <w:rsid w:val="00AF36ED"/>
   </w:style>
-  <w:style w:type="paragraph" w:customStyle="1" w:styleId="h1-pagebreak">
+  <w:style w:customStyle="1" w:styleId="h1-pagebreak" w:type="paragraph">
     <w:name w:val="h1-pagebreak"/>
     <w:basedOn w:val="berschrift1"/>
     <w:qFormat/>
@@ -11952,7 +11944,7 @@
       <w:b w:val="0"/>
     </w:rPr>
   </w:style>
-  <w:style w:type="character" w:customStyle="1" w:styleId="TextkrperZchn">
+  <w:style w:customStyle="1" w:styleId="TextkrperZchn" w:type="character">
     <w:name w:val="Textkörper Zchn"/>
     <w:basedOn w:val="Absatz-Standardschriftart"/>
     <w:link w:val="Textkrper"/>
@@ -11961,7 +11953,7 @@
       <w:rFonts w:ascii="Times New Roman" w:hAnsi="Times New Roman"/>
     </w:rPr>
   </w:style>
-  <w:style w:type="table" w:styleId="Tabellenraster">
+  <w:style w:styleId="Tabellenraster" w:type="table">
     <w:name w:val="Table Grid"/>
     <w:basedOn w:val="NormaleTabelle"/>
     <w:rsid w:val="00006D3F"/>
@@ -11970,16 +11962,16 @@
     </w:pPr>
     <w:tblPr>
       <w:tblBorders>
-        <w:top w:val="single" w:sz="4" w:space="0" w:color="auto"/>
-        <w:left w:val="single" w:sz="4" w:space="0" w:color="auto"/>
-        <w:bottom w:val="single" w:sz="4" w:space="0" w:color="auto"/>
-        <w:right w:val="single" w:sz="4" w:space="0" w:color="auto"/>
-        <w:insideH w:val="single" w:sz="4" w:space="0" w:color="auto"/>
-        <w:insideV w:val="single" w:sz="4" w:space="0" w:color="auto"/>
+        <w:top w:color="auto" w:space="0" w:sz="4" w:val="single"/>
+        <w:left w:color="auto" w:space="0" w:sz="4" w:val="single"/>
+        <w:bottom w:color="auto" w:space="0" w:sz="4" w:val="single"/>
+        <w:right w:color="auto" w:space="0" w:sz="4" w:val="single"/>
+        <w:insideH w:color="auto" w:space="0" w:sz="4" w:val="single"/>
+        <w:insideV w:color="auto" w:space="0" w:sz="4" w:val="single"/>
       </w:tblBorders>
     </w:tblPr>
   </w:style>
-  <w:style w:type="table" w:styleId="Gitternetztabelle1hell">
+  <w:style w:styleId="Gitternetztabelle1hell" w:type="table">
     <w:name w:val="Grid Table 1 Light"/>
     <w:basedOn w:val="NormaleTabelle"/>
     <w:rsid w:val="00006D3F"/>
@@ -11990,12 +11982,12 @@
       <w:tblStyleRowBandSize w:val="1"/>
       <w:tblStyleColBandSize w:val="1"/>
       <w:tblBorders>
-        <w:top w:val="single" w:sz="4" w:space="0" w:color="999999" w:themeColor="text1" w:themeTint="66"/>
-        <w:left w:val="single" w:sz="4" w:space="0" w:color="999999" w:themeColor="text1" w:themeTint="66"/>
-        <w:bottom w:val="single" w:sz="4" w:space="0" w:color="999999" w:themeColor="text1" w:themeTint="66"/>
-        <w:right w:val="single" w:sz="4" w:space="0" w:color="999999" w:themeColor="text1" w:themeTint="66"/>
-        <w:insideH w:val="single" w:sz="4" w:space="0" w:color="999999" w:themeColor="text1" w:themeTint="66"/>
-        <w:insideV w:val="single" w:sz="4" w:space="0" w:color="999999" w:themeColor="text1" w:themeTint="66"/>
+        <w:top w:color="999999" w:space="0" w:sz="4" w:themeColor="text1" w:themeTint="66" w:val="single"/>
+        <w:left w:color="999999" w:space="0" w:sz="4" w:themeColor="text1" w:themeTint="66" w:val="single"/>
+        <w:bottom w:color="999999" w:space="0" w:sz="4" w:themeColor="text1" w:themeTint="66" w:val="single"/>
+        <w:right w:color="999999" w:space="0" w:sz="4" w:themeColor="text1" w:themeTint="66" w:val="single"/>
+        <w:insideH w:color="999999" w:space="0" w:sz="4" w:themeColor="text1" w:themeTint="66" w:val="single"/>
+        <w:insideV w:color="999999" w:space="0" w:sz="4" w:themeColor="text1" w:themeTint="66" w:val="single"/>
       </w:tblBorders>
     </w:tblPr>
     <w:tblStylePr w:type="firstRow">
@@ -12006,7 +11998,7 @@
       <w:tblPr/>
       <w:tcPr>
         <w:tcBorders>
-          <w:bottom w:val="single" w:sz="12" w:space="0" w:color="666666" w:themeColor="text1" w:themeTint="99"/>
+          <w:bottom w:color="666666" w:space="0" w:sz="12" w:themeColor="text1" w:themeTint="99" w:val="single"/>
         </w:tcBorders>
       </w:tcPr>
     </w:tblStylePr>
@@ -12018,7 +12010,7 @@
       <w:tblPr/>
       <w:tcPr>
         <w:tcBorders>
-          <w:top w:val="double" w:sz="2" w:space="0" w:color="666666" w:themeColor="text1" w:themeTint="99"/>
+          <w:top w:color="666666" w:space="0" w:sz="2" w:themeColor="text1" w:themeTint="99" w:val="double"/>
         </w:tcBorders>
       </w:tcPr>
     </w:tblStylePr>
@@ -12035,7 +12027,7 @@
       </w:rPr>
     </w:tblStylePr>
   </w:style>
-  <w:style w:type="table" w:styleId="EinfacheTabelle2">
+  <w:style w:styleId="EinfacheTabelle2" w:type="table">
     <w:name w:val="Plain Table 2"/>
     <w:basedOn w:val="NormaleTabelle"/>
     <w:rsid w:val="00006D3F"/>
@@ -12046,8 +12038,8 @@
       <w:tblStyleRowBandSize w:val="1"/>
       <w:tblStyleColBandSize w:val="1"/>
       <w:tblBorders>
-        <w:top w:val="single" w:sz="4" w:space="0" w:color="7F7F7F" w:themeColor="text1" w:themeTint="80"/>
-        <w:bottom w:val="single" w:sz="4" w:space="0" w:color="7F7F7F" w:themeColor="text1" w:themeTint="80"/>
+        <w:top w:color="7F7F7F" w:space="0" w:sz="4" w:themeColor="text1" w:themeTint="80" w:val="single"/>
+        <w:bottom w:color="7F7F7F" w:space="0" w:sz="4" w:themeColor="text1" w:themeTint="80" w:val="single"/>
       </w:tblBorders>
     </w:tblPr>
     <w:tblStylePr w:type="firstRow">
@@ -12058,7 +12050,7 @@
       <w:tblPr/>
       <w:tcPr>
         <w:tcBorders>
-          <w:bottom w:val="single" w:sz="4" w:space="0" w:color="7F7F7F" w:themeColor="text1" w:themeTint="80"/>
+          <w:bottom w:color="7F7F7F" w:space="0" w:sz="4" w:themeColor="text1" w:themeTint="80" w:val="single"/>
         </w:tcBorders>
       </w:tcPr>
     </w:tblStylePr>
@@ -12070,7 +12062,7 @@
       <w:tblPr/>
       <w:tcPr>
         <w:tcBorders>
-          <w:top w:val="single" w:sz="4" w:space="0" w:color="7F7F7F" w:themeColor="text1" w:themeTint="80"/>
+          <w:top w:color="7F7F7F" w:space="0" w:sz="4" w:themeColor="text1" w:themeTint="80" w:val="single"/>
         </w:tcBorders>
       </w:tcPr>
     </w:tblStylePr>
@@ -12090,8 +12082,8 @@
       <w:tblPr/>
       <w:tcPr>
         <w:tcBorders>
-          <w:left w:val="single" w:sz="4" w:space="0" w:color="7F7F7F" w:themeColor="text1" w:themeTint="80"/>
-          <w:right w:val="single" w:sz="4" w:space="0" w:color="7F7F7F" w:themeColor="text1" w:themeTint="80"/>
+          <w:left w:color="7F7F7F" w:space="0" w:sz="4" w:themeColor="text1" w:themeTint="80" w:val="single"/>
+          <w:right w:color="7F7F7F" w:space="0" w:sz="4" w:themeColor="text1" w:themeTint="80" w:val="single"/>
         </w:tcBorders>
       </w:tcPr>
     </w:tblStylePr>
@@ -12099,8 +12091,8 @@
       <w:tblPr/>
       <w:tcPr>
         <w:tcBorders>
-          <w:left w:val="single" w:sz="4" w:space="0" w:color="7F7F7F" w:themeColor="text1" w:themeTint="80"/>
-          <w:right w:val="single" w:sz="4" w:space="0" w:color="7F7F7F" w:themeColor="text1" w:themeTint="80"/>
+          <w:left w:color="7F7F7F" w:space="0" w:sz="4" w:themeColor="text1" w:themeTint="80" w:val="single"/>
+          <w:right w:color="7F7F7F" w:space="0" w:sz="4" w:themeColor="text1" w:themeTint="80" w:val="single"/>
         </w:tcBorders>
       </w:tcPr>
     </w:tblStylePr>
@@ -12108,13 +12100,13 @@
       <w:tblPr/>
       <w:tcPr>
         <w:tcBorders>
-          <w:top w:val="single" w:sz="4" w:space="0" w:color="7F7F7F" w:themeColor="text1" w:themeTint="80"/>
-          <w:bottom w:val="single" w:sz="4" w:space="0" w:color="7F7F7F" w:themeColor="text1" w:themeTint="80"/>
+          <w:top w:color="7F7F7F" w:space="0" w:sz="4" w:themeColor="text1" w:themeTint="80" w:val="single"/>
+          <w:bottom w:color="7F7F7F" w:space="0" w:sz="4" w:themeColor="text1" w:themeTint="80" w:val="single"/>
         </w:tcBorders>
       </w:tcPr>
     </w:tblStylePr>
   </w:style>
-  <w:style w:type="table" w:styleId="EinfacheTabelle1">
+  <w:style w:styleId="EinfacheTabelle1" w:type="table">
     <w:name w:val="Plain Table 1"/>
     <w:basedOn w:val="NormaleTabelle"/>
     <w:rsid w:val="00006D3F"/>
@@ -12125,12 +12117,12 @@
       <w:tblStyleRowBandSize w:val="1"/>
       <w:tblStyleColBandSize w:val="1"/>
       <w:tblBorders>
-        <w:top w:val="single" w:sz="4" w:space="0" w:color="BFBFBF" w:themeColor="background1" w:themeShade="BF"/>
-        <w:left w:val="single" w:sz="4" w:space="0" w:color="BFBFBF" w:themeColor="background1" w:themeShade="BF"/>
-        <w:bottom w:val="single" w:sz="4" w:space="0" w:color="BFBFBF" w:themeColor="background1" w:themeShade="BF"/>
-        <w:right w:val="single" w:sz="4" w:space="0" w:color="BFBFBF" w:themeColor="background1" w:themeShade="BF"/>
-        <w:insideH w:val="single" w:sz="4" w:space="0" w:color="BFBFBF" w:themeColor="background1" w:themeShade="BF"/>
-        <w:insideV w:val="single" w:sz="4" w:space="0" w:color="BFBFBF" w:themeColor="background1" w:themeShade="BF"/>
+        <w:top w:color="BFBFBF" w:space="0" w:sz="4" w:themeColor="background1" w:themeShade="BF" w:val="single"/>
+        <w:left w:color="BFBFBF" w:space="0" w:sz="4" w:themeColor="background1" w:themeShade="BF" w:val="single"/>
+        <w:bottom w:color="BFBFBF" w:space="0" w:sz="4" w:themeColor="background1" w:themeShade="BF" w:val="single"/>
+        <w:right w:color="BFBFBF" w:space="0" w:sz="4" w:themeColor="background1" w:themeShade="BF" w:val="single"/>
+        <w:insideH w:color="BFBFBF" w:space="0" w:sz="4" w:themeColor="background1" w:themeShade="BF" w:val="single"/>
+        <w:insideV w:color="BFBFBF" w:space="0" w:sz="4" w:themeColor="background1" w:themeShade="BF" w:val="single"/>
       </w:tblBorders>
     </w:tblPr>
     <w:tblStylePr w:type="firstRow">
@@ -12147,7 +12139,7 @@
       <w:tblPr/>
       <w:tcPr>
         <w:tcBorders>
-          <w:top w:val="double" w:sz="4" w:space="0" w:color="BFBFBF" w:themeColor="background1" w:themeShade="BF"/>
+          <w:top w:color="BFBFBF" w:space="0" w:sz="4" w:themeColor="background1" w:themeShade="BF" w:val="double"/>
         </w:tcBorders>
       </w:tcPr>
     </w:tblStylePr>
@@ -12166,17 +12158,17 @@
     <w:tblStylePr w:type="band1Vert">
       <w:tblPr/>
       <w:tcPr>
-        <w:shd w:val="clear" w:color="auto" w:fill="F2F2F2" w:themeFill="background1" w:themeFillShade="F2"/>
+        <w:shd w:color="auto" w:fill="F2F2F2" w:themeFill="background1" w:themeFillShade="F2" w:val="clear"/>
       </w:tcPr>
     </w:tblStylePr>
     <w:tblStylePr w:type="band1Horz">
       <w:tblPr/>
       <w:tcPr>
-        <w:shd w:val="clear" w:color="auto" w:fill="F2F2F2" w:themeFill="background1" w:themeFillShade="F2"/>
+        <w:shd w:color="auto" w:fill="F2F2F2" w:themeFill="background1" w:themeFillShade="F2" w:val="clear"/>
       </w:tcPr>
     </w:tblStylePr>
   </w:style>
-  <w:style w:type="character" w:styleId="Buchtitel">
+  <w:style w:styleId="Buchtitel" w:type="character">
     <w:name w:val="Book Title"/>
     <w:basedOn w:val="Absatz-Standardschriftart"/>
     <w:rsid w:val="00F14702"/>
@@ -12188,7 +12180,7 @@
       <w:spacing w:val="5"/>
     </w:rPr>
   </w:style>
-  <w:style w:type="paragraph" w:customStyle="1" w:styleId="h1-titlepage">
+  <w:style w:customStyle="1" w:styleId="h1-titlepage" w:type="paragraph">
     <w:name w:val="h1-titlepage"/>
     <w:basedOn w:val="h1-pagebreak"/>
     <w:qFormat/>

</xml_diff>

<commit_message>
after sending result from round 1 to the first author
</commit_message>
<xml_diff>
--- a/UWES_validation.docx
+++ b/UWES_validation.docx
@@ -748,7 +748,7 @@
         <w:pStyle w:val="Textkrper"/>
       </w:pPr>
       <w:r>
-        <w:t xml:space="preserve">The instrument’s factor structure was investigated via Confirmatory Factor Analysis (CFA) to test a comprehensive range of models from the literature. We first tested the original correlated three-factor model (Vigor, Dedication, Absorption) and a competing one-factor model (Schaufeli, Bakker, &amp; Salanova, 2006). However, as many studies report strong intercorrelations among the three dimensions, suggesting they may represent a single higher-order construct (Fong &amp; Ng, 2012), we also specified and tested a hierarchical (second-order) model (Domínguez-Salas et al., 2022). Further analyses included tests of alternative two-factor solutions (e.g., Chaudhary, Rangnekar, &amp; Barua, 2012), a partial and full bi-factor model (de Bruin &amp; Henn, 2013), and several modified three-factor models incorporating correlated error terms (e.g., Simbula et al., 2013).</w:t>
+        <w:t xml:space="preserve">The instrument’s factor structure was investigated via Confirmatory Factor Analysis (CFA). A series of competing models were specified, reflecting those most prominent in the validation literature. For the full overview and model definitions see Figure 1 below. The analysis included the original correlated three-factor model (Vigor, Dedication, Absorption) and a unidimensional one-factor model (Schaufeli, Bakker, &amp; Salanova, 2006). To account for the consistently high inter-factor correlations, a hierarchical model, with the three factors loading onto a single second-order Work Engagement factor, was also tested (Domínguez-Salas et al., 2022). Additionally, several alternative configurations were examined, including various two-factor solutions (e.g., Chaudhary, Rangnekar, &amp; Barua, 2012), a partial and full bi-factor model (de Bruin &amp; Henn, 2013), and modified three-factor models with correlated error terms (e.g., Simbula et al., 2013).</w:t>
       </w:r>
     </w:p>
     <w:p>
@@ -849,7 +849,7 @@
         <w:pStyle w:val="Textkrper"/>
       </w:pPr>
       <w:r>
-        <w:t xml:space="preserve">Kaiser-Meyer-Olkin (KMO) measure, together with the Bartlett test of sphericity, was applied to assess the factorability of the UWES data. Five indices were used to inspect model fit: 1) Mean Square Error of Approximation (RMSEA); 2) Standardised Root Mean Square Residual (SRMR); 3) chi-square test; 4) Comparative Fit index (CFI); and 5) Tucker-Lewis index (TLI). While these traditional fit indices are widely reported, their fixed cutoff values (e.g., RMSEA &lt; .06, CFI &gt; .95) have been criticized for poor generalizability, particularly because their performance is highly dependent on the specific characteristics of the model being tested (McNeish &amp; Wolf, 2022). Therefore, to provide a more rigorous and accurate assessment of model fit, we adopted the Dynamic Fit Index (DFI) approach (McNeish &amp; Wolf, 2021). This method generates customized fit index cutoffs tailored to the unique characteristics of each model. The Weighted Least Squares Mean and Variance adjusted (WLSMV) on the polychoric correlation matrix was used to fit CFA models.</w:t>
+        <w:t xml:space="preserve">Kaiser-Meyer-Olkin (KMO) measure, together with the Bartlett test of sphericity, was applied to assess the factorability of the UWES data. Five indices were used to inspect model fit: 1) Mean Square Error of Approximation (RMSEA); 2) Standardised Root Mean Square Residual (SRMR); 3) chi-square test; 4) Comparative Fit index (CFI); and 5) Tucker-Lewis index (TLI). While these traditional fit indices are widely reported, their fixed cutoff values (e.g., RMSEA &lt; .06, CFI &gt; .95) have been criticized for poor generalizability, particularly because their performance is highly dependent on the specific characteristics of the model being tested (McNeish &amp; Wolf, 2022). Therefore, to provide a more rigorous and accurate assessment of model fit, we adopted the Dynamic Fit Index (DFI) approach (McNeish &amp; Wolf, 2021). This method generates customized fit index cutoffs tailored to the unique characteristics of each model, such as the number of factors, items, sample size, and the magnitude of factor loadings. Using Monte Carlo simulation, the DFI method generates a distribution of fit indices for the researchers’ model under the assumption that it is correctly specified (Level-0) and compares it to distributions where the model contains a degree of hypothetical misspecification (e.g., Level-1, containing minor omitted cross-loadings). This process yields a direct, empirical benchmark (the Level-0 cutoff) representing the expected fit for a well-fitting model with the current data’s characteristics. The Weighted Least Squares Mean and Variance adjusted (WLSMV) on the polychoric correlation matrix was used to fit CFA models.</w:t>
       </w:r>
     </w:p>
     <w:p>
@@ -901,7 +901,7 @@
         <w:pStyle w:val="Textkrper"/>
       </w:pPr>
       <w:r>
-        <w:t xml:space="preserve">Construct validity was evaluated in several ways. First, we explored internal convergent validity during CFA, which assessed the degree to which items of a specific factor are related. More specifically, this was tested using the Average Variance Extracted (AVE), with values &gt; 0.50 considered acceptable (Fornell &amp; Larcker, 1981). Next we assessed, internal discriminant validity, which evaluated whether the factors are statistically distinct. For this purpous, the Heterotrait-Monotrait Ratio of Correlations (HTMT) test was used. If values from this test do not reach 0.90 discriminant validity is supported (Henseler et al., 2015). In the further step, we tested vonvergent and divergent validity externally i.e., via zero-order Spearman rank correlations with self-efficacy, neuroticism, and extraversion (convergent), and with spirituality (divergent). Relatedly, to provide a formal test of external discriminant validity, the magnitudes of the dependent correlations between the UWES subscales and these external criteria were compared using the z-test from Hittner, May, and Silver (2003). To quantify the magnitude of these differences, we calculated Cohen’s q as an effect size. Cohen’s q values are interpreted as follows: q</w:t>
+        <w:t xml:space="preserve">Construct validity was evaluated in several ways. First, we explored internal convergent validity during CFA, which assessed the degree to which items of a specific factor are related. More specifically, this was tested using the Average Variance Extracted (AVE), with values &gt; 0.50 considered acceptable (Fornell &amp; Larcker, 1981). Next we assessed, internal discriminant validity, which evaluated whether the factors are statistically distinct. For this purpous, the Heterotrait-Monotrait Ratio of Correlations (HTMT) test was used. If values from this test do not reach 0.90 discriminant validity is supported (Henseler et al., 2015). In the further step, we tested onvergent and divergent validity externally i.e., via zero-order Spearman rank correlations with self-efficacy, neuroticism, and extraversion (convergent), and with spirituality (divergent). Relatedly, to provide a formal test of external discriminant validity, the magnitudes of the dependent correlations between the UWES subscales and these external criteria were compared using the z-test from Hittner, May, and Silver (2003). To quantify the magnitude of these differences, we calculated Cohen’s q as an effect size. Cohen’s q values are interpreted as follows: q</w:t>
       </w:r>
       <w:r>
         <w:t xml:space="preserve"> </w:t>
@@ -1175,7 +1175,7 @@
         <w:t xml:space="preserve">Results</w:t>
       </w:r>
     </w:p>
-    <w:bookmarkStart w:id="43" w:name="socio-demographic-results"/>
+    <w:bookmarkStart w:id="42" w:name="socio-demographic-results"/>
     <w:p>
       <w:pPr>
         <w:pStyle w:val="berschrift2"/>
@@ -1189,7 +1189,7 @@
         <w:pStyle w:val="FirstParagraph"/>
       </w:pPr>
       <w:r>
-        <w:t xml:space="preserve">Results of the Kruskal-Wallis test followed by the Games-Howell and the Dunn test revealed that there are significant differences in socio-demographic groups in the UWES total and subscale scores: work position, professional workers had significantly higher scores in the UWES total, Dedication, and Absorption subscales as compared with workers. Similarly, chief workers reported higher UWES total scores and also higher Dedication, Absorption, and Vigor subscale scores compared with workers (see Table</w:t>
+        <w:t xml:space="preserve">Results of the Kruskal-Wallis test followed by the Games-Howell and the Dunn test revealed that there are significant differences in socio-demographic groups in the UWES total and subscale scores: professional workers had significantly higher scores in the UWES total, Dedication, and Absorption subscales as compared with workers. Similarly, managers reported higher UWES total scores and also higher Dedication, Absorption, and Vigor subscale scores compared with workers (see Table</w:t>
       </w:r>
       <w:r>
         <w:t xml:space="preserve"> </w:t>
@@ -1207,7 +1207,7 @@
         <w:t xml:space="preserve">1</w:t>
       </w:r>
       <w:r>
-        <w:t xml:space="preserve">). Furthermore, a significant difference was found based on family status, where individuals in a relationship reported a higher score on the Absorption subscale than those not in a relationship. There were no other significant differences between the tested socio-demographic groups. There were not other significant differences between socio-demographic groups.</w:t>
+        <w:t xml:space="preserve">). Furthermore, a significant difference was found based on family status, where individuals in a relationship reported a higher score on the Absorption subscale than those not in a relationship. There were no other significant differences between the tested socio-demographic groups.</w:t>
       </w:r>
     </w:p>
     <w:p>
@@ -4037,7 +4037,7 @@
         </w:sectPr>
       </w:pPr>
     </w:p>
-    <w:bookmarkStart w:id="36" w:name="confirmatory-factor-analysis"/>
+    <w:bookmarkStart w:id="41" w:name="confirmatory-factor-analysis"/>
     <w:p>
       <w:pPr>
         <w:pStyle w:val="berschrift3"/>
@@ -4071,7 +4071,7 @@
         <w:t xml:space="preserve"> </w:t>
       </w:r>
       <w:r>
-        <w:t xml:space="preserve">(36) = 6,322.72, p &lt; .001) as well as KMO (0.96) revealed that UWES data are sufficiently correlated to perform factor analysis. Next, a series of CFAs were conducted to determine the optimal factorial structure of the UWES-9 for the Czech sample. Results of these analyses are presented in Table</w:t>
+        <w:t xml:space="preserve">(36) = 6,322.72, p &lt; .001) as well as KMO (0.96) revealed that UWES data are sufficiently correlated to perform CFA. Next, a series of CFAs were conducted to determine the optimal factorial structure of the UWES-9 for the Czech sample. Results of these analyses are presented in Table</w:t>
       </w:r>
       <w:r>
         <w:t xml:space="preserve"> </w:t>
@@ -4096,7 +4096,7 @@
         <w:pStyle w:val="Textkrper"/>
       </w:pPr>
       <w:r>
-        <w:t xml:space="preserve">It was revealed that all these three models exhibit the best fit with the data as compared with other tested models. Thus, in the further step, we examined which of these three factor models provided the most optimal fit. The Chi-square difference test comparing these models revealed that the simpler Domínguez-Salas et al. model (</w:t>
+        <w:t xml:space="preserve">It was revealed that all three of these models exhibit the best fit with the data as compared with other tested models. Thus, in the further step, we examined which of these three factor models provided the most optimal fit. The Chi-square difference test comparing these models revealed that the simpler Domínguez-Salas et al. model (</w:t>
       </w:r>
       <m:oMath>
         <m:sSup>
@@ -4170,7 +4170,16 @@
         <w:pStyle w:val="Textkrper"/>
       </w:pPr>
       <w:r>
-        <w:t xml:space="preserve">Further evaluation of this final model revealed an excellent values of most of fit indices:</w:t>
+        <w:t xml:space="preserve">Further evaluation of this final model (see Figure</w:t>
+      </w:r>
+      <w:r>
+        <w:t xml:space="preserve"> </w:t>
+      </w:r>
+      <w:r>
+        <w:t xml:space="preserve">2</w:t>
+      </w:r>
+      <w:r>
+        <w:t xml:space="preserve">) revealed an excellent values of most of fit indices:</w:t>
       </w:r>
       <w:r>
         <w:t xml:space="preserve"> </w:t>
@@ -4237,73 +4246,7 @@
         <w:t xml:space="preserve"> </w:t>
       </w:r>
       <w:r>
-        <w:t xml:space="preserve">= range(-0.04 - 0.04). Correlation matrix depicting relationships between item residuals can be found in the Supplementary Material x.</w:t>
-      </w:r>
-    </w:p>
-    <w:bookmarkEnd w:id="36"/>
-    <w:bookmarkStart w:id="42" w:name="construct-validity-evaluation"/>
-    <w:p>
-      <w:pPr>
-        <w:pStyle w:val="berschrift3"/>
-      </w:pPr>
-      <w:r>
-        <w:t xml:space="preserve">Construct Validity Evaluation.</w:t>
-      </w:r>
-    </w:p>
-    <w:p>
-      <w:pPr>
-        <w:pStyle w:val="FirstParagraph"/>
-      </w:pPr>
-      <w:r>
-        <w:t xml:space="preserve">With the best-fitting model established, we conducted an evaluation of its construct validity. We first assessed convergent validity by calculating the AVE for each factor. The results for Vigor (0.73), Dedication (0.82), and Absorption (0.67) all exceeded the 0.50 treshold, indicating that for each factor, a majority of the variance in its items was captured by the construct itself rather than by measurement error.</w:t>
-      </w:r>
-    </w:p>
-    <w:p>
-      <w:pPr>
-        <w:pStyle w:val="Textkrper"/>
-      </w:pPr>
-      <w:r>
-        <w:t xml:space="preserve">However, given the high inter-factor correlations (see Figure</w:t>
-      </w:r>
-      <w:r>
-        <w:t xml:space="preserve"> </w:t>
-      </w:r>
-      <w:r>
-        <w:t xml:space="preserve">2</w:t>
-      </w:r>
-      <w:r>
-        <w:t xml:space="preserve">), a specific test of discriminant validity was necessary to determine if the factors were empirically distinct. Thus, we employed the HTMT for this purpose.</w:t>
-      </w:r>
-      <w:r>
-        <w:t xml:space="preserve"> </w:t>
-      </w:r>
-      <w:r>
-        <w:t xml:space="preserve">The analysis yielded values of 0.95 (Vigor-Dedication), 0.96 (Vigor-Absorption), and 0.94 (Dedication-Absorption). As all values substantially exceeded the 0.90 threshold, this provided definitive evidence that the factors, while structurally sound, are not internally distinct from one another.</w:t>
-      </w:r>
-    </w:p>
-    <w:p>
-      <w:pPr>
-        <w:pStyle w:val="Textkrper"/>
-      </w:pPr>
-      <w:r>
-        <w:t xml:space="preserve">This finding led to our final validity test, where we examined the scale’s relationships with external criteria to see if the subscales behaved differently despite their internal overlap. As shown in Table</w:t>
-      </w:r>
-      <w:r>
-        <w:t xml:space="preserve"> </w:t>
-      </w:r>
-      <w:r>
-        <w:t xml:space="preserve">4</w:t>
-      </w:r>
-      <w:r>
-        <w:t xml:space="preserve">, the UWES scores behaved as expected: the total score and all subscales were positively associated with extraversion and self-efficacy, and negatively associated with neuroticism. For divergent validity, no significant correlation was found with spirituality, with the exception of the Dedication subscale.</w:t>
-      </w:r>
-    </w:p>
-    <w:p>
-      <w:pPr>
-        <w:pStyle w:val="Textkrper"/>
-      </w:pPr>
-      <w:r>
-        <w:t xml:space="preserve">To formally test whether the magnitude of these correlations differed across subscales, we used the z-test and calculated Cohen’s q to quantify the effect size of the differences. The analysis revealed specific differences in the subscales’ external relationships. For example, the correlation between Vigor and extraversion was significantly stronger than that of Absorption and extraversion, representing a small effect (q = 0.13, p &lt; .001). In contrast, the difference in their correlations with neuroticism was not always statistically significant; the difference between Vigor and Dedication was negligible (q = 0.03, p = 0.132), while the difference between Vigor and Absorption represented a small effect (q = 0.11, p &lt; .001). Taken together, despite a high overlap between UWES-9 dimensions, subscales of the UWES exhibit some statistically distinct relationships with external criteria.</w:t>
+        <w:t xml:space="preserve">= range(-0.04 - 0.04). Correlation matrix depicting relationships between item residuals can be found in the Supplementary Table 1.</w:t>
       </w:r>
     </w:p>
     <w:p>
@@ -4320,12 +4263,12 @@
           <wp:inline>
             <wp:extent cx="5969000" cy="4775200"/>
             <wp:effectExtent b="0" l="0" r="0" t="0"/>
-            <wp:docPr descr="Figure 2: Path diagram of the UWES structural equation model with standardized coefficients and residual variances." title="" id="38" name="Picture"/>
+            <wp:docPr descr="Figure 2: Path diagram of the UWES structural equation model with standardized coefficients and residual variances." title="" id="37" name="Picture"/>
             <a:graphic>
               <a:graphicData uri="http://schemas.openxmlformats.org/drawingml/2006/picture">
                 <pic:pic>
                   <pic:nvPicPr>
-                    <pic:cNvPr descr="./Figures/Figure_1.svg" id="39" name="Picture"/>
+                    <pic:cNvPr descr="./Figures/Figure_1.svg" id="38" name="Picture"/>
                     <pic:cNvPicPr>
                       <a:picLocks noChangeArrowheads="1" noChangeAspect="1"/>
                     </pic:cNvPicPr>
@@ -4337,7 +4280,7 @@
                           <a14:useLocalDpi xmlns:a14="http://schemas.microsoft.com/office/drawing/2010/main" val="0"/>
                         </a:ext>
                         <a:ext uri="{96DAC541-7B7A-43D3-8B79-37D633B846F1}">
-                          <asvg:svgBlip xmlns:asvg="http://schemas.microsoft.com/office/drawing/2016/SVG/main" r:embed="rId37"/>
+                          <asvg:svgBlip xmlns:asvg="http://schemas.microsoft.com/office/drawing/2016/SVG/main" r:embed="rId36"/>
                         </a:ext>
                       </a:extLst>
                     </a:blip>
@@ -4371,8 +4314,8 @@
       <w:pPr>
         <w:pStyle w:val="ImageCaption"/>
       </w:pPr>
-      <w:bookmarkStart w:id="40" w:name="fig:my-figure"/>
-      <w:bookmarkEnd w:id="40"/>
+      <w:bookmarkStart w:id="39" w:name="fig:my-figure"/>
+      <w:bookmarkEnd w:id="39"/>
       <w:r>
         <w:rPr>
           <w:i/>
@@ -4399,8 +4342,8 @@
       <w:pPr>
         <w:pStyle w:val="TableCaption"/>
       </w:pPr>
-      <w:bookmarkStart w:id="41" w:name="tab:DFITable"/>
-      <w:bookmarkEnd w:id="41"/>
+      <w:bookmarkStart w:id="40" w:name="tab:DFITable"/>
+      <w:bookmarkEnd w:id="40"/>
       <w:r>
         <w:t xml:space="preserve">Table 2</w:t>
       </w:r>
@@ -4412,21 +4355,231 @@
           <w:i/>
           <w:iCs/>
         </w:rPr>
-        <w:t xml:space="preserve">Confirmatory</w:t>
-      </w:r>
-      <w:r>
-        <w:rPr>
-          <w:i/>
-          <w:iCs/>
-        </w:rPr>
-        <w:t xml:space="preserve"> </w:t>
-      </w:r>
-      <w:r>
-        <w:rPr>
-          <w:i/>
-          <w:iCs/>
-        </w:rPr>
-        <w:t xml:space="preserve">Factor</w:t>
+        <w:t xml:space="preserve">Empirical</w:t>
+      </w:r>
+      <w:r>
+        <w:rPr>
+          <w:i/>
+          <w:iCs/>
+        </w:rPr>
+        <w:t xml:space="preserve"> </w:t>
+      </w:r>
+      <w:r>
+        <w:rPr>
+          <w:i/>
+          <w:iCs/>
+        </w:rPr>
+        <w:t xml:space="preserve">Fit</w:t>
+      </w:r>
+      <w:r>
+        <w:rPr>
+          <w:i/>
+          <w:iCs/>
+        </w:rPr>
+        <w:t xml:space="preserve"> </w:t>
+      </w:r>
+      <w:r>
+        <w:rPr>
+          <w:i/>
+          <w:iCs/>
+        </w:rPr>
+        <w:t xml:space="preserve">Indices</w:t>
+      </w:r>
+      <w:r>
+        <w:rPr>
+          <w:i/>
+          <w:iCs/>
+        </w:rPr>
+        <w:t xml:space="preserve"> </w:t>
+      </w:r>
+      <w:r>
+        <w:rPr>
+          <w:i/>
+          <w:iCs/>
+        </w:rPr>
+        <w:t xml:space="preserve">for</w:t>
+      </w:r>
+      <w:r>
+        <w:rPr>
+          <w:i/>
+          <w:iCs/>
+        </w:rPr>
+        <w:t xml:space="preserve"> </w:t>
+      </w:r>
+      <w:r>
+        <w:rPr>
+          <w:i/>
+          <w:iCs/>
+        </w:rPr>
+        <w:t xml:space="preserve">Competing</w:t>
+      </w:r>
+      <w:r>
+        <w:rPr>
+          <w:i/>
+          <w:iCs/>
+        </w:rPr>
+        <w:t xml:space="preserve"> </w:t>
+      </w:r>
+      <w:r>
+        <w:rPr>
+          <w:i/>
+          <w:iCs/>
+        </w:rPr>
+        <w:t xml:space="preserve">CFA</w:t>
+      </w:r>
+      <w:r>
+        <w:rPr>
+          <w:i/>
+          <w:iCs/>
+        </w:rPr>
+        <w:t xml:space="preserve"> </w:t>
+      </w:r>
+      <w:r>
+        <w:rPr>
+          <w:i/>
+          <w:iCs/>
+        </w:rPr>
+        <w:t xml:space="preserve">Models</w:t>
+      </w:r>
+      <w:r>
+        <w:rPr>
+          <w:i/>
+          <w:iCs/>
+        </w:rPr>
+        <w:t xml:space="preserve"> </w:t>
+      </w:r>
+      <w:r>
+        <w:rPr>
+          <w:i/>
+          <w:iCs/>
+        </w:rPr>
+        <w:t xml:space="preserve">of</w:t>
+      </w:r>
+      <w:r>
+        <w:rPr>
+          <w:i/>
+          <w:iCs/>
+        </w:rPr>
+        <w:t xml:space="preserve"> </w:t>
+      </w:r>
+      <w:r>
+        <w:rPr>
+          <w:i/>
+          <w:iCs/>
+        </w:rPr>
+        <w:t xml:space="preserve">the</w:t>
+      </w:r>
+      <w:r>
+        <w:rPr>
+          <w:i/>
+          <w:iCs/>
+        </w:rPr>
+        <w:t xml:space="preserve"> </w:t>
+      </w:r>
+      <w:r>
+        <w:rPr>
+          <w:i/>
+          <w:iCs/>
+        </w:rPr>
+        <w:t xml:space="preserve">UWES-9,</w:t>
+      </w:r>
+      <w:r>
+        <w:rPr>
+          <w:i/>
+          <w:iCs/>
+        </w:rPr>
+        <w:t xml:space="preserve"> </w:t>
+      </w:r>
+      <w:r>
+        <w:rPr>
+          <w:i/>
+          <w:iCs/>
+        </w:rPr>
+        <w:t xml:space="preserve">supplemented</w:t>
+      </w:r>
+      <w:r>
+        <w:rPr>
+          <w:i/>
+          <w:iCs/>
+        </w:rPr>
+        <w:t xml:space="preserve"> </w:t>
+      </w:r>
+      <w:r>
+        <w:rPr>
+          <w:i/>
+          <w:iCs/>
+        </w:rPr>
+        <w:t xml:space="preserve">with</w:t>
+      </w:r>
+      <w:r>
+        <w:rPr>
+          <w:i/>
+          <w:iCs/>
+        </w:rPr>
+        <w:t xml:space="preserve"> </w:t>
+      </w:r>
+      <w:r>
+        <w:rPr>
+          <w:i/>
+          <w:iCs/>
+        </w:rPr>
+        <w:t xml:space="preserve">a</w:t>
+      </w:r>
+      <w:r>
+        <w:rPr>
+          <w:i/>
+          <w:iCs/>
+        </w:rPr>
+        <w:t xml:space="preserve"> </w:t>
+      </w:r>
+      <w:r>
+        <w:rPr>
+          <w:i/>
+          <w:iCs/>
+        </w:rPr>
+        <w:t xml:space="preserve">Dynamic</w:t>
+      </w:r>
+      <w:r>
+        <w:rPr>
+          <w:i/>
+          <w:iCs/>
+        </w:rPr>
+        <w:t xml:space="preserve"> </w:t>
+      </w:r>
+      <w:r>
+        <w:rPr>
+          <w:i/>
+          <w:iCs/>
+        </w:rPr>
+        <w:t xml:space="preserve">Fit</w:t>
+      </w:r>
+      <w:r>
+        <w:rPr>
+          <w:i/>
+          <w:iCs/>
+        </w:rPr>
+        <w:t xml:space="preserve"> </w:t>
+      </w:r>
+      <w:r>
+        <w:rPr>
+          <w:i/>
+          <w:iCs/>
+        </w:rPr>
+        <w:t xml:space="preserve">Indices</w:t>
+      </w:r>
+      <w:r>
+        <w:rPr>
+          <w:i/>
+          <w:iCs/>
+        </w:rPr>
+        <w:t xml:space="preserve"> </w:t>
+      </w:r>
+      <w:r>
+        <w:rPr>
+          <w:i/>
+          <w:iCs/>
+        </w:rPr>
+        <w:t xml:space="preserve">(DFI)</w:t>
       </w:r>
       <w:r>
         <w:rPr>
@@ -4454,77 +4607,49 @@
           <w:i/>
           <w:iCs/>
         </w:rPr>
-        <w:t xml:space="preserve">Fit</w:t>
-      </w:r>
-      <w:r>
-        <w:rPr>
-          <w:i/>
-          <w:iCs/>
-        </w:rPr>
-        <w:t xml:space="preserve"> </w:t>
-      </w:r>
-      <w:r>
-        <w:rPr>
-          <w:i/>
-          <w:iCs/>
-        </w:rPr>
-        <w:t xml:space="preserve">Indices</w:t>
-      </w:r>
-      <w:r>
-        <w:rPr>
-          <w:i/>
-          <w:iCs/>
-        </w:rPr>
-        <w:t xml:space="preserve"> </w:t>
-      </w:r>
-      <w:r>
-        <w:rPr>
-          <w:i/>
-          <w:iCs/>
-        </w:rPr>
-        <w:t xml:space="preserve">for</w:t>
-      </w:r>
-      <w:r>
-        <w:rPr>
-          <w:i/>
-          <w:iCs/>
-        </w:rPr>
-        <w:t xml:space="preserve"> </w:t>
-      </w:r>
-      <w:r>
-        <w:rPr>
-          <w:i/>
-          <w:iCs/>
-        </w:rPr>
-        <w:t xml:space="preserve">Alternative</w:t>
-      </w:r>
-      <w:r>
-        <w:rPr>
-          <w:i/>
-          <w:iCs/>
-        </w:rPr>
-        <w:t xml:space="preserve"> </w:t>
-      </w:r>
-      <w:r>
-        <w:rPr>
-          <w:i/>
-          <w:iCs/>
-        </w:rPr>
-        <w:t xml:space="preserve">Model</w:t>
-      </w:r>
-      <w:r>
-        <w:rPr>
-          <w:i/>
-          <w:iCs/>
-        </w:rPr>
-        <w:t xml:space="preserve"> </w:t>
-      </w:r>
-      <w:r>
-        <w:rPr>
-          <w:i/>
-          <w:iCs/>
-        </w:rPr>
-        <w:t xml:space="preserve">Specifications</w:t>
+        <w:t xml:space="preserve">of</w:t>
+      </w:r>
+      <w:r>
+        <w:rPr>
+          <w:i/>
+          <w:iCs/>
+        </w:rPr>
+        <w:t xml:space="preserve"> </w:t>
+      </w:r>
+      <w:r>
+        <w:rPr>
+          <w:i/>
+          <w:iCs/>
+        </w:rPr>
+        <w:t xml:space="preserve">Robustness</w:t>
+      </w:r>
+      <w:r>
+        <w:rPr>
+          <w:i/>
+          <w:iCs/>
+        </w:rPr>
+        <w:t xml:space="preserve"> </w:t>
+      </w:r>
+      <w:r>
+        <w:rPr>
+          <w:i/>
+          <w:iCs/>
+        </w:rPr>
+        <w:t xml:space="preserve">to</w:t>
+      </w:r>
+      <w:r>
+        <w:rPr>
+          <w:i/>
+          <w:iCs/>
+        </w:rPr>
+        <w:t xml:space="preserve"> </w:t>
+      </w:r>
+      <w:r>
+        <w:rPr>
+          <w:i/>
+          <w:iCs/>
+        </w:rPr>
+        <w:t xml:space="preserve">Misspecification.</w:t>
       </w:r>
     </w:p>
     <w:tbl>
@@ -4532,7 +4657,7 @@
         <w:tblStyle w:val="Table"/>
         <w:tblW w:type="auto" w:w="0"/>
         <w:tblLook w:firstRow="0" w:lastRow="0" w:firstColumn="0" w:lastColumn="0" w:noHBand="0" w:noVBand="0" w:val="0000"/>
-        <w:tblCaption w:val="Table 2 Confirmatory Factor Analysis Fit Indices for Alternative Model Specifications"/>
+        <w:tblCaption w:val="Table 2 Empirical Fit Indices for Competing CFA Models of the UWES-9, supplemented with a Dynamic Fit Indices (DFI) Analysis of Robustness to Misspecification."/>
       </w:tblPr>
       <w:tblGrid>
         <w:gridCol w:w="528"/>
@@ -8428,7 +8553,7 @@
         <w:t xml:space="preserve"> </w:t>
       </w:r>
       <w:r>
-        <w:t xml:space="preserve">SRMR = Standardized Root Mean Square Residual; RMSEA = Root Mean Square Error of Approximation; CFI = Comparative Fit Index. Bold values indicate the fitted model results. NONE indicates parameter was not estimated for that specification level.</w:t>
+        <w:t xml:space="preserve">SRMR = Standardized Root Mean Square Residual; RMSEA = Root Mean Square Error of Approximation; CFI = Comparative Fit Index. Bold values indicate the fitted model results. NONE indicates parameter was not estimated for that specification level. Magnitude = reflects the extent of model misspecification of the simulated error at each DFI threshold.</w:t>
       </w:r>
     </w:p>
     <w:p>
@@ -8448,8 +8573,8 @@
         </w:sectPr>
       </w:pPr>
     </w:p>
+    <w:bookmarkEnd w:id="41"/>
     <w:bookmarkEnd w:id="42"/>
-    <w:bookmarkEnd w:id="43"/>
     <w:bookmarkStart w:id="46" w:name="item-statistic-and-reliability"/>
     <w:p>
       <w:pPr>
@@ -8612,7 +8737,27 @@
         <w:t xml:space="preserve"> </w:t>
       </w:r>
       <w:r>
-        <w:t xml:space="preserve">= 0.88 95% CI[0.86 - 0.89]. Reliability of the UWES was supported by the CR: it´s values for Vigor (0.86), Dedication (0.91), and Absorption (0.82), were excellent as they all range above the 0.70 threshold for good reliability. The Table</w:t>
+        <w:t xml:space="preserve">= 0.88 95% CI[0.86 - 0.89]. Reliability of the UWES was supported by the CR: it´s values for Vigor (0.86), Dedication (0.91), and Absorption (0.82), were excellent as they all range above the 0.70 threshold for good reliability. However, the omega hierarchical analysis (</w:t>
+      </w:r>
+      <m:oMath>
+        <m:sSub>
+          <m:e>
+            <m:r>
+              <m:t>ω</m:t>
+            </m:r>
+          </m:e>
+          <m:sub>
+            <m:r>
+              <m:t>h</m:t>
+            </m:r>
+          </m:sub>
+        </m:sSub>
+      </m:oMath>
+      <w:r>
+        <w:t xml:space="preserve"> </w:t>
+      </w:r>
+      <w:r>
+        <w:t xml:space="preserve">= 0.92) revealed that most of the subscale reliability (73-89%) was attributable to the general factor rather than specific dimensions, with group-specific factors contributing only 5-11% of reliable variance. In contrast, general engagement factor accounted for 90% of reliable variance, providing strong empirical support for using the UWES-9 as a total score. The Table</w:t>
       </w:r>
       <w:r>
         <w:t xml:space="preserve"> </w:t>
@@ -8639,8 +8784,8 @@
       <w:pPr>
         <w:pStyle w:val="TableCaption"/>
       </w:pPr>
-      <w:bookmarkStart w:id="44" w:name="tab:ItemStats"/>
-      <w:bookmarkEnd w:id="44"/>
+      <w:bookmarkStart w:id="43" w:name="tab:ItemStats"/>
+      <w:bookmarkEnd w:id="43"/>
       <w:r>
         <w:t xml:space="preserve">Table 3</w:t>
       </w:r>
@@ -10385,6 +10530,71 @@
         </w:sectPr>
       </w:pPr>
     </w:p>
+    <w:bookmarkStart w:id="45" w:name="construct-validity-evaluation"/>
+    <w:p>
+      <w:pPr>
+        <w:pStyle w:val="berschrift3"/>
+      </w:pPr>
+      <w:r>
+        <w:t xml:space="preserve">Construct Validity Evaluation.</w:t>
+      </w:r>
+    </w:p>
+    <w:p>
+      <w:pPr>
+        <w:pStyle w:val="FirstParagraph"/>
+      </w:pPr>
+      <w:r>
+        <w:t xml:space="preserve">With the best-fitting model established, we conducted an evaluation of its construct validity. We first assessed convergent validity by calculating the AVE for each factor. The results for Vigor (0.73), Dedication (0.82), and Absorption (0.67) all exceeded the 0.50 treshold, indicating that for each factor, a majority of the variance in its items was captured by the construct itself rather than by measurement error.</w:t>
+      </w:r>
+    </w:p>
+    <w:p>
+      <w:pPr>
+        <w:pStyle w:val="Textkrper"/>
+      </w:pPr>
+      <w:r>
+        <w:t xml:space="preserve">However, given the high inter-factor correlations (see Figure</w:t>
+      </w:r>
+      <w:r>
+        <w:t xml:space="preserve"> </w:t>
+      </w:r>
+      <w:r>
+        <w:t xml:space="preserve">2</w:t>
+      </w:r>
+      <w:r>
+        <w:t xml:space="preserve">), a specific test of discriminant validity was necessary to determine if the factors were empirically distinct. Thus, we employed the HTMT for this purpose.</w:t>
+      </w:r>
+      <w:r>
+        <w:t xml:space="preserve"> </w:t>
+      </w:r>
+      <w:r>
+        <w:t xml:space="preserve">The analysis yielded values of 0.95 (Vigor-Dedication), 0.96 (Vigor-Absorption), and 0.94 (Dedication-Absorption). As all values substantially exceeded the 0.90 threshold, this provided definitive evidence that the factors, while structurally sound, are not internally distinct from one another.</w:t>
+      </w:r>
+    </w:p>
+    <w:p>
+      <w:pPr>
+        <w:pStyle w:val="Textkrper"/>
+      </w:pPr>
+      <w:r>
+        <w:t xml:space="preserve">This finding led to our final validity test, where we examined the scale’s relationships with external criteria to see if the subscales behaved differently despite their internal overlap. As shown in Table</w:t>
+      </w:r>
+      <w:r>
+        <w:t xml:space="preserve"> </w:t>
+      </w:r>
+      <w:r>
+        <w:t xml:space="preserve">4</w:t>
+      </w:r>
+      <w:r>
+        <w:t xml:space="preserve">, the UWES scores behaved as expected: the total score and all subscales were positively associated with extraversion and self-efficacy, and negatively associated with neuroticism. For divergent validity, no significant correlation was found with spirituality, with the exception of the Dedication subscale.</w:t>
+      </w:r>
+    </w:p>
+    <w:p>
+      <w:pPr>
+        <w:pStyle w:val="Textkrper"/>
+      </w:pPr>
+      <w:r>
+        <w:t xml:space="preserve">To formally test whether the magnitude of these correlations differed across subscales, we used the z-test and calculated Cohen’s q to quantify the effect size of the differences. The analysis revealed specific differences in the subscales’ external relationships. For example, the correlation between Vigor and extraversion was significantly stronger than that of Absorption and extraversion, representing a small effect (q = 0.13, p &lt; .001). In contrast, the difference in their correlations with neuroticism was not always statistically significant; the difference between Vigor and Dedication was negligible (q = 0.03, p = 0.132), while the difference between Vigor and Absorption was significant with a small effect (q = 0.11, p &lt; .001). Taken together, despite a high overlap between UWES-9 dimensions, subscales of the UWES exhibit some statistically distinct relationships with external criteria.</w:t>
+      </w:r>
+    </w:p>
     <w:p>
       <w:pPr>
         <w:pStyle w:val="Textkrper"/>
@@ -10414,8 +10624,8 @@
       <w:pPr>
         <w:pStyle w:val="TableCaption"/>
       </w:pPr>
-      <w:bookmarkStart w:id="45" w:name="tab:CorTab"/>
-      <w:bookmarkEnd w:id="45"/>
+      <w:bookmarkStart w:id="44" w:name="tab:CorTab"/>
+      <w:bookmarkEnd w:id="44"/>
       <w:r>
         <w:t xml:space="preserve">Table 4</w:t>
       </w:r>
@@ -11931,6 +12141,7 @@
         </w:sectPr>
       </w:pPr>
     </w:p>
+    <w:bookmarkEnd w:id="45"/>
     <w:bookmarkEnd w:id="46"/>
     <w:bookmarkStart w:id="48" w:name="invariance-testing-and-factor-loadings"/>
     <w:p>
@@ -12729,7 +12940,7 @@
         <w:pStyle w:val="FirstParagraph"/>
       </w:pPr>
       <w:r>
-        <w:t xml:space="preserve">Results of the regression analysis revealed that work engagement is significantly related with chronic diseases. Specifically, higher work engagement was significantly related with lower probability of developing skin diseases or eczema (in crude effect) pain of unclear origin (both crude and adjusted effect (see</w:t>
+        <w:t xml:space="preserve">Results of the regression analysis revealed that work engagement is significantly related with chronic diseases. Specifically, higher work engagement was significantly related with lower probability of developing skin diseases or eczema (in crude effect) pain of unclear origin (both crude and adjusted effect (see Table</w:t>
       </w:r>
       <w:r>
         <w:t xml:space="preserve"> </w:t>
@@ -13842,7 +14053,7 @@
     </w:p>
     <w:bookmarkEnd w:id="50"/>
     <w:bookmarkEnd w:id="51"/>
-    <w:bookmarkStart w:id="53" w:name="X441c6b8c517f6df536dff8a3eea3fed73bd9637"/>
+    <w:bookmarkStart w:id="52" w:name="X441c6b8c517f6df536dff8a3eea3fed73bd9637"/>
     <w:p>
       <w:pPr>
         <w:pStyle w:val="berschrift1"/>
@@ -13856,522 +14067,11 @@
         <w:pStyle w:val="FirstParagraph"/>
       </w:pPr>
       <w:r>
-        <w:t xml:space="preserve">Results of logistic regression suggested that there is no relationship between work engagement and the smoking, alcohol drinking, drug abuse, coffee drinking or using computer or television for recreation in both crude and adjusted effect (Table</w:t>
-      </w:r>
-      <w:r>
-        <w:t xml:space="preserve"> </w:t>
-      </w:r>
-      <w:r>
-        <w:t xml:space="preserve">7</w:t>
-      </w:r>
-      <w:r>
-        <w:t xml:space="preserve">). Variable smoking was the most closer to the significance threshold.</w:t>
+        <w:t xml:space="preserve">Results of logistic regression suggested that there is no relationship between work engagement and the smoking, alcohol drinking, drug abuse, coffee drinking or using computer or television for recreation in both crude and adjusted effect (Supplementary Table 2). Variable smoking was the most closer to the significance threshold.</w:t>
       </w:r>
     </w:p>
-    <w:p>
-      <w:pPr>
-        <w:pStyle w:val="TableCaption"/>
-      </w:pPr>
-      <w:bookmarkStart w:id="52" w:name="tab:LogRegChronicRisk"/>
-      <w:bookmarkEnd w:id="52"/>
-      <w:r>
-        <w:t xml:space="preserve">Table 7</w:t>
-      </w:r>
-      <w:r>
-        <w:br/>
-      </w:r>
-      <w:r>
-        <w:rPr>
-          <w:i/>
-          <w:iCs/>
-        </w:rPr>
-        <w:t xml:space="preserve">Logistic</w:t>
-      </w:r>
-      <w:r>
-        <w:rPr>
-          <w:i/>
-          <w:iCs/>
-        </w:rPr>
-        <w:t xml:space="preserve"> </w:t>
-      </w:r>
-      <w:r>
-        <w:rPr>
-          <w:i/>
-          <w:iCs/>
-        </w:rPr>
-        <w:t xml:space="preserve">regression</w:t>
-      </w:r>
-      <w:r>
-        <w:rPr>
-          <w:i/>
-          <w:iCs/>
-        </w:rPr>
-        <w:t xml:space="preserve"> </w:t>
-      </w:r>
-      <w:r>
-        <w:rPr>
-          <w:i/>
-          <w:iCs/>
-        </w:rPr>
-        <w:t xml:space="preserve">table</w:t>
-      </w:r>
-      <w:r>
-        <w:rPr>
-          <w:i/>
-          <w:iCs/>
-        </w:rPr>
-        <w:t xml:space="preserve"> </w:t>
-      </w:r>
-      <w:r>
-        <w:rPr>
-          <w:i/>
-          <w:iCs/>
-        </w:rPr>
-        <w:t xml:space="preserve">depicting</w:t>
-      </w:r>
-      <w:r>
-        <w:rPr>
-          <w:i/>
-          <w:iCs/>
-        </w:rPr>
-        <w:t xml:space="preserve"> </w:t>
-      </w:r>
-      <w:r>
-        <w:rPr>
-          <w:i/>
-          <w:iCs/>
-        </w:rPr>
-        <w:t xml:space="preserve">associations</w:t>
-      </w:r>
-      <w:r>
-        <w:rPr>
-          <w:i/>
-          <w:iCs/>
-        </w:rPr>
-        <w:t xml:space="preserve"> </w:t>
-      </w:r>
-      <w:r>
-        <w:rPr>
-          <w:i/>
-          <w:iCs/>
-        </w:rPr>
-        <w:t xml:space="preserve">(in</w:t>
-      </w:r>
-      <w:r>
-        <w:rPr>
-          <w:i/>
-          <w:iCs/>
-        </w:rPr>
-        <w:t xml:space="preserve"> </w:t>
-      </w:r>
-      <w:r>
-        <w:rPr>
-          <w:i/>
-          <w:iCs/>
-        </w:rPr>
-        <w:t xml:space="preserve">odds</w:t>
-      </w:r>
-      <w:r>
-        <w:rPr>
-          <w:i/>
-          <w:iCs/>
-        </w:rPr>
-        <w:t xml:space="preserve"> </w:t>
-      </w:r>
-      <w:r>
-        <w:rPr>
-          <w:i/>
-          <w:iCs/>
-        </w:rPr>
-        <w:t xml:space="preserve">ratios)</w:t>
-      </w:r>
-      <w:r>
-        <w:rPr>
-          <w:i/>
-          <w:iCs/>
-        </w:rPr>
-        <w:t xml:space="preserve"> </w:t>
-      </w:r>
-      <w:r>
-        <w:rPr>
-          <w:i/>
-          <w:iCs/>
-        </w:rPr>
-        <w:t xml:space="preserve">between</w:t>
-      </w:r>
-      <w:r>
-        <w:rPr>
-          <w:i/>
-          <w:iCs/>
-        </w:rPr>
-        <w:t xml:space="preserve"> </w:t>
-      </w:r>
-      <w:r>
-        <w:rPr>
-          <w:i/>
-          <w:iCs/>
-        </w:rPr>
-        <w:t xml:space="preserve">the</w:t>
-      </w:r>
-      <w:r>
-        <w:rPr>
-          <w:i/>
-          <w:iCs/>
-        </w:rPr>
-        <w:t xml:space="preserve"> </w:t>
-      </w:r>
-      <w:r>
-        <w:rPr>
-          <w:i/>
-          <w:iCs/>
-        </w:rPr>
-        <w:t xml:space="preserve">UWES</w:t>
-      </w:r>
-      <w:r>
-        <w:rPr>
-          <w:i/>
-          <w:iCs/>
-        </w:rPr>
-        <w:t xml:space="preserve"> </w:t>
-      </w:r>
-      <w:r>
-        <w:rPr>
-          <w:i/>
-          <w:iCs/>
-        </w:rPr>
-        <w:t xml:space="preserve">and</w:t>
-      </w:r>
-      <w:r>
-        <w:rPr>
-          <w:i/>
-          <w:iCs/>
-        </w:rPr>
-        <w:t xml:space="preserve"> </w:t>
-      </w:r>
-      <w:r>
-        <w:rPr>
-          <w:i/>
-          <w:iCs/>
-        </w:rPr>
-        <w:t xml:space="preserve">health</w:t>
-      </w:r>
-      <w:r>
-        <w:rPr>
-          <w:i/>
-          <w:iCs/>
-        </w:rPr>
-        <w:t xml:space="preserve"> </w:t>
-      </w:r>
-      <w:r>
-        <w:rPr>
-          <w:i/>
-          <w:iCs/>
-        </w:rPr>
-        <w:t xml:space="preserve">risk</w:t>
-      </w:r>
-      <w:r>
-        <w:rPr>
-          <w:i/>
-          <w:iCs/>
-        </w:rPr>
-        <w:t xml:space="preserve"> </w:t>
-      </w:r>
-      <w:r>
-        <w:rPr>
-          <w:i/>
-          <w:iCs/>
-        </w:rPr>
-        <w:t xml:space="preserve">behaviours</w:t>
-      </w:r>
-    </w:p>
-    <w:tbl>
-      <w:tblPr>
-        <w:tblStyle w:val="Table"/>
-        <w:tblW w:type="auto" w:w="0"/>
-        <w:tblLook w:firstRow="1" w:lastRow="0" w:firstColumn="0" w:lastColumn="0" w:noHBand="0" w:noVBand="0" w:val="0020"/>
-        <w:tblCaption w:val="Table 7 Logistic regression table depicting associations (in odds ratios) between the UWES and health risk behaviours"/>
-      </w:tblPr>
-      <w:tblGrid>
-        <w:gridCol w:w="1131"/>
-        <w:gridCol w:w="1131"/>
-        <w:gridCol w:w="1131"/>
-        <w:gridCol w:w="1131"/>
-        <w:gridCol w:w="1131"/>
-        <w:gridCol w:w="1131"/>
-        <w:gridCol w:w="1131"/>
-      </w:tblGrid>
-      <w:tr>
-        <w:trPr>
-          <w:tblHeader w:val="on"/>
-        </w:trPr>
-        <w:tc>
-          <w:tcPr/>
-          <w:p>
-            <w:pPr>
-              <w:pStyle w:val="Compact"/>
-            </w:pPr>
-          </w:p>
-        </w:tc>
-        <w:tc>
-          <w:tcPr/>
-          <w:p>
-            <w:pPr>
-              <w:pStyle w:val="Compact"/>
-              <w:jc w:val="left"/>
-            </w:pPr>
-            <w:r>
-              <w:t xml:space="preserve">Smoked</w:t>
-            </w:r>
-          </w:p>
-        </w:tc>
-        <w:tc>
-          <w:tcPr/>
-          <w:p>
-            <w:pPr>
-              <w:pStyle w:val="Compact"/>
-              <w:jc w:val="left"/>
-            </w:pPr>
-            <w:r>
-              <w:t xml:space="preserve">Drunk alcohol</w:t>
-            </w:r>
-          </w:p>
-        </w:tc>
-        <w:tc>
-          <w:tcPr/>
-          <w:p>
-            <w:pPr>
-              <w:pStyle w:val="Compact"/>
-              <w:jc w:val="left"/>
-            </w:pPr>
-            <w:r>
-              <w:t xml:space="preserve">Used illegal drugs</w:t>
-            </w:r>
-          </w:p>
-        </w:tc>
-        <w:tc>
-          <w:tcPr/>
-          <w:p>
-            <w:pPr>
-              <w:pStyle w:val="Compact"/>
-              <w:jc w:val="left"/>
-            </w:pPr>
-            <w:r>
-              <w:t xml:space="preserve">Drunk coffee</w:t>
-            </w:r>
-          </w:p>
-        </w:tc>
-        <w:tc>
-          <w:tcPr/>
-          <w:p>
-            <w:pPr>
-              <w:pStyle w:val="Compact"/>
-              <w:jc w:val="left"/>
-            </w:pPr>
-            <w:r>
-              <w:t xml:space="preserve">Used television or computer for recreation</w:t>
-            </w:r>
-          </w:p>
-        </w:tc>
-        <w:tc>
-          <w:tcPr/>
-          <w:p>
-            <w:pPr>
-              <w:pStyle w:val="Compact"/>
-            </w:pPr>
-          </w:p>
-        </w:tc>
-      </w:tr>
-      <w:tr>
-        <w:tc>
-          <w:tcPr/>
-          <w:p>
-            <w:pPr>
-              <w:pStyle w:val="Compact"/>
-            </w:pPr>
-            <w:r>
-              <w:t xml:space="preserve">Crude effect</w:t>
-            </w:r>
-          </w:p>
-        </w:tc>
-        <w:tc>
-          <w:tcPr/>
-          <w:p>
-            <w:pPr>
-              <w:pStyle w:val="Compact"/>
-              <w:jc w:val="left"/>
-            </w:pPr>
-            <w:r>
-              <w:t xml:space="preserve">1.00 (0.99, 1.02)</w:t>
-            </w:r>
-          </w:p>
-        </w:tc>
-        <w:tc>
-          <w:tcPr/>
-          <w:p>
-            <w:pPr>
-              <w:pStyle w:val="Compact"/>
-              <w:jc w:val="left"/>
-            </w:pPr>
-            <w:r>
-              <w:t xml:space="preserve">1.00 (0.98, 1.01)</w:t>
-            </w:r>
-          </w:p>
-        </w:tc>
-        <w:tc>
-          <w:tcPr/>
-          <w:p>
-            <w:pPr>
-              <w:pStyle w:val="Compact"/>
-              <w:jc w:val="left"/>
-            </w:pPr>
-            <w:r>
-              <w:t xml:space="preserve">0.97 (0.92, 1.02)</w:t>
-            </w:r>
-          </w:p>
-        </w:tc>
-        <w:tc>
-          <w:tcPr/>
-          <w:p>
-            <w:pPr>
-              <w:pStyle w:val="Compact"/>
-              <w:jc w:val="left"/>
-            </w:pPr>
-            <w:r>
-              <w:t xml:space="preserve">1.01 (1.0, 1.02)</w:t>
-            </w:r>
-          </w:p>
-        </w:tc>
-        <w:tc>
-          <w:tcPr/>
-          <w:p>
-            <w:pPr>
-              <w:pStyle w:val="Compact"/>
-              <w:jc w:val="left"/>
-            </w:pPr>
-            <w:r>
-              <w:t xml:space="preserve">1.01 (0.99, 1.03)</w:t>
-            </w:r>
-          </w:p>
-        </w:tc>
-        <w:tc>
-          <w:tcPr/>
-          <w:p>
-            <w:pPr>
-              <w:pStyle w:val="Compact"/>
-            </w:pPr>
-          </w:p>
-        </w:tc>
-      </w:tr>
-      <w:tr>
-        <w:tc>
-          <w:tcPr/>
-          <w:p>
-            <w:pPr>
-              <w:pStyle w:val="Compact"/>
-            </w:pPr>
-            <w:r>
-              <w:t xml:space="preserve">Adjusted effect</w:t>
-            </w:r>
-          </w:p>
-        </w:tc>
-        <w:tc>
-          <w:tcPr/>
-          <w:p>
-            <w:pPr>
-              <w:pStyle w:val="Compact"/>
-              <w:jc w:val="left"/>
-            </w:pPr>
-            <w:r>
-              <w:t xml:space="preserve">1.01 (1.00, 1.03)</w:t>
-            </w:r>
-          </w:p>
-        </w:tc>
-        <w:tc>
-          <w:tcPr/>
-          <w:p>
-            <w:pPr>
-              <w:pStyle w:val="Compact"/>
-              <w:jc w:val="left"/>
-            </w:pPr>
-            <w:r>
-              <w:t xml:space="preserve">1.00 (0.98, 1.01)</w:t>
-            </w:r>
-          </w:p>
-        </w:tc>
-        <w:tc>
-          <w:tcPr/>
-          <w:p>
-            <w:pPr>
-              <w:pStyle w:val="Compact"/>
-              <w:jc w:val="left"/>
-            </w:pPr>
-            <w:r>
-              <w:t xml:space="preserve">0.98 (0.93, 1.04)</w:t>
-            </w:r>
-          </w:p>
-        </w:tc>
-        <w:tc>
-          <w:tcPr/>
-          <w:p>
-            <w:pPr>
-              <w:pStyle w:val="Compact"/>
-              <w:jc w:val="left"/>
-            </w:pPr>
-            <w:r>
-              <w:t xml:space="preserve">1.01 (1.00, 1.03)</w:t>
-            </w:r>
-          </w:p>
-        </w:tc>
-        <w:tc>
-          <w:tcPr/>
-          <w:p>
-            <w:pPr>
-              <w:pStyle w:val="Compact"/>
-              <w:jc w:val="left"/>
-            </w:pPr>
-            <w:r>
-              <w:t xml:space="preserve">1.01 (0.99, 1.03)</w:t>
-            </w:r>
-          </w:p>
-        </w:tc>
-        <w:tc>
-          <w:tcPr/>
-          <w:p>
-            <w:pPr>
-              <w:pStyle w:val="Compact"/>
-            </w:pPr>
-          </w:p>
-        </w:tc>
-      </w:tr>
-    </w:tbl>
-    <w:p>
-      <w:pPr>
-        <w:pStyle w:val="table-note"/>
-      </w:pPr>
-      <w:r>
-        <w:rPr>
-          <w:i/>
-          <w:iCs/>
-        </w:rPr>
-        <w:t xml:space="preserve">Note.</w:t>
-      </w:r>
-      <w:r>
-        <w:t xml:space="preserve"> </w:t>
-      </w:r>
-      <w:r>
-        <w:t xml:space="preserve">* p &lt; 0.05; ** p &lt; 0.01; *** p &lt; 0.001, results are reported in odds ratios; Education and Work position were covariates in adjusted effect; values in brackets refers to 95% confidence interval for odds ratios</w:t>
-      </w:r>
-    </w:p>
-    <w:p>
-      <w:pPr>
-        <w:pStyle w:val="Textkrper"/>
-      </w:pPr>
-      <w:r>
-        <w:t xml:space="preserve"> </w:t>
-      </w:r>
-    </w:p>
-    <w:bookmarkEnd w:id="53"/>
-    <w:bookmarkStart w:id="54" w:name="discussion"/>
+    <w:bookmarkEnd w:id="52"/>
+    <w:bookmarkStart w:id="53" w:name="discussion"/>
     <w:p>
       <w:pPr>
         <w:pStyle w:val="berschrift1"/>
@@ -14385,8 +14085,8 @@
         <w:br w:type="page"/>
       </w:r>
     </w:p>
-    <w:bookmarkEnd w:id="54"/>
-    <w:bookmarkStart w:id="68" w:name="references"/>
+    <w:bookmarkEnd w:id="53"/>
+    <w:bookmarkStart w:id="67" w:name="references"/>
     <w:p>
       <w:pPr>
         <w:pStyle w:val="berschrift1"/>
@@ -14395,8 +14095,8 @@
         <w:t xml:space="preserve">References</w:t>
       </w:r>
     </w:p>
-    <w:bookmarkStart w:id="67" w:name="refs"/>
-    <w:bookmarkStart w:id="56" w:name="ref-R-papaja"/>
+    <w:bookmarkStart w:id="66" w:name="refs"/>
+    <w:bookmarkStart w:id="55" w:name="ref-R-papaja"/>
     <w:p>
       <w:pPr>
         <w:pStyle w:val="Literaturverzeichnis"/>
@@ -14483,7 +14183,7 @@
       <w:r>
         <w:t xml:space="preserve"> </w:t>
       </w:r>
-      <w:hyperlink r:id="rId55">
+      <w:hyperlink r:id="rId54">
         <w:r>
           <w:rPr>
             <w:rStyle w:val="Hyperlink"/>
@@ -14492,8 +14192,8 @@
         </w:r>
       </w:hyperlink>
     </w:p>
-    <w:bookmarkEnd w:id="56"/>
-    <w:bookmarkStart w:id="58" w:name="ref-Chan_Ho_Ip_Wong_2020"/>
+    <w:bookmarkEnd w:id="55"/>
+    <w:bookmarkStart w:id="57" w:name="ref-Chan_Ho_Ip_Wong_2020"/>
     <w:p>
       <w:pPr>
         <w:pStyle w:val="Literaturverzeichnis"/>
@@ -14530,7 +14230,7 @@
       <w:r>
         <w:t xml:space="preserve"> </w:t>
       </w:r>
-      <w:hyperlink r:id="rId57">
+      <w:hyperlink r:id="rId56">
         <w:r>
           <w:rPr>
             <w:rStyle w:val="Hyperlink"/>
@@ -14539,8 +14239,8 @@
         </w:r>
       </w:hyperlink>
     </w:p>
-    <w:bookmarkEnd w:id="58"/>
-    <w:bookmarkStart w:id="60" w:name="ref-R-ufs"/>
+    <w:bookmarkEnd w:id="57"/>
+    <w:bookmarkStart w:id="59" w:name="ref-R-ufs"/>
     <w:p>
       <w:pPr>
         <w:pStyle w:val="Literaturverzeichnis"/>
@@ -14564,7 +14264,7 @@
       <w:r>
         <w:t xml:space="preserve"> </w:t>
       </w:r>
-      <w:hyperlink r:id="rId59">
+      <w:hyperlink r:id="rId58">
         <w:r>
           <w:rPr>
             <w:rStyle w:val="Hyperlink"/>
@@ -14573,8 +14273,8 @@
         </w:r>
       </w:hyperlink>
     </w:p>
-    <w:bookmarkEnd w:id="60"/>
-    <w:bookmarkStart w:id="62" w:name="ref-R-base"/>
+    <w:bookmarkEnd w:id="59"/>
+    <w:bookmarkStart w:id="61" w:name="ref-R-base"/>
     <w:p>
       <w:pPr>
         <w:pStyle w:val="Literaturverzeichnis"/>
@@ -14598,7 +14298,7 @@
       <w:r>
         <w:t xml:space="preserve"> </w:t>
       </w:r>
-      <w:hyperlink r:id="rId61">
+      <w:hyperlink r:id="rId60">
         <w:r>
           <w:rPr>
             <w:rStyle w:val="Hyperlink"/>
@@ -14607,8 +14307,8 @@
         </w:r>
       </w:hyperlink>
     </w:p>
-    <w:bookmarkEnd w:id="62"/>
-    <w:bookmarkStart w:id="64" w:name="ref-R-psych"/>
+    <w:bookmarkEnd w:id="61"/>
+    <w:bookmarkStart w:id="63" w:name="ref-R-psych"/>
     <w:p>
       <w:pPr>
         <w:pStyle w:val="Literaturverzeichnis"/>
@@ -14632,7 +14332,7 @@
       <w:r>
         <w:t xml:space="preserve"> </w:t>
       </w:r>
-      <w:hyperlink r:id="rId63">
+      <w:hyperlink r:id="rId62">
         <w:r>
           <w:rPr>
             <w:rStyle w:val="Hyperlink"/>
@@ -14641,8 +14341,8 @@
         </w:r>
       </w:hyperlink>
     </w:p>
-    <w:bookmarkEnd w:id="64"/>
-    <w:bookmarkStart w:id="66" w:name="ref-R-lavaan"/>
+    <w:bookmarkEnd w:id="63"/>
+    <w:bookmarkStart w:id="65" w:name="ref-R-lavaan"/>
     <w:p>
       <w:pPr>
         <w:pStyle w:val="Literaturverzeichnis"/>
@@ -14700,7 +14400,7 @@
       <w:r>
         <w:t xml:space="preserve"> </w:t>
       </w:r>
-      <w:hyperlink r:id="rId65">
+      <w:hyperlink r:id="rId64">
         <w:r>
           <w:rPr>
             <w:rStyle w:val="Hyperlink"/>
@@ -14709,21 +14409,21 @@
         </w:r>
       </w:hyperlink>
     </w:p>
+    <w:bookmarkEnd w:id="65"/>
     <w:bookmarkEnd w:id="66"/>
+    <w:p>
+      <w:r>
+        <w:br w:type="page"/>
+      </w:r>
+    </w:p>
     <w:bookmarkEnd w:id="67"/>
-    <w:p>
-      <w:r>
-        <w:br w:type="page"/>
-      </w:r>
-    </w:p>
-    <w:bookmarkEnd w:id="68"/>
-    <w:bookmarkStart w:id="70" w:name="appendix"/>
+    <w:bookmarkStart w:id="69" w:name="supplementary-table-1"/>
     <w:p>
       <w:pPr>
         <w:pStyle w:val="berschrift1"/>
       </w:pPr>
       <w:r>
-        <w:t xml:space="preserve">Appendix</w:t>
+        <w:t xml:space="preserve">(Supplementary Table 1)</w:t>
       </w:r>
     </w:p>
     <w:p>
@@ -14738,10 +14438,10 @@
       <w:pPr>
         <w:pStyle w:val="TableCaption"/>
       </w:pPr>
-      <w:bookmarkStart w:id="69" w:name="tab:unnamed-chunk-85"/>
-      <w:bookmarkEnd w:id="69"/>
-      <w:r>
-        <w:t xml:space="preserve">Table 8</w:t>
+      <w:bookmarkStart w:id="68" w:name="tab:unnamed-chunk-87"/>
+      <w:bookmarkEnd w:id="68"/>
+      <w:r>
+        <w:t xml:space="preserve">Table 7</w:t>
       </w:r>
       <w:r>
         <w:br/>
@@ -14871,7 +14571,7 @@
         <w:tblStyle w:val="Table"/>
         <w:tblW w:type="auto" w:w="0"/>
         <w:tblLook w:firstRow="1" w:lastRow="0" w:firstColumn="0" w:lastColumn="0" w:noHBand="0" w:noVBand="0" w:val="0020"/>
-        <w:tblCaption w:val="Table 8 Lower-triangular correlations between residuals of the final factor solution"/>
+        <w:tblCaption w:val="Table 7 Lower-triangular correlations between residuals of the final factor solution"/>
       </w:tblPr>
       <w:tblGrid>
         <w:gridCol w:w="792"/>
@@ -15866,7 +15566,536 @@
         </w:sectPr>
       </w:pPr>
     </w:p>
-    <w:bookmarkEnd w:id="70"/>
+    <w:bookmarkEnd w:id="69"/>
+    <w:bookmarkStart w:id="71" w:name="supplementary-table-2"/>
+    <w:p>
+      <w:pPr>
+        <w:pStyle w:val="berschrift1"/>
+      </w:pPr>
+      <w:r>
+        <w:t xml:space="preserve">(Supplementary Table 2)</w:t>
+      </w:r>
+    </w:p>
+    <w:p>
+      <w:pPr>
+        <w:sectPr w:officer="true">
+          <w:type w:val="continuous"/>
+          <w:cols/>
+        </w:sectPr>
+      </w:pPr>
+    </w:p>
+    <w:p>
+      <w:pPr>
+        <w:pStyle w:val="TableCaption"/>
+      </w:pPr>
+      <w:bookmarkStart w:id="70" w:name="tab:LogRegChronicRisk"/>
+      <w:bookmarkEnd w:id="70"/>
+      <w:r>
+        <w:t xml:space="preserve">Table 8</w:t>
+      </w:r>
+      <w:r>
+        <w:br/>
+      </w:r>
+      <w:r>
+        <w:rPr>
+          <w:i/>
+          <w:iCs/>
+        </w:rPr>
+        <w:t xml:space="preserve">Logistic</w:t>
+      </w:r>
+      <w:r>
+        <w:rPr>
+          <w:i/>
+          <w:iCs/>
+        </w:rPr>
+        <w:t xml:space="preserve"> </w:t>
+      </w:r>
+      <w:r>
+        <w:rPr>
+          <w:i/>
+          <w:iCs/>
+        </w:rPr>
+        <w:t xml:space="preserve">regression</w:t>
+      </w:r>
+      <w:r>
+        <w:rPr>
+          <w:i/>
+          <w:iCs/>
+        </w:rPr>
+        <w:t xml:space="preserve"> </w:t>
+      </w:r>
+      <w:r>
+        <w:rPr>
+          <w:i/>
+          <w:iCs/>
+        </w:rPr>
+        <w:t xml:space="preserve">table</w:t>
+      </w:r>
+      <w:r>
+        <w:rPr>
+          <w:i/>
+          <w:iCs/>
+        </w:rPr>
+        <w:t xml:space="preserve"> </w:t>
+      </w:r>
+      <w:r>
+        <w:rPr>
+          <w:i/>
+          <w:iCs/>
+        </w:rPr>
+        <w:t xml:space="preserve">depicting</w:t>
+      </w:r>
+      <w:r>
+        <w:rPr>
+          <w:i/>
+          <w:iCs/>
+        </w:rPr>
+        <w:t xml:space="preserve"> </w:t>
+      </w:r>
+      <w:r>
+        <w:rPr>
+          <w:i/>
+          <w:iCs/>
+        </w:rPr>
+        <w:t xml:space="preserve">associations</w:t>
+      </w:r>
+      <w:r>
+        <w:rPr>
+          <w:i/>
+          <w:iCs/>
+        </w:rPr>
+        <w:t xml:space="preserve"> </w:t>
+      </w:r>
+      <w:r>
+        <w:rPr>
+          <w:i/>
+          <w:iCs/>
+        </w:rPr>
+        <w:t xml:space="preserve">(in</w:t>
+      </w:r>
+      <w:r>
+        <w:rPr>
+          <w:i/>
+          <w:iCs/>
+        </w:rPr>
+        <w:t xml:space="preserve"> </w:t>
+      </w:r>
+      <w:r>
+        <w:rPr>
+          <w:i/>
+          <w:iCs/>
+        </w:rPr>
+        <w:t xml:space="preserve">odds</w:t>
+      </w:r>
+      <w:r>
+        <w:rPr>
+          <w:i/>
+          <w:iCs/>
+        </w:rPr>
+        <w:t xml:space="preserve"> </w:t>
+      </w:r>
+      <w:r>
+        <w:rPr>
+          <w:i/>
+          <w:iCs/>
+        </w:rPr>
+        <w:t xml:space="preserve">ratios)</w:t>
+      </w:r>
+      <w:r>
+        <w:rPr>
+          <w:i/>
+          <w:iCs/>
+        </w:rPr>
+        <w:t xml:space="preserve"> </w:t>
+      </w:r>
+      <w:r>
+        <w:rPr>
+          <w:i/>
+          <w:iCs/>
+        </w:rPr>
+        <w:t xml:space="preserve">between</w:t>
+      </w:r>
+      <w:r>
+        <w:rPr>
+          <w:i/>
+          <w:iCs/>
+        </w:rPr>
+        <w:t xml:space="preserve"> </w:t>
+      </w:r>
+      <w:r>
+        <w:rPr>
+          <w:i/>
+          <w:iCs/>
+        </w:rPr>
+        <w:t xml:space="preserve">the</w:t>
+      </w:r>
+      <w:r>
+        <w:rPr>
+          <w:i/>
+          <w:iCs/>
+        </w:rPr>
+        <w:t xml:space="preserve"> </w:t>
+      </w:r>
+      <w:r>
+        <w:rPr>
+          <w:i/>
+          <w:iCs/>
+        </w:rPr>
+        <w:t xml:space="preserve">UWES</w:t>
+      </w:r>
+      <w:r>
+        <w:rPr>
+          <w:i/>
+          <w:iCs/>
+        </w:rPr>
+        <w:t xml:space="preserve"> </w:t>
+      </w:r>
+      <w:r>
+        <w:rPr>
+          <w:i/>
+          <w:iCs/>
+        </w:rPr>
+        <w:t xml:space="preserve">and</w:t>
+      </w:r>
+      <w:r>
+        <w:rPr>
+          <w:i/>
+          <w:iCs/>
+        </w:rPr>
+        <w:t xml:space="preserve"> </w:t>
+      </w:r>
+      <w:r>
+        <w:rPr>
+          <w:i/>
+          <w:iCs/>
+        </w:rPr>
+        <w:t xml:space="preserve">health</w:t>
+      </w:r>
+      <w:r>
+        <w:rPr>
+          <w:i/>
+          <w:iCs/>
+        </w:rPr>
+        <w:t xml:space="preserve"> </w:t>
+      </w:r>
+      <w:r>
+        <w:rPr>
+          <w:i/>
+          <w:iCs/>
+        </w:rPr>
+        <w:t xml:space="preserve">risk</w:t>
+      </w:r>
+      <w:r>
+        <w:rPr>
+          <w:i/>
+          <w:iCs/>
+        </w:rPr>
+        <w:t xml:space="preserve"> </w:t>
+      </w:r>
+      <w:r>
+        <w:rPr>
+          <w:i/>
+          <w:iCs/>
+        </w:rPr>
+        <w:t xml:space="preserve">behaviours</w:t>
+      </w:r>
+    </w:p>
+    <w:tbl>
+      <w:tblPr>
+        <w:tblStyle w:val="Table"/>
+        <w:tblW w:type="auto" w:w="0"/>
+        <w:tblLook w:firstRow="1" w:lastRow="0" w:firstColumn="0" w:lastColumn="0" w:noHBand="0" w:noVBand="0" w:val="0020"/>
+        <w:tblCaption w:val="Table 8 Logistic regression table depicting associations (in odds ratios) between the UWES and health risk behaviours"/>
+      </w:tblPr>
+      <w:tblGrid>
+        <w:gridCol w:w="1131"/>
+        <w:gridCol w:w="1131"/>
+        <w:gridCol w:w="1131"/>
+        <w:gridCol w:w="1131"/>
+        <w:gridCol w:w="1131"/>
+        <w:gridCol w:w="1131"/>
+        <w:gridCol w:w="1131"/>
+      </w:tblGrid>
+      <w:tr>
+        <w:trPr>
+          <w:tblHeader w:val="on"/>
+        </w:trPr>
+        <w:tc>
+          <w:tcPr/>
+          <w:p>
+            <w:pPr>
+              <w:pStyle w:val="Compact"/>
+            </w:pPr>
+          </w:p>
+        </w:tc>
+        <w:tc>
+          <w:tcPr/>
+          <w:p>
+            <w:pPr>
+              <w:pStyle w:val="Compact"/>
+              <w:jc w:val="left"/>
+            </w:pPr>
+            <w:r>
+              <w:t xml:space="preserve">Smoked</w:t>
+            </w:r>
+          </w:p>
+        </w:tc>
+        <w:tc>
+          <w:tcPr/>
+          <w:p>
+            <w:pPr>
+              <w:pStyle w:val="Compact"/>
+              <w:jc w:val="left"/>
+            </w:pPr>
+            <w:r>
+              <w:t xml:space="preserve">Drunk alcohol</w:t>
+            </w:r>
+          </w:p>
+        </w:tc>
+        <w:tc>
+          <w:tcPr/>
+          <w:p>
+            <w:pPr>
+              <w:pStyle w:val="Compact"/>
+              <w:jc w:val="left"/>
+            </w:pPr>
+            <w:r>
+              <w:t xml:space="preserve">Used illegal drugs</w:t>
+            </w:r>
+          </w:p>
+        </w:tc>
+        <w:tc>
+          <w:tcPr/>
+          <w:p>
+            <w:pPr>
+              <w:pStyle w:val="Compact"/>
+              <w:jc w:val="left"/>
+            </w:pPr>
+            <w:r>
+              <w:t xml:space="preserve">Drunk coffee</w:t>
+            </w:r>
+          </w:p>
+        </w:tc>
+        <w:tc>
+          <w:tcPr/>
+          <w:p>
+            <w:pPr>
+              <w:pStyle w:val="Compact"/>
+              <w:jc w:val="left"/>
+            </w:pPr>
+            <w:r>
+              <w:t xml:space="preserve">Used television or computer for recreation</w:t>
+            </w:r>
+          </w:p>
+        </w:tc>
+        <w:tc>
+          <w:tcPr/>
+          <w:p>
+            <w:pPr>
+              <w:pStyle w:val="Compact"/>
+            </w:pPr>
+          </w:p>
+        </w:tc>
+      </w:tr>
+      <w:tr>
+        <w:tc>
+          <w:tcPr/>
+          <w:p>
+            <w:pPr>
+              <w:pStyle w:val="Compact"/>
+            </w:pPr>
+            <w:r>
+              <w:t xml:space="preserve">Crude effect</w:t>
+            </w:r>
+          </w:p>
+        </w:tc>
+        <w:tc>
+          <w:tcPr/>
+          <w:p>
+            <w:pPr>
+              <w:pStyle w:val="Compact"/>
+              <w:jc w:val="left"/>
+            </w:pPr>
+            <w:r>
+              <w:t xml:space="preserve">1.00 (0.99, 1.02)</w:t>
+            </w:r>
+          </w:p>
+        </w:tc>
+        <w:tc>
+          <w:tcPr/>
+          <w:p>
+            <w:pPr>
+              <w:pStyle w:val="Compact"/>
+              <w:jc w:val="left"/>
+            </w:pPr>
+            <w:r>
+              <w:t xml:space="preserve">1.00 (0.98, 1.01)</w:t>
+            </w:r>
+          </w:p>
+        </w:tc>
+        <w:tc>
+          <w:tcPr/>
+          <w:p>
+            <w:pPr>
+              <w:pStyle w:val="Compact"/>
+              <w:jc w:val="left"/>
+            </w:pPr>
+            <w:r>
+              <w:t xml:space="preserve">0.97 (0.92, 1.02)</w:t>
+            </w:r>
+          </w:p>
+        </w:tc>
+        <w:tc>
+          <w:tcPr/>
+          <w:p>
+            <w:pPr>
+              <w:pStyle w:val="Compact"/>
+              <w:jc w:val="left"/>
+            </w:pPr>
+            <w:r>
+              <w:t xml:space="preserve">1.01 (1.0, 1.02)</w:t>
+            </w:r>
+          </w:p>
+        </w:tc>
+        <w:tc>
+          <w:tcPr/>
+          <w:p>
+            <w:pPr>
+              <w:pStyle w:val="Compact"/>
+              <w:jc w:val="left"/>
+            </w:pPr>
+            <w:r>
+              <w:t xml:space="preserve">1.01 (0.99, 1.03)</w:t>
+            </w:r>
+          </w:p>
+        </w:tc>
+        <w:tc>
+          <w:tcPr/>
+          <w:p>
+            <w:pPr>
+              <w:pStyle w:val="Compact"/>
+            </w:pPr>
+          </w:p>
+        </w:tc>
+      </w:tr>
+      <w:tr>
+        <w:tc>
+          <w:tcPr/>
+          <w:p>
+            <w:pPr>
+              <w:pStyle w:val="Compact"/>
+            </w:pPr>
+            <w:r>
+              <w:t xml:space="preserve">Adjusted effect</w:t>
+            </w:r>
+          </w:p>
+        </w:tc>
+        <w:tc>
+          <w:tcPr/>
+          <w:p>
+            <w:pPr>
+              <w:pStyle w:val="Compact"/>
+              <w:jc w:val="left"/>
+            </w:pPr>
+            <w:r>
+              <w:t xml:space="preserve">1.01 (1.00, 1.03)</w:t>
+            </w:r>
+          </w:p>
+        </w:tc>
+        <w:tc>
+          <w:tcPr/>
+          <w:p>
+            <w:pPr>
+              <w:pStyle w:val="Compact"/>
+              <w:jc w:val="left"/>
+            </w:pPr>
+            <w:r>
+              <w:t xml:space="preserve">1.00 (0.98, 1.01)</w:t>
+            </w:r>
+          </w:p>
+        </w:tc>
+        <w:tc>
+          <w:tcPr/>
+          <w:p>
+            <w:pPr>
+              <w:pStyle w:val="Compact"/>
+              <w:jc w:val="left"/>
+            </w:pPr>
+            <w:r>
+              <w:t xml:space="preserve">0.98 (0.93, 1.04)</w:t>
+            </w:r>
+          </w:p>
+        </w:tc>
+        <w:tc>
+          <w:tcPr/>
+          <w:p>
+            <w:pPr>
+              <w:pStyle w:val="Compact"/>
+              <w:jc w:val="left"/>
+            </w:pPr>
+            <w:r>
+              <w:t xml:space="preserve">1.01 (1.00, 1.03)</w:t>
+            </w:r>
+          </w:p>
+        </w:tc>
+        <w:tc>
+          <w:tcPr/>
+          <w:p>
+            <w:pPr>
+              <w:pStyle w:val="Compact"/>
+              <w:jc w:val="left"/>
+            </w:pPr>
+            <w:r>
+              <w:t xml:space="preserve">1.01 (0.99, 1.03)</w:t>
+            </w:r>
+          </w:p>
+        </w:tc>
+        <w:tc>
+          <w:tcPr/>
+          <w:p>
+            <w:pPr>
+              <w:pStyle w:val="Compact"/>
+            </w:pPr>
+          </w:p>
+        </w:tc>
+      </w:tr>
+    </w:tbl>
+    <w:p>
+      <w:pPr>
+        <w:pStyle w:val="table-note"/>
+      </w:pPr>
+      <w:r>
+        <w:rPr>
+          <w:i/>
+          <w:iCs/>
+        </w:rPr>
+        <w:t xml:space="preserve">Note.</w:t>
+      </w:r>
+      <w:r>
+        <w:t xml:space="preserve"> </w:t>
+      </w:r>
+      <w:r>
+        <w:t xml:space="preserve">* p &lt; 0.05; ** p &lt; 0.01; *** p &lt; 0.001, results are reported in odds ratios; Education and Work position were covariates in adjusted effect; values in brackets refers to 95% confidence interval for odds ratios</w:t>
+      </w:r>
+    </w:p>
+    <w:p>
+      <w:pPr>
+        <w:pStyle w:val="Textkrper"/>
+      </w:pPr>
+      <w:r>
+        <w:t xml:space="preserve"> </w:t>
+      </w:r>
+    </w:p>
+    <w:p>
+      <w:pPr>
+        <w:sectPr w:officer="true">
+          <w:pgSz w:h="14400" w:w="14400" w:orient="landscape"/>
+          <w:type w:val="continuous"/>
+          <w:cols/>
+        </w:sectPr>
+      </w:pPr>
+    </w:p>
+    <w:bookmarkEnd w:id="71"/>
     <w:sectPr>
       <w:headerReference r:id="rId9" w:type="even"/>
       <w:headerReference r:id="rId11" w:type="default"/>

</xml_diff>

<commit_message>
after render the docx after language proof
</commit_message>
<xml_diff>
--- a/UWES_validation.docx
+++ b/UWES_validation.docx
@@ -691,7 +691,7 @@
         <w:pStyle w:val="FirstParagraph"/>
       </w:pPr>
       <w:r>
-        <w:t xml:space="preserve">Inspection of histograms and results of the Mardia test of multivariate skewness and kurtosis indicated that the normality assumption is violated in the UWES items. Moreover, examination of residual plots and result of the Breusch-Pagan test (</w:t>
+        <w:t xml:space="preserve">Inspection of histograms and results of the Mardia test of multivariate skewness and kurtosis indicated that the normality assumption is violated in the UWES items. Moreover, examination of residual plots and the result of the Breusch-Pagan test (</w:t>
       </w:r>
       <m:oMath>
         <m:sSup>
@@ -727,7 +727,7 @@
         <w:t xml:space="preserve"> </w:t>
       </w:r>
       <w:r>
-        <w:t xml:space="preserve">= 1, p = 0.007) suggested heteroscedasticity. Examination of the polychoric correlation matrix revealed no extreme multicollinearity among items, with all inter-item correlations below 0.90. Thus, methods not requiring parametric assumptions were used. The Little MCAR test provided an evidence that missing values are missing on random. Thus, as there was not a large number of missing values (</w:t>
+        <w:t xml:space="preserve">= 1, p = 0.007) suggested heteroscedasticity. Examination of the polychoric correlation matrix revealed no extreme multicollinearity among items, with all inter-item correlations below 0.90. Thus, methods not requiring parametric assumptions were used. The Little MCAR test provided evidence that missing values are missing on random. Thus, as there was not a large number of missing values (</w:t>
       </w:r>
       <w:r>
         <w:rPr>
@@ -740,7 +740,7 @@
         <w:t xml:space="preserve"> </w:t>
       </w:r>
       <w:r>
-        <w:t xml:space="preserve">= 60), incomplete cases were deleted listwise.</w:t>
+        <w:t xml:space="preserve">= 60) incomplete cases were deleted listwise.</w:t>
       </w:r>
     </w:p>
     <w:p>
@@ -748,7 +748,7 @@
         <w:pStyle w:val="Textkrper"/>
       </w:pPr>
       <w:r>
-        <w:t xml:space="preserve">The instrument’s factor structure was investigated via Confirmatory Factor Analysis (CFA). A series of competing models were specified, reflecting those most prominent in the validation literature. For the full overview and model definitions see Figure 1 below. The analysis included the original correlated three-factor model (Vigor, Dedication, Absorption) and a unidimensional one-factor model (Schaufeli, Bakker, &amp; Salanova, 2006). To account for the consistently high inter-factor correlations, a hierarchical model, with the three factors loading onto a single second-order Work Engagement factor, was also tested (Domínguez-Salas et al., 2022). Additionally, several alternative configurations were examined, including various two-factor solutions (e.g., Chaudhary, Rangnekar, &amp; Barua, 2012), a partial and full bi-factor model (de Bruin &amp; Henn, 2013), and modified three-factor models with correlated error terms (e.g., Simbula et al., 2013).</w:t>
+        <w:t xml:space="preserve">The instrument’s factor structure was investigated via Confirmatory Factor Analysis (CFA). A series of competing models was specified, reflecting those most prominent in the validation literature. For the full overview and model definitions, see Figure 1 below. The analysis included the original correlated three-factor model (Vigor, Dedication, Absorption) and a unidimensional one-factor model (Schaufeli, Bakker, &amp; Salanova, 2006). To account for the consistently high inter-factor correlations, a hierarchical model, with the three factors loading onto a single second-order Work Engagement factor, was also tested (Domínguez-Salas et al., 2022). Additionally, several alternative configurations were examined, including various two-factor solutions (e.g., Chaudhary, Rangnekar, &amp; Barua, 2012), a partial and full bi-factor model (de Bruin &amp; Henn, 2013), and modified three-factor models with correlated error terms (e.g., Simbula et al., 2013).</w:t>
       </w:r>
     </w:p>
     <w:p>
@@ -868,7 +868,7 @@
         </m:r>
       </m:oMath>
       <w:r>
-        <w:t xml:space="preserve">CFI was &lt; 0.01 between invariance models. The scale reliability was measured by the McDonald’s</w:t>
+        <w:t xml:space="preserve">CFI was &lt; 0.01 between invariance models. The scale reliability was measured by McDonald’s</w:t>
       </w:r>
       <w:r>
         <w:t xml:space="preserve"> </w:t>
@@ -882,7 +882,7 @@
         <w:t xml:space="preserve"> </w:t>
       </w:r>
       <w:r>
-        <w:t xml:space="preserve">and also by the Cronbach’s</w:t>
+        <w:t xml:space="preserve">and also by Cronbach’s</w:t>
       </w:r>
       <w:r>
         <w:t xml:space="preserve"> </w:t>
@@ -901,7 +901,7 @@
         <w:pStyle w:val="Textkrper"/>
       </w:pPr>
       <w:r>
-        <w:t xml:space="preserve">Construct validity was evaluated in several ways. First, we explored internal convergent validity during CFA, which assessed the degree to which items of a specific factor are related. More specifically, this was tested using the Average Variance Extracted (AVE), with values &gt; 0.50 considered acceptable (Fornell &amp; Larcker, 1981). Next we assessed, internal discriminant validity, which evaluated whether the factors are statistically distinct. For this purpous, the Heterotrait-Monotrait Ratio of Correlations (HTMT) test was used. If values from this test do not reach 0.90 discriminant validity is supported (Henseler et al., 2015). In the further step, we tested onvergent and divergent validity externally i.e., via zero-order Spearman rank correlations with self-efficacy, neuroticism, and extraversion (convergent), and with spirituality (divergent). Relatedly, to provide a formal test of external discriminant validity, the magnitudes of the dependent correlations between the UWES subscales and these external criteria were compared using the z-test from Hittner, May, and Silver (2003). To quantify the magnitude of these differences, we calculated Cohen’s q as an effect size. Cohen’s q values are interpreted as follows: q</w:t>
+        <w:t xml:space="preserve">Construct validity was evaluated in several ways. First, we explored internal convergent validity during CFA, which assessed the degree to which items of a specific factor are related. More specifically, this was tested using the Average Variance Extracted (AVE), with values &gt; 0.50 considered acceptable (Fornell &amp; Larcker, 1981). Next, we assessed internal discriminant validity, which evaluated whether the factors are statistically distinct. For this purpose, the Heterotrait-Monotrait Ratio of Correlations (HTMT) test was used. If values from this test do not reach 0.90, discriminant validity is supported (Henseler et al., 2015). In the further step, we tested convergent and divergent validity externally, i.e., via zero-order Spearman rank correlations with self-efficacy, neuroticism, and extraversion (convergent), and with spirituality (divergent). Relatedly, to provide a formal test of external discriminant validity, the magnitudes of the dependent correlations between the UWES subscales and these external criteria were compared using the z-test from Hittner, May, and Silver (2003). To quantify the magnitude of these differences, we calculated Cohen’s q as an effect size. Cohen’s q values are interpreted as follows: q</w:t>
       </w:r>
       <w:r>
         <w:t xml:space="preserve"> </w:t>
@@ -960,7 +960,7 @@
         <w:pStyle w:val="Textkrper"/>
       </w:pPr>
       <w:r>
-        <w:t xml:space="preserve">Due to the non-normal distribution of the data, an association between the chronic health illnesses, health risk behaviour and UWES was calculated using logistic regression. In the logistic models, outcome variable was presence of an individual chronic illness or practise of health risk behaviour. The UWES score was set as a predictor. Education and work position were covariates. Both crude and adjusted effect were estimated. The p-values were corrected by Bonferroni correction.</w:t>
+        <w:t xml:space="preserve">Due to the non-normal distribution of the data, an association between the chronic health illnesses, health risk behaviour, and UWES was calculated using logistic regression. In the logistic models, the outcome variable was the presence of an individual chronic illness or the practice of health risk behaviour. The UWES score was set as a predictor. Education and work position were covariates. Both crude and adjusted effects were estimated. The p-values were corrected by the Bonferroni correction.</w:t>
       </w:r>
     </w:p>
     <w:p>
@@ -1044,10 +1044,7 @@
         <w:t xml:space="preserve">)</w:t>
       </w:r>
       <w:r>
-        <w:t xml:space="preserve">]. Primary packages used for analysis included:</w:t>
-      </w:r>
-      <w:r>
-        <w:t xml:space="preserve"> </w:t>
+        <w:t xml:space="preserve">]. Primary packages used for analysis included: </w:t>
       </w:r>
       <w:r>
         <w:rPr>
@@ -1057,27 +1054,7 @@
         <w:t xml:space="preserve">lavaan</w:t>
       </w:r>
       <w:r>
-        <w:t xml:space="preserve"> </w:t>
-      </w:r>
-      <w:r>
-        <w:t xml:space="preserve">(</w:t>
-      </w:r>
-      <w:hyperlink w:anchor="ref-R-lavaan">
-        <w:r>
-          <w:rPr>
-            <w:rStyle w:val="Hyperlink"/>
-          </w:rPr>
-          <w:t xml:space="preserve">Rosseel, 2012</w:t>
-        </w:r>
-      </w:hyperlink>
-      <w:r>
-        <w:t xml:space="preserve">)</w:t>
-      </w:r>
-      <w:r>
-        <w:t xml:space="preserve">,</w:t>
-      </w:r>
-      <w:r>
-        <w:t xml:space="preserve"> </w:t>
+        <w:t xml:space="preserve"> [@R-lavaan], </w:t>
       </w:r>
       <w:r>
         <w:rPr>
@@ -1087,24 +1064,7 @@
         <w:t xml:space="preserve">papaja</w:t>
       </w:r>
       <w:r>
-        <w:t xml:space="preserve"> </w:t>
-      </w:r>
-      <w:r>
-        <w:t xml:space="preserve">(</w:t>
-      </w:r>
-      <w:hyperlink w:anchor="ref-R-papaja">
-        <w:r>
-          <w:rPr>
-            <w:rStyle w:val="Hyperlink"/>
-          </w:rPr>
-          <w:t xml:space="preserve">Aust &amp; Barth, 2020</w:t>
-        </w:r>
-      </w:hyperlink>
-      <w:r>
-        <w:t xml:space="preserve">)</w:t>
-      </w:r>
-      <w:r>
-        <w:t xml:space="preserve"> </w:t>
+        <w:t xml:space="preserve"> [@R-papaja], </w:t>
       </w:r>
       <w:r>
         <w:rPr>
@@ -1114,27 +1074,7 @@
         <w:t xml:space="preserve">psych</w:t>
       </w:r>
       <w:r>
-        <w:t xml:space="preserve"> </w:t>
-      </w:r>
-      <w:r>
-        <w:t xml:space="preserve">(</w:t>
-      </w:r>
-      <w:hyperlink w:anchor="ref-R-psych">
-        <w:r>
-          <w:rPr>
-            <w:rStyle w:val="Hyperlink"/>
-          </w:rPr>
-          <w:t xml:space="preserve">Revelle, 2021</w:t>
-        </w:r>
-      </w:hyperlink>
-      <w:r>
-        <w:t xml:space="preserve">)</w:t>
-      </w:r>
-      <w:r>
-        <w:t xml:space="preserve">,</w:t>
-      </w:r>
-      <w:r>
-        <w:t xml:space="preserve"> </w:t>
+        <w:t xml:space="preserve"> [@R-psych], and </w:t>
       </w:r>
       <w:r>
         <w:rPr>
@@ -1144,24 +1084,7 @@
         <w:t xml:space="preserve">usf</w:t>
       </w:r>
       <w:r>
-        <w:t xml:space="preserve"> </w:t>
-      </w:r>
-      <w:r>
-        <w:t xml:space="preserve">(</w:t>
-      </w:r>
-      <w:hyperlink w:anchor="ref-R-ufs">
-        <w:r>
-          <w:rPr>
-            <w:rStyle w:val="Hyperlink"/>
-          </w:rPr>
-          <w:t xml:space="preserve">Peters, 2021</w:t>
-        </w:r>
-      </w:hyperlink>
-      <w:r>
-        <w:t xml:space="preserve">)</w:t>
-      </w:r>
-      <w:r>
-        <w:t xml:space="preserve">.</w:t>
+        <w:t xml:space="preserve"> [@R-ufs].</w:t>
       </w:r>
     </w:p>
     <w:bookmarkEnd w:id="33"/>
@@ -1189,7 +1112,7 @@
         <w:pStyle w:val="FirstParagraph"/>
       </w:pPr>
       <w:r>
-        <w:t xml:space="preserve">Results of the Kruskal-Wallis test followed by the Games-Howell and the Dunn test revealed that there are significant differences in socio-demographic groups in the UWES total and subscale scores: professional workers had significantly higher scores in the UWES total, Dedication, and Absorption subscales as compared with workers. Similarly, managers reported higher UWES total scores and also higher Dedication, Absorption, and Vigor subscale scores compared with workers (see Table</w:t>
+        <w:t xml:space="preserve">Results of the Kruskal-Wallis test, followed by the Games-Howell and the Dunn test, revealed that there are significant differences in socio-demographic groups in the UWES total and subscale scores: professional workers had significantly higher scores in the UWES total, Dedication, and Absorption subscales as compared with workers. Similarly, managers reported higher UWES total scores and also higher Dedication, Absorption, and Vigor subscale scores compared with workers (see Table</w:t>
       </w:r>
       <w:r>
         <w:t xml:space="preserve"> </w:t>
@@ -1198,7 +1121,7 @@
         <w:t xml:space="preserve">1</w:t>
       </w:r>
       <w:r>
-        <w:t xml:space="preserve">).In terms of education, individuals with a higher vocational school or university degree had a significantly higher total UWES score compared to those with non-graduation high school or lower education. For the Absorption subscale, the university-educated group scored significantly higher than both the non-graduation high school and the high school educated groups (Table</w:t>
+        <w:t xml:space="preserve">).In terms of education, individuals with a higher vocational school or university degree had a significantly higher total UWES score compared to those with a non-graduation high school or lower education. For the Absorption subscale, the university-educated group scored significantly higher than both the non-graduation high school and the high school-educated groups (Table</w:t>
       </w:r>
       <w:r>
         <w:t xml:space="preserve"> </w:t>
@@ -8737,7 +8660,7 @@
         <w:t xml:space="preserve"> </w:t>
       </w:r>
       <w:r>
-        <w:t xml:space="preserve">= 0.88 95% CI[0.86 - 0.89]. Reliability of the UWES was supported by the CR: it´s values for Vigor (0.86), Dedication (0.91), and Absorption (0.82), were excellent as they all range above the 0.70 threshold for good reliability. However, the omega hierarchical analysis (</w:t>
+        <w:t xml:space="preserve">= 0.88 95% CI[0.86 - 0.89]. Reliability of the UWES was supported by the CR: its values for Vigor (0.86), Dedication (0.91), and Absorption (0.82), were excellent as they all range above the 0.70 threshold for good reliability. However, the omega hierarchical analysis (</w:t>
       </w:r>
       <m:oMath>
         <m:sSub>
@@ -8757,7 +8680,7 @@
         <w:t xml:space="preserve"> </w:t>
       </w:r>
       <w:r>
-        <w:t xml:space="preserve">= 0.92) revealed that most of the subscale reliability (73-89%) was attributable to the general factor rather than specific dimensions, with group-specific factors contributing only 5-11% of reliable variance. In contrast, general engagement factor accounted for 90% of reliable variance, providing strong empirical support for using the UWES-9 as a total score. The Table</w:t>
+        <w:t xml:space="preserve">= 0.92) revealed that most of the subscale reliability (73-89%) was attributable to the general factor rather than specific dimensions, with group-specific factors contributing only 5-11% of reliable variance. In contrast, the general engagement factor accounted for 90% of reliable variance, providing strong empirical support for using the UWES-9 as a total score. The Table</w:t>
       </w:r>
       <w:r>
         <w:t xml:space="preserve"> </w:t>
@@ -8769,7 +8692,7 @@
         <w:t xml:space="preserve"> </w:t>
       </w:r>
       <w:r>
-        <w:t xml:space="preserve">illustrates statistics of UWES items. In general, correlations between these items and item-total correlations were high. The lowest item-total correlation had item 9.</w:t>
+        <w:t xml:space="preserve">illustrates statistics of UWES items. In general, correlations between these items and item-total correlations were high. The lowest item-total correlation was for item 9.</w:t>
       </w:r>
     </w:p>
     <w:p>
@@ -10600,7 +10523,7 @@
         <w:pStyle w:val="Textkrper"/>
       </w:pPr>
       <w:r>
-        <w:t xml:space="preserve">Correlation analysis indicated that there is significant positive association between all UWES subscale and total score and extraversion. The highest correlation was found in the Vigor subscale. In addition, there was significant negative correlation between all UWES subscales and total score with neuroticism. The highest association was also found in the Vigor subscale. Moreover, the UWES total and its all subscales were associated with self-efficacy. The strongest association was observed in the Vigor subscale. Finally, there was no correlation between the UWES composite and subcale score with spirituality with exception of Dedication subscale (see Table</w:t>
+        <w:t xml:space="preserve">Correlation analysis indicated that there is a significant positive association between all UWES subscales and total score and extraversion. The highest correlation was found in the Vigor subscale. In addition, there was a significant negative correlation between all UWES subscales and total score with neuroticism. The highest association was also found in the Vigor subscale. Moreover, the UWES total and all its subscales were associated with self-efficacy. The strongest association was observed in the Vigor subscale. Finally, there was no correlation between the UWES composite and subcale score with spirituality, with the exception of the Dedication subscale (see Table</w:t>
       </w:r>
       <w:r>
         <w:t xml:space="preserve"> </w:t>
@@ -12940,7 +12863,7 @@
         <w:pStyle w:val="FirstParagraph"/>
       </w:pPr>
       <w:r>
-        <w:t xml:space="preserve">Results of the regression analysis revealed that work engagement is significantly related with chronic diseases. Specifically, higher work engagement was significantly related with lower probability of developing skin diseases or eczema (in crude effect) pain of unclear origin (both crude and adjusted effect (see Table</w:t>
+        <w:t xml:space="preserve">Results of the regression analysis revealed that work engagement is significantly related with chronic diseases. Specifically, higher work engagement was significantly related to a lower probability of developing skin diseases or eczema (in crude effect), pain of unclear origin (both crude and adjusted effect (see Table</w:t>
       </w:r>
       <w:r>
         <w:t xml:space="preserve"> </w:t>
@@ -14067,7 +13990,7 @@
         <w:pStyle w:val="FirstParagraph"/>
       </w:pPr>
       <w:r>
-        <w:t xml:space="preserve">Results of logistic regression suggested that there is no relationship between work engagement and the smoking, alcohol drinking, drug abuse, coffee drinking or using computer or television for recreation in both crude and adjusted effect (Supplementary Table 2). Variable smoking was the most closer to the significance threshold.</w:t>
+        <w:t xml:space="preserve">Results of logistic regression suggested that there is no relationship between work engagement and smoking, alcohol drinking, drug abuse, coffee drinking, or using a computer or television for recreation in both crude and adjusted effects (Supplementary Table 2). Variable smoking was the closest to the significance threshold.</w:t>
       </w:r>
     </w:p>
     <w:bookmarkEnd w:id="52"/>
@@ -14086,7 +14009,7 @@
       </w:r>
     </w:p>
     <w:bookmarkEnd w:id="53"/>
-    <w:bookmarkStart w:id="67" w:name="references"/>
+    <w:bookmarkStart w:id="59" w:name="references"/>
     <w:p>
       <w:pPr>
         <w:pStyle w:val="berschrift1"/>
@@ -14095,142 +14018,45 @@
         <w:t xml:space="preserve">References</w:t>
       </w:r>
     </w:p>
-    <w:bookmarkStart w:id="66" w:name="refs"/>
-    <w:bookmarkStart w:id="55" w:name="ref-R-papaja"/>
+    <w:bookmarkStart w:id="58" w:name="refs"/>
+    <w:bookmarkStart w:id="55" w:name="ref-Chan_Ho_Ip_Wong_2020"/>
     <w:p>
       <w:pPr>
         <w:pStyle w:val="Literaturverzeichnis"/>
       </w:pPr>
       <w:r>
-        <w:t xml:space="preserve">Aust, F., &amp; Barth, M. (2020).</w:t>
-      </w:r>
-      <w:r>
-        <w:t xml:space="preserve"> </w:t>
-      </w:r>
-      <w:r>
-        <w:rPr>
-          <w:i/>
-          <w:iCs/>
-        </w:rPr>
-        <w:t xml:space="preserve">papaja</w:t>
-      </w:r>
-      <w:r>
-        <w:rPr>
-          <w:i/>
-          <w:iCs/>
-        </w:rPr>
-        <w:t xml:space="preserve">:</w:t>
-      </w:r>
-      <w:r>
-        <w:rPr>
-          <w:i/>
-          <w:iCs/>
-        </w:rPr>
-        <w:t xml:space="preserve"> </w:t>
-      </w:r>
-      <w:r>
-        <w:rPr>
-          <w:i/>
-          <w:iCs/>
-        </w:rPr>
-        <w:t xml:space="preserve">Create</w:t>
-      </w:r>
-      <w:r>
-        <w:rPr>
-          <w:i/>
-          <w:iCs/>
-        </w:rPr>
-        <w:t xml:space="preserve"> </w:t>
-      </w:r>
-      <w:r>
-        <w:rPr>
-          <w:i/>
-          <w:iCs/>
-        </w:rPr>
-        <w:t xml:space="preserve">APA</w:t>
-      </w:r>
-      <w:r>
-        <w:rPr>
-          <w:i/>
-          <w:iCs/>
-        </w:rPr>
-        <w:t xml:space="preserve"> </w:t>
-      </w:r>
-      <w:r>
-        <w:rPr>
-          <w:i/>
-          <w:iCs/>
-        </w:rPr>
-        <w:t xml:space="preserve">manuscripts with</w:t>
-      </w:r>
-      <w:r>
-        <w:rPr>
-          <w:i/>
-          <w:iCs/>
-        </w:rPr>
-        <w:t xml:space="preserve"> </w:t>
-      </w:r>
-      <w:r>
-        <w:rPr>
-          <w:i/>
-          <w:iCs/>
-        </w:rPr>
-        <w:t xml:space="preserve">R Markdown</w:t>
-      </w:r>
-      <w:r>
-        <w:t xml:space="preserve">. Retrieved from</w:t>
+        <w:t xml:space="preserve">Chan, E. S. S., Ho, S. K., Ip, F. F. L., &amp; Wong, M. W. Y. (2020). Self-efficacy, work engagement, and job satisfaction among teaching assistants in hong kong’s inclusive education.</w:t>
+      </w:r>
+      <w:r>
+        <w:t xml:space="preserve"> </w:t>
+      </w:r>
+      <w:r>
+        <w:rPr>
+          <w:i/>
+          <w:iCs/>
+        </w:rPr>
+        <w:t xml:space="preserve">SAGE Open</w:t>
+      </w:r>
+      <w:r>
+        <w:t xml:space="preserve">,</w:t>
+      </w:r>
+      <w:r>
+        <w:t xml:space="preserve"> </w:t>
+      </w:r>
+      <w:r>
+        <w:rPr>
+          <w:i/>
+          <w:iCs/>
+        </w:rPr>
+        <w:t xml:space="preserve">10</w:t>
+      </w:r>
+      <w:r>
+        <w:t xml:space="preserve">(3), 2158244020941008.</w:t>
       </w:r>
       <w:r>
         <w:t xml:space="preserve"> </w:t>
       </w:r>
       <w:hyperlink r:id="rId54">
-        <w:r>
-          <w:rPr>
-            <w:rStyle w:val="Hyperlink"/>
-          </w:rPr>
-          <w:t xml:space="preserve">https://github.com/crsh/papaja</w:t>
-        </w:r>
-      </w:hyperlink>
-    </w:p>
-    <w:bookmarkEnd w:id="55"/>
-    <w:bookmarkStart w:id="57" w:name="ref-Chan_Ho_Ip_Wong_2020"/>
-    <w:p>
-      <w:pPr>
-        <w:pStyle w:val="Literaturverzeichnis"/>
-      </w:pPr>
-      <w:r>
-        <w:t xml:space="preserve">Chan, E. S. S., Ho, S. K., Ip, F. F. L., &amp; Wong, M. W. Y. (2020). Self-efficacy, work engagement, and job satisfaction among teaching assistants in hong kong’s inclusive education.</w:t>
-      </w:r>
-      <w:r>
-        <w:t xml:space="preserve"> </w:t>
-      </w:r>
-      <w:r>
-        <w:rPr>
-          <w:i/>
-          <w:iCs/>
-        </w:rPr>
-        <w:t xml:space="preserve">SAGE Open</w:t>
-      </w:r>
-      <w:r>
-        <w:t xml:space="preserve">,</w:t>
-      </w:r>
-      <w:r>
-        <w:t xml:space="preserve"> </w:t>
-      </w:r>
-      <w:r>
-        <w:rPr>
-          <w:i/>
-          <w:iCs/>
-        </w:rPr>
-        <w:t xml:space="preserve">10</w:t>
-      </w:r>
-      <w:r>
-        <w:t xml:space="preserve">(3), 2158244020941008.</w:t>
-      </w:r>
-      <w:r>
-        <w:t xml:space="preserve"> </w:t>
-      </w:r>
-      <w:hyperlink r:id="rId56">
         <w:r>
           <w:rPr>
             <w:rStyle w:val="Hyperlink"/>
@@ -14239,47 +14065,13 @@
         </w:r>
       </w:hyperlink>
     </w:p>
-    <w:bookmarkEnd w:id="57"/>
-    <w:bookmarkStart w:id="59" w:name="ref-R-ufs"/>
+    <w:bookmarkEnd w:id="55"/>
+    <w:bookmarkStart w:id="57" w:name="ref-R-base"/>
     <w:p>
       <w:pPr>
         <w:pStyle w:val="Literaturverzeichnis"/>
       </w:pPr>
       <w:r>
-        <w:t xml:space="preserve">Peters, G.-J. (2021).</w:t>
-      </w:r>
-      <w:r>
-        <w:t xml:space="preserve"> </w:t>
-      </w:r>
-      <w:r>
-        <w:rPr>
-          <w:i/>
-          <w:iCs/>
-        </w:rPr>
-        <w:t xml:space="preserve">Ufs: Quantitative analysis made accessible</w:t>
-      </w:r>
-      <w:r>
-        <w:t xml:space="preserve">. Retrieved from</w:t>
-      </w:r>
-      <w:r>
-        <w:t xml:space="preserve"> </w:t>
-      </w:r>
-      <w:hyperlink r:id="rId58">
-        <w:r>
-          <w:rPr>
-            <w:rStyle w:val="Hyperlink"/>
-          </w:rPr>
-          <w:t xml:space="preserve">https://CRAN.R-project.org/package=ufs</w:t>
-        </w:r>
-      </w:hyperlink>
-    </w:p>
-    <w:bookmarkEnd w:id="59"/>
-    <w:bookmarkStart w:id="61" w:name="ref-R-base"/>
-    <w:p>
-      <w:pPr>
-        <w:pStyle w:val="Literaturverzeichnis"/>
-      </w:pPr>
-      <w:r>
         <w:t xml:space="preserve">R Core Team. (2021).</w:t>
       </w:r>
       <w:r>
@@ -14298,7 +14090,7 @@
       <w:r>
         <w:t xml:space="preserve"> </w:t>
       </w:r>
-      <w:hyperlink r:id="rId60">
+      <w:hyperlink r:id="rId56">
         <w:r>
           <w:rPr>
             <w:rStyle w:val="Hyperlink"/>
@@ -14307,117 +14099,15 @@
         </w:r>
       </w:hyperlink>
     </w:p>
-    <w:bookmarkEnd w:id="61"/>
-    <w:bookmarkStart w:id="63" w:name="ref-R-psych"/>
+    <w:bookmarkEnd w:id="57"/>
+    <w:bookmarkEnd w:id="58"/>
     <w:p>
-      <w:pPr>
-        <w:pStyle w:val="Literaturverzeichnis"/>
-      </w:pPr>
-      <w:r>
-        <w:t xml:space="preserve">Revelle, W. (2021).</w:t>
-      </w:r>
-      <w:r>
-        <w:t xml:space="preserve"> </w:t>
-      </w:r>
-      <w:r>
-        <w:rPr>
-          <w:i/>
-          <w:iCs/>
-        </w:rPr>
-        <w:t xml:space="preserve">Psych: Procedures for psychological, psychometric, and personality research</w:t>
-      </w:r>
-      <w:r>
-        <w:t xml:space="preserve">. Evanston, Illinois: Northwestern University. Retrieved from</w:t>
-      </w:r>
-      <w:r>
-        <w:t xml:space="preserve"> </w:t>
-      </w:r>
-      <w:hyperlink r:id="rId62">
-        <w:r>
-          <w:rPr>
-            <w:rStyle w:val="Hyperlink"/>
-          </w:rPr>
-          <w:t xml:space="preserve">https://CRAN.R-project.org/package=psych</w:t>
-        </w:r>
-      </w:hyperlink>
+      <w:r>
+        <w:br w:type="page"/>
+      </w:r>
     </w:p>
-    <w:bookmarkEnd w:id="63"/>
-    <w:bookmarkStart w:id="65" w:name="ref-R-lavaan"/>
-    <w:p>
-      <w:pPr>
-        <w:pStyle w:val="Literaturverzeichnis"/>
-      </w:pPr>
-      <w:r>
-        <w:t xml:space="preserve">Rosseel, Y. (2012).</w:t>
-      </w:r>
-      <w:r>
-        <w:t xml:space="preserve"> </w:t>
-      </w:r>
-      <w:r>
-        <w:t xml:space="preserve">lavaan</w:t>
-      </w:r>
-      <w:r>
-        <w:t xml:space="preserve">: An</w:t>
-      </w:r>
-      <w:r>
-        <w:t xml:space="preserve"> </w:t>
-      </w:r>
-      <w:r>
-        <w:t xml:space="preserve">R</w:t>
-      </w:r>
-      <w:r>
-        <w:t xml:space="preserve"> </w:t>
-      </w:r>
-      <w:r>
-        <w:t xml:space="preserve">package for structural equation modeling.</w:t>
-      </w:r>
-      <w:r>
-        <w:t xml:space="preserve"> </w:t>
-      </w:r>
-      <w:r>
-        <w:rPr>
-          <w:i/>
-          <w:iCs/>
-        </w:rPr>
-        <w:t xml:space="preserve">Journal of Statistical Software</w:t>
-      </w:r>
-      <w:r>
-        <w:t xml:space="preserve">,</w:t>
-      </w:r>
-      <w:r>
-        <w:t xml:space="preserve"> </w:t>
-      </w:r>
-      <w:r>
-        <w:rPr>
-          <w:i/>
-          <w:iCs/>
-        </w:rPr>
-        <w:t xml:space="preserve">48</w:t>
-      </w:r>
-      <w:r>
-        <w:t xml:space="preserve">(2), 1–36. Retrieved from</w:t>
-      </w:r>
-      <w:r>
-        <w:t xml:space="preserve"> </w:t>
-      </w:r>
-      <w:hyperlink r:id="rId64">
-        <w:r>
-          <w:rPr>
-            <w:rStyle w:val="Hyperlink"/>
-          </w:rPr>
-          <w:t xml:space="preserve">https://www.jstatsoft.org/v48/i02/</w:t>
-        </w:r>
-      </w:hyperlink>
-    </w:p>
-    <w:bookmarkEnd w:id="65"/>
-    <w:bookmarkEnd w:id="66"/>
-    <w:p>
-      <w:r>
-        <w:br w:type="page"/>
-      </w:r>
-    </w:p>
-    <w:bookmarkEnd w:id="67"/>
-    <w:bookmarkStart w:id="69" w:name="supplementary-table-1"/>
+    <w:bookmarkEnd w:id="59"/>
+    <w:bookmarkStart w:id="61" w:name="supplementary-table-1"/>
     <w:p>
       <w:pPr>
         <w:pStyle w:val="berschrift1"/>
@@ -14438,8 +14128,8 @@
       <w:pPr>
         <w:pStyle w:val="TableCaption"/>
       </w:pPr>
-      <w:bookmarkStart w:id="68" w:name="tab:unnamed-chunk-87"/>
-      <w:bookmarkEnd w:id="68"/>
+      <w:bookmarkStart w:id="60" w:name="tab:unnamed-chunk-87"/>
+      <w:bookmarkEnd w:id="60"/>
       <w:r>
         <w:t xml:space="preserve">Table 7</w:t>
       </w:r>
@@ -15566,8 +15256,8 @@
         </w:sectPr>
       </w:pPr>
     </w:p>
-    <w:bookmarkEnd w:id="69"/>
-    <w:bookmarkStart w:id="71" w:name="supplementary-table-2"/>
+    <w:bookmarkEnd w:id="61"/>
+    <w:bookmarkStart w:id="63" w:name="supplementary-table-2"/>
     <w:p>
       <w:pPr>
         <w:pStyle w:val="berschrift1"/>
@@ -15588,8 +15278,8 @@
       <w:pPr>
         <w:pStyle w:val="TableCaption"/>
       </w:pPr>
-      <w:bookmarkStart w:id="70" w:name="tab:LogRegChronicRisk"/>
-      <w:bookmarkEnd w:id="70"/>
+      <w:bookmarkStart w:id="62" w:name="tab:LogRegChronicRisk"/>
+      <w:bookmarkEnd w:id="62"/>
       <w:r>
         <w:t xml:space="preserve">Table 8</w:t>
       </w:r>
@@ -16095,7 +15785,7 @@
         </w:sectPr>
       </w:pPr>
     </w:p>
-    <w:bookmarkEnd w:id="71"/>
+    <w:bookmarkEnd w:id="63"/>
     <w:sectPr>
       <w:headerReference r:id="rId9" w:type="even"/>
       <w:headerReference r:id="rId11" w:type="default"/>

</xml_diff>